<commit_message>
Glossary added. Minor modifications
</commit_message>
<xml_diff>
--- a/REQ_s279122.docx
+++ b/REQ_s279122.docx
@@ -35,12 +35,7 @@
             <w:jc w:val="both"/>
           </w:pPr>
           <w:r>
-            <w:t>Cont</w:t>
-          </w:r>
-          <w:bookmarkStart w:id="0" w:name="_GoBack"/>
-          <w:bookmarkEnd w:id="0"/>
-          <w:r>
-            <w:t>ents</w:t>
+            <w:t>Contents</w:t>
           </w:r>
         </w:p>
         <w:p>
@@ -65,7 +60,7 @@
           <w:r>
             <w:fldChar w:fldCharType="separate"/>
           </w:r>
-          <w:hyperlink w:anchor="_Toc36394639" w:history="1">
+          <w:hyperlink w:anchor="_Toc36914543" w:history="1">
             <w:r>
               <w:rPr>
                 <w:rStyle w:val="Hyperlink"/>
@@ -107,7 +102,7 @@
                 <w:noProof/>
                 <w:webHidden/>
               </w:rPr>
-              <w:instrText xml:space="preserve"> PAGEREF _Toc36394639 \h </w:instrText>
+              <w:instrText xml:space="preserve"> PAGEREF _Toc36914543 \h </w:instrText>
             </w:r>
             <w:r>
               <w:rPr>
@@ -151,7 +146,7 @@
               <w:lang w:val="it-IT" w:eastAsia="it-IT"/>
             </w:rPr>
           </w:pPr>
-          <w:hyperlink w:anchor="_Toc36394640" w:history="1">
+          <w:hyperlink w:anchor="_Toc36914544" w:history="1">
             <w:r>
               <w:rPr>
                 <w:rStyle w:val="Hyperlink"/>
@@ -193,7 +188,7 @@
                 <w:noProof/>
                 <w:webHidden/>
               </w:rPr>
-              <w:instrText xml:space="preserve"> PAGEREF _Toc36394640 \h </w:instrText>
+              <w:instrText xml:space="preserve"> PAGEREF _Toc36914544 \h </w:instrText>
             </w:r>
             <w:r>
               <w:rPr>
@@ -237,7 +232,7 @@
               <w:lang w:val="it-IT" w:eastAsia="it-IT"/>
             </w:rPr>
           </w:pPr>
-          <w:hyperlink w:anchor="_Toc36394641" w:history="1">
+          <w:hyperlink w:anchor="_Toc36914545" w:history="1">
             <w:r>
               <w:rPr>
                 <w:rStyle w:val="Hyperlink"/>
@@ -279,7 +274,7 @@
                 <w:noProof/>
                 <w:webHidden/>
               </w:rPr>
-              <w:instrText xml:space="preserve"> PAGEREF _Toc36394641 \h </w:instrText>
+              <w:instrText xml:space="preserve"> PAGEREF _Toc36914545 \h </w:instrText>
             </w:r>
             <w:r>
               <w:rPr>
@@ -323,7 +318,7 @@
               <w:lang w:val="it-IT" w:eastAsia="it-IT"/>
             </w:rPr>
           </w:pPr>
-          <w:hyperlink w:anchor="_Toc36394642" w:history="1">
+          <w:hyperlink w:anchor="_Toc36914546" w:history="1">
             <w:r>
               <w:rPr>
                 <w:rStyle w:val="Hyperlink"/>
@@ -365,7 +360,7 @@
                 <w:noProof/>
                 <w:webHidden/>
               </w:rPr>
-              <w:instrText xml:space="preserve"> PAGEREF _Toc36394642 \h </w:instrText>
+              <w:instrText xml:space="preserve"> PAGEREF _Toc36914546 \h </w:instrText>
             </w:r>
             <w:r>
               <w:rPr>
@@ -409,7 +404,7 @@
               <w:lang w:val="it-IT" w:eastAsia="it-IT"/>
             </w:rPr>
           </w:pPr>
-          <w:hyperlink w:anchor="_Toc36394643" w:history="1">
+          <w:hyperlink w:anchor="_Toc36914547" w:history="1">
             <w:r>
               <w:rPr>
                 <w:rStyle w:val="Hyperlink"/>
@@ -451,7 +446,7 @@
                 <w:noProof/>
                 <w:webHidden/>
               </w:rPr>
-              <w:instrText xml:space="preserve"> PAGEREF _Toc36394643 \h </w:instrText>
+              <w:instrText xml:space="preserve"> PAGEREF _Toc36914547 \h </w:instrText>
             </w:r>
             <w:r>
               <w:rPr>
@@ -471,7 +466,7 @@
                 <w:noProof/>
                 <w:webHidden/>
               </w:rPr>
-              <w:t>4</w:t>
+              <w:t>3</w:t>
             </w:r>
             <w:r>
               <w:rPr>
@@ -495,7 +490,7 @@
               <w:lang w:val="it-IT" w:eastAsia="it-IT"/>
             </w:rPr>
           </w:pPr>
-          <w:hyperlink w:anchor="_Toc36394644" w:history="1">
+          <w:hyperlink w:anchor="_Toc36914548" w:history="1">
             <w:r>
               <w:rPr>
                 <w:rStyle w:val="Hyperlink"/>
@@ -537,7 +532,7 @@
                 <w:noProof/>
                 <w:webHidden/>
               </w:rPr>
-              <w:instrText xml:space="preserve"> PAGEREF _Toc36394644 \h </w:instrText>
+              <w:instrText xml:space="preserve"> PAGEREF _Toc36914548 \h </w:instrText>
             </w:r>
             <w:r>
               <w:rPr>
@@ -581,7 +576,7 @@
               <w:lang w:val="it-IT" w:eastAsia="it-IT"/>
             </w:rPr>
           </w:pPr>
-          <w:hyperlink w:anchor="_Toc36394645" w:history="1">
+          <w:hyperlink w:anchor="_Toc36914549" w:history="1">
             <w:r>
               <w:rPr>
                 <w:rStyle w:val="Hyperlink"/>
@@ -623,7 +618,7 @@
                 <w:noProof/>
                 <w:webHidden/>
               </w:rPr>
-              <w:instrText xml:space="preserve"> PAGEREF _Toc36394645 \h </w:instrText>
+              <w:instrText xml:space="preserve"> PAGEREF _Toc36914549 \h </w:instrText>
             </w:r>
             <w:r>
               <w:rPr>
@@ -667,7 +662,7 @@
               <w:lang w:val="it-IT" w:eastAsia="it-IT"/>
             </w:rPr>
           </w:pPr>
-          <w:hyperlink w:anchor="_Toc36394646" w:history="1">
+          <w:hyperlink w:anchor="_Toc36914550" w:history="1">
             <w:r>
               <w:rPr>
                 <w:rStyle w:val="Hyperlink"/>
@@ -709,7 +704,7 @@
                 <w:noProof/>
                 <w:webHidden/>
               </w:rPr>
-              <w:instrText xml:space="preserve"> PAGEREF _Toc36394646 \h </w:instrText>
+              <w:instrText xml:space="preserve"> PAGEREF _Toc36914550 \h </w:instrText>
             </w:r>
             <w:r>
               <w:rPr>
@@ -753,7 +748,7 @@
               <w:lang w:val="it-IT" w:eastAsia="it-IT"/>
             </w:rPr>
           </w:pPr>
-          <w:hyperlink w:anchor="_Toc36394647" w:history="1">
+          <w:hyperlink w:anchor="_Toc36914551" w:history="1">
             <w:r>
               <w:rPr>
                 <w:rStyle w:val="Hyperlink"/>
@@ -795,7 +790,7 @@
                 <w:noProof/>
                 <w:webHidden/>
               </w:rPr>
-              <w:instrText xml:space="preserve"> PAGEREF _Toc36394647 \h </w:instrText>
+              <w:instrText xml:space="preserve"> PAGEREF _Toc36914551 \h </w:instrText>
             </w:r>
             <w:r>
               <w:rPr>
@@ -816,6 +811,92 @@
                 <w:webHidden/>
               </w:rPr>
               <w:t>5</w:t>
+            </w:r>
+            <w:r>
+              <w:rPr>
+                <w:noProof/>
+                <w:webHidden/>
+              </w:rPr>
+              <w:fldChar w:fldCharType="end"/>
+            </w:r>
+          </w:hyperlink>
+        </w:p>
+        <w:p>
+          <w:pPr>
+            <w:pStyle w:val="TOC1"/>
+            <w:tabs>
+              <w:tab w:val="left" w:pos="660"/>
+              <w:tab w:val="right" w:leader="dot" w:pos="9628"/>
+            </w:tabs>
+            <w:rPr>
+              <w:rFonts w:eastAsiaTheme="minorEastAsia"/>
+              <w:noProof/>
+              <w:lang w:val="it-IT" w:eastAsia="it-IT"/>
+            </w:rPr>
+          </w:pPr>
+          <w:hyperlink w:anchor="_Toc36914552" w:history="1">
+            <w:r>
+              <w:rPr>
+                <w:rStyle w:val="Hyperlink"/>
+                <w:noProof/>
+              </w:rPr>
+              <w:t>10.</w:t>
+            </w:r>
+            <w:r>
+              <w:rPr>
+                <w:rFonts w:eastAsiaTheme="minorEastAsia"/>
+                <w:noProof/>
+                <w:lang w:val="it-IT" w:eastAsia="it-IT"/>
+              </w:rPr>
+              <w:tab/>
+            </w:r>
+            <w:r>
+              <w:rPr>
+                <w:rStyle w:val="Hyperlink"/>
+                <w:noProof/>
+              </w:rPr>
+              <w:t>Glossary</w:t>
+            </w:r>
+            <w:r>
+              <w:rPr>
+                <w:noProof/>
+                <w:webHidden/>
+              </w:rPr>
+              <w:tab/>
+            </w:r>
+            <w:r>
+              <w:rPr>
+                <w:noProof/>
+                <w:webHidden/>
+              </w:rPr>
+              <w:fldChar w:fldCharType="begin"/>
+            </w:r>
+            <w:r>
+              <w:rPr>
+                <w:noProof/>
+                <w:webHidden/>
+              </w:rPr>
+              <w:instrText xml:space="preserve"> PAGEREF _Toc36914552 \h </w:instrText>
+            </w:r>
+            <w:r>
+              <w:rPr>
+                <w:noProof/>
+                <w:webHidden/>
+              </w:rPr>
+            </w:r>
+            <w:r>
+              <w:rPr>
+                <w:noProof/>
+                <w:webHidden/>
+              </w:rPr>
+              <w:fldChar w:fldCharType="separate"/>
+            </w:r>
+            <w:r>
+              <w:rPr>
+                <w:noProof/>
+                <w:webHidden/>
+              </w:rPr>
+              <w:t>7</w:t>
             </w:r>
             <w:r>
               <w:rPr>
@@ -858,25 +939,63 @@
         </w:numPr>
         <w:jc w:val="both"/>
       </w:pPr>
-      <w:bookmarkStart w:id="1" w:name="_Toc36394639"/>
+      <w:bookmarkStart w:id="0" w:name="_Toc36914543"/>
       <w:r>
         <w:lastRenderedPageBreak/>
         <w:t>Abstract</w:t>
       </w:r>
-      <w:bookmarkEnd w:id="1"/>
+      <w:bookmarkEnd w:id="0"/>
     </w:p>
     <w:p>
       <w:pPr>
         <w:jc w:val="both"/>
       </w:pPr>
       <w:r>
-        <w:t xml:space="preserve">Most individuals prefer to use their own cars instead of public transport. Even car prices are getting more and more affordable, the increasing gas price push people drive their cars more efficiently. Changing driving </w:t>
+        <w:t xml:space="preserve">Most individuals prefer </w:t>
+      </w:r>
+      <w:proofErr w:type="spellStart"/>
+      <w:r>
+        <w:t>use</w:t>
+      </w:r>
+      <w:r>
+        <w:t>ing</w:t>
+      </w:r>
+      <w:proofErr w:type="spellEnd"/>
+      <w:r>
+        <w:t xml:space="preserve"> their own cars instead of public transport. Even car prices are getting more and more affordable, the increasing </w:t>
+      </w:r>
+      <w:r>
+        <w:t>fuel</w:t>
+      </w:r>
+      <w:r>
+        <w:t xml:space="preserve"> price</w:t>
+      </w:r>
+      <w:r>
+        <w:t>s</w:t>
+      </w:r>
+      <w:r>
+        <w:t xml:space="preserve"> </w:t>
+      </w:r>
+      <w:r>
+        <w:t>force</w:t>
+      </w:r>
+      <w:r>
+        <w:t xml:space="preserve"> people drive their cars more efficiently. Changing driving </w:t>
       </w:r>
       <w:r>
         <w:t>habits</w:t>
       </w:r>
       <w:r>
-        <w:t xml:space="preserve"> help to reduce the gas consumption. An additional solution could be to </w:t>
+        <w:t xml:space="preserve"> may</w:t>
+      </w:r>
+      <w:r>
+        <w:t xml:space="preserve"> help to reduce the </w:t>
+      </w:r>
+      <w:r>
+        <w:t>fuel</w:t>
+      </w:r>
+      <w:r>
+        <w:t xml:space="preserve"> consumption. An additional solution could be to </w:t>
       </w:r>
       <w:r>
         <w:t>minimize gas expenses by filling the tank from the cheapest nearby gas station.</w:t>
@@ -886,22 +1005,19 @@
       <w:pPr>
         <w:jc w:val="both"/>
       </w:pPr>
-      <w:r>
-        <w:t xml:space="preserve">The </w:t>
-      </w:r>
       <w:proofErr w:type="spellStart"/>
       <w:r>
         <w:t>EZGas</w:t>
       </w:r>
       <w:proofErr w:type="spellEnd"/>
       <w:r>
-        <w:t xml:space="preserve"> application is a crowdsourcing application. It shows the</w:t>
-      </w:r>
-      <w:r>
-        <w:t xml:space="preserve"> </w:t>
-      </w:r>
-      <w:r>
-        <w:t xml:space="preserve">gasoline prices at the nearby gas stations to the users. </w:t>
+        <w:t xml:space="preserve"> is a crowdsourcing application. It shows </w:t>
+      </w:r>
+      <w:r>
+        <w:t>fuel</w:t>
+      </w:r>
+      <w:r>
+        <w:t xml:space="preserve"> prices at nearby gas stations to the users. </w:t>
       </w:r>
       <w:r>
         <w:t xml:space="preserve">Instead of </w:t>
@@ -935,6 +1051,9 @@
       </w:r>
       <w:r>
         <w:t xml:space="preserve"> prices to the application</w:t>
+      </w:r>
+      <w:r>
+        <w:t xml:space="preserve"> database</w:t>
       </w:r>
       <w:r>
         <w:t xml:space="preserve">. </w:t>
@@ -961,11 +1080,11 @@
         </w:numPr>
         <w:jc w:val="both"/>
       </w:pPr>
-      <w:bookmarkStart w:id="2" w:name="_Toc36394640"/>
+      <w:bookmarkStart w:id="1" w:name="_Toc36914544"/>
       <w:r>
         <w:t>Stakeholders</w:t>
       </w:r>
-      <w:bookmarkEnd w:id="2"/>
+      <w:bookmarkEnd w:id="1"/>
     </w:p>
     <w:p>
       <w:pPr>
@@ -988,10 +1107,16 @@
         <w:t xml:space="preserve">ar owner who will use the application to find the best nearby gas station. </w:t>
       </w:r>
       <w:r>
-        <w:t>S/He</w:t>
-      </w:r>
-      <w:r>
-        <w:t xml:space="preserve"> also involve activities to update the price</w:t>
+        <w:t>User can be registered or unregistered. A registered user</w:t>
+      </w:r>
+      <w:r>
+        <w:t xml:space="preserve"> </w:t>
+      </w:r>
+      <w:r>
+        <w:t xml:space="preserve">can </w:t>
+      </w:r>
+      <w:r>
+        <w:t>also involve activities to update the price</w:t>
       </w:r>
       <w:r>
         <w:t>s in</w:t>
@@ -1000,10 +1125,7 @@
         <w:t xml:space="preserve"> database.</w:t>
       </w:r>
       <w:r>
-        <w:t xml:space="preserve"> User can be registered or unregistered</w:t>
-      </w:r>
-      <w:r>
-        <w:t>.</w:t>
+        <w:t xml:space="preserve"> </w:t>
       </w:r>
     </w:p>
     <w:p>
@@ -1024,16 +1146,16 @@
         <w:t xml:space="preserve"> prices are inserted to the database by</w:t>
       </w:r>
       <w:r>
-        <w:t xml:space="preserve"> final users, the other users, who buy gas from the same station, can check whether the registered prices in the application are correct or not. Thus</w:t>
-      </w:r>
-      <w:r>
-        <w:t>,</w:t>
-      </w:r>
-      <w:r>
-        <w:t xml:space="preserve"> the final user</w:t>
-      </w:r>
-      <w:r>
-        <w:t>s take also the supervisor role.</w:t>
+        <w:t xml:space="preserve"> final user, the other users, who buy </w:t>
+      </w:r>
+      <w:r>
+        <w:t>fuel</w:t>
+      </w:r>
+      <w:r>
+        <w:t xml:space="preserve"> from the same station, can check whether the registered prices in the application are correct or not. </w:t>
+      </w:r>
+      <w:r>
+        <w:t>A registered user can reject or confirm any price update. Thus, a registered user can also take supervisor role.</w:t>
       </w:r>
     </w:p>
     <w:p>
@@ -1048,7 +1170,10 @@
         <w:t>Inspector:</w:t>
       </w:r>
       <w:r>
-        <w:t xml:space="preserve"> There might be some bugs in the application code. Final users can report these bugs while they are using the application. In this case, the users are also the inspectors.</w:t>
+        <w:t xml:space="preserve"> There might be some bugs in the application code. Final user can report these bugs while they are using the application. In this case, the users are also the inspectors.</w:t>
+      </w:r>
+      <w:r>
+        <w:t xml:space="preserve"> Any user is also an inspector.</w:t>
       </w:r>
     </w:p>
     <w:p>
@@ -1063,7 +1188,19 @@
         <w:t>Database administrator:</w:t>
       </w:r>
       <w:r>
-        <w:t xml:space="preserve"> All the price information must be stored in a database. The database administrator manages it.</w:t>
+        <w:t xml:space="preserve"> All the price information must be stored in a database. </w:t>
+      </w:r>
+      <w:r>
+        <w:t xml:space="preserve">It must serve continuously. </w:t>
+      </w:r>
+      <w:r>
+        <w:t xml:space="preserve">The database administrator manages </w:t>
+      </w:r>
+      <w:r>
+        <w:t>database and fix any problem related to it as soon as possible</w:t>
+      </w:r>
+      <w:r>
+        <w:t>.</w:t>
       </w:r>
     </w:p>
     <w:p>
@@ -1078,7 +1215,31 @@
         <w:t>Security manager:</w:t>
       </w:r>
       <w:r>
-        <w:t xml:space="preserve"> Since the application uses the users’ location and this data is stored in the database, a security manager must care for the data privacy.</w:t>
+        <w:t xml:space="preserve"> </w:t>
+      </w:r>
+      <w:r>
+        <w:t>T</w:t>
+      </w:r>
+      <w:r>
+        <w:t>he application uses user</w:t>
+      </w:r>
+      <w:r>
+        <w:t>’s</w:t>
+      </w:r>
+      <w:r>
+        <w:t xml:space="preserve"> location and this data is stored in the database</w:t>
+      </w:r>
+      <w:r>
+        <w:t>. Other sensitive data like personal information of the registered user is also stored in application database.</w:t>
+      </w:r>
+      <w:r>
+        <w:t xml:space="preserve"> </w:t>
+      </w:r>
+      <w:r>
+        <w:t>The</w:t>
+      </w:r>
+      <w:r>
+        <w:t xml:space="preserve"> security manager must care for the data privacy.</w:t>
       </w:r>
     </w:p>
     <w:p>
@@ -1093,7 +1254,7 @@
         <w:t>Developers:</w:t>
       </w:r>
       <w:r>
-        <w:t xml:space="preserve"> Persons who has expertise in code development</w:t>
+        <w:t xml:space="preserve"> Person who has expertise in code development</w:t>
       </w:r>
     </w:p>
     <w:p>
@@ -1105,69 +1266,34 @@
         </w:numPr>
         <w:jc w:val="both"/>
       </w:pPr>
-      <w:bookmarkStart w:id="3" w:name="_Toc36394641"/>
+      <w:bookmarkStart w:id="2" w:name="_Toc36914545"/>
       <w:r>
         <w:t>Context diagram</w:t>
       </w:r>
       <w:r>
         <w:t xml:space="preserve"> and interfaces</w:t>
       </w:r>
-      <w:bookmarkEnd w:id="3"/>
+      <w:bookmarkEnd w:id="2"/>
     </w:p>
     <w:p>
       <w:pPr>
         <w:jc w:val="both"/>
       </w:pPr>
       <w:r>
-        <w:t xml:space="preserve">In the context diagram </w:t>
-      </w:r>
-      <w:r>
-        <w:t xml:space="preserve">the whole system is </w:t>
-      </w:r>
-      <w:proofErr w:type="spellStart"/>
-      <w:r>
-        <w:t>EZGas</w:t>
-      </w:r>
-      <w:proofErr w:type="spellEnd"/>
-      <w:r>
-        <w:t xml:space="preserve"> application. The </w:t>
-      </w:r>
-      <w:r>
-        <w:t>hole system</w:t>
-      </w:r>
-      <w:r>
-        <w:t xml:space="preserve"> consists of</w:t>
-      </w:r>
-      <w:r>
-        <w:t xml:space="preserve"> the application GUI</w:t>
-      </w:r>
-      <w:r>
-        <w:t xml:space="preserve"> for the users</w:t>
-      </w:r>
-      <w:r>
-        <w:t xml:space="preserve"> and the database to store all the information. </w:t>
-      </w:r>
-    </w:p>
-    <w:p>
-      <w:pPr>
-        <w:jc w:val="center"/>
-      </w:pPr>
-      <w:r>
         <w:rPr>
           <w:noProof/>
         </w:rPr>
-        <w:lastRenderedPageBreak/>
         <w:drawing>
-          <wp:anchor distT="0" distB="0" distL="114300" distR="114300" simplePos="0" relativeHeight="251661312" behindDoc="0" locked="0" layoutInCell="1" allowOverlap="1" wp14:anchorId="38EF35BA" wp14:editId="3BDC9467">
+          <wp:anchor distT="0" distB="0" distL="114300" distR="114300" simplePos="0" relativeHeight="251663360" behindDoc="0" locked="0" layoutInCell="1" allowOverlap="1" wp14:anchorId="528DB4C4" wp14:editId="72D98DD5">
             <wp:simplePos x="0" y="0"/>
             <wp:positionH relativeFrom="margin">
               <wp:align>center</wp:align>
             </wp:positionH>
             <wp:positionV relativeFrom="paragraph">
-              <wp:posOffset>0</wp:posOffset>
+              <wp:posOffset>725170</wp:posOffset>
             </wp:positionV>
-            <wp:extent cx="3236595" cy="3193415"/>
-            <wp:effectExtent l="0" t="0" r="1905" b="6985"/>
+            <wp:extent cx="2733988" cy="2160000"/>
+            <wp:effectExtent l="0" t="0" r="0" b="0"/>
             <wp:wrapTopAndBottom/>
             <wp:docPr id="1" name="Picture 1"/>
             <wp:cNvGraphicFramePr>
@@ -1181,7 +1307,7 @@
                     <pic:cNvPicPr/>
                   </pic:nvPicPr>
                   <pic:blipFill>
-                    <a:blip r:embed="rId6">
+                    <a:blip r:embed="rId8">
                       <a:extLst>
                         <a:ext uri="{28A0092B-C50C-407E-A947-70E740481C1C}">
                           <a14:useLocalDpi xmlns:a14="http://schemas.microsoft.com/office/drawing/2010/main" val="0"/>
@@ -1195,7 +1321,7 @@
                   <pic:spPr>
                     <a:xfrm>
                       <a:off x="0" y="0"/>
-                      <a:ext cx="3236595" cy="3193415"/>
+                      <a:ext cx="2733988" cy="2160000"/>
                     </a:xfrm>
                     <a:prstGeom prst="rect">
                       <a:avLst/>
@@ -1214,6 +1340,79 @@
         </w:drawing>
       </w:r>
       <w:r>
+        <w:t>In the context diagram</w:t>
+      </w:r>
+      <w:r>
+        <w:t>,</w:t>
+      </w:r>
+      <w:r>
+        <w:t xml:space="preserve"> </w:t>
+      </w:r>
+      <w:r>
+        <w:t>“S</w:t>
+      </w:r>
+      <w:r>
+        <w:t>ystem</w:t>
+      </w:r>
+      <w:r>
+        <w:t>”</w:t>
+      </w:r>
+      <w:r>
+        <w:t xml:space="preserve"> </w:t>
+      </w:r>
+      <w:r>
+        <w:t xml:space="preserve">represents </w:t>
+      </w:r>
+      <w:proofErr w:type="spellStart"/>
+      <w:r>
+        <w:t>EZGas</w:t>
+      </w:r>
+      <w:proofErr w:type="spellEnd"/>
+      <w:r>
+        <w:t xml:space="preserve"> application</w:t>
+      </w:r>
+      <w:r>
+        <w:t xml:space="preserve"> itself</w:t>
+      </w:r>
+      <w:r>
+        <w:t xml:space="preserve">. The </w:t>
+      </w:r>
+      <w:r>
+        <w:t>w</w:t>
+      </w:r>
+      <w:r>
+        <w:t>hole system</w:t>
+      </w:r>
+      <w:r>
+        <w:t xml:space="preserve"> consists of</w:t>
+      </w:r>
+      <w:r>
+        <w:t xml:space="preserve"> the application GUI</w:t>
+      </w:r>
+      <w:r>
+        <w:t xml:space="preserve"> for </w:t>
+      </w:r>
+      <w:r>
+        <w:t>local devices (smart phone)</w:t>
+      </w:r>
+      <w:r>
+        <w:t xml:space="preserve"> and the </w:t>
+      </w:r>
+      <w:r>
+        <w:t>database</w:t>
+      </w:r>
+      <w:r>
+        <w:t xml:space="preserve"> to store all the information. </w:t>
+      </w:r>
+      <w:r>
+        <w:t>The application itself does not store any data on the local device. All the user preferences and other sensitive data is stored on a remote server. Thus, the application GUI requires internet connection.</w:t>
+      </w:r>
+    </w:p>
+    <w:p>
+      <w:pPr>
+        <w:jc w:val="center"/>
+      </w:pPr>
+      <w:r>
         <w:t>Context diagram</w:t>
       </w:r>
     </w:p>
@@ -1246,6 +1445,7 @@
                 <w:b/>
                 <w:bCs/>
               </w:rPr>
+              <w:lastRenderedPageBreak/>
               <w:t>Actor</w:t>
             </w:r>
           </w:p>
@@ -1638,11 +1838,11 @@
           <w:numId w:val="1"/>
         </w:numPr>
       </w:pPr>
-      <w:bookmarkStart w:id="4" w:name="_Toc36394642"/>
+      <w:bookmarkStart w:id="3" w:name="_Toc36914546"/>
       <w:r>
         <w:t>Stories and personas</w:t>
       </w:r>
-      <w:bookmarkEnd w:id="4"/>
+      <w:bookmarkEnd w:id="3"/>
     </w:p>
     <w:p>
       <w:pPr>
@@ -1658,7 +1858,13 @@
         <w:t xml:space="preserve"> </w:t>
       </w:r>
       <w:r>
-        <w:t xml:space="preserve">company as apart time employee and </w:t>
+        <w:t>company as a</w:t>
+      </w:r>
+      <w:r>
+        <w:t xml:space="preserve"> </w:t>
+      </w:r>
+      <w:r>
+        <w:t xml:space="preserve">part time employee and </w:t>
       </w:r>
       <w:r>
         <w:t xml:space="preserve">he serves as a cab driver with his car </w:t>
@@ -1682,13 +1888,11 @@
         <w:t>,</w:t>
       </w:r>
       <w:r>
-        <w:t xml:space="preserve"> he checks whether someone needs a taxi and he </w:t>
-      </w:r>
-      <w:proofErr w:type="gramStart"/>
-      <w:r>
-        <w:t>uses</w:t>
-      </w:r>
-      <w:proofErr w:type="gramEnd"/>
+        <w:t xml:space="preserve"> he checks whether someone needs a taxi and </w:t>
+      </w:r>
+      <w:r>
+        <w:t>utilizes</w:t>
+      </w:r>
       <w:r>
         <w:t xml:space="preserve"> his car </w:t>
       </w:r>
@@ -1705,7 +1909,13 @@
         <w:t xml:space="preserve">usually </w:t>
       </w:r>
       <w:r>
-        <w:t xml:space="preserve">uses his car in urban traffic. Thus, he loses a lot of time while waiting in traffic and this causes a considerable increase in gasoline consumption. He wants to increase his benefit by paying as much less as possible for gasoline while serving as a cab driver. </w:t>
+        <w:t xml:space="preserve">uses his car in urban traffic. Thus, he loses a lot of time while waiting in traffic and this causes a considerable increase in </w:t>
+      </w:r>
+      <w:r>
+        <w:t>fuel</w:t>
+      </w:r>
+      <w:r>
+        <w:t xml:space="preserve"> consumption. He wants to increase his benefit by paying as much less as possible for gasoline while serving as a cab driver. </w:t>
       </w:r>
       <w:r>
         <w:t xml:space="preserve">The best way is using </w:t>
@@ -1737,10 +1947,43 @@
         <w:t xml:space="preserve">believes he can make a positive impact on </w:t>
       </w:r>
       <w:r>
-        <w:t xml:space="preserve">other </w:t>
-      </w:r>
-      <w:r>
-        <w:t>peoples’ life by helping them to reduce their gasoline expense. For this reason, he also wants to share his experiences and gasoline prices at different stations. In this way</w:t>
+        <w:t>other</w:t>
+      </w:r>
+      <w:r>
+        <w:t>s’</w:t>
+      </w:r>
+      <w:r>
+        <w:t xml:space="preserve"> life by helping them to reduce their </w:t>
+      </w:r>
+      <w:r>
+        <w:t>fuel</w:t>
+      </w:r>
+      <w:r>
+        <w:t xml:space="preserve"> expense</w:t>
+      </w:r>
+      <w:r>
+        <w:t>s</w:t>
+      </w:r>
+      <w:r>
+        <w:t xml:space="preserve">. For this reason, he also wants to share his experiences and </w:t>
+      </w:r>
+      <w:r>
+        <w:t>fuel</w:t>
+      </w:r>
+      <w:r>
+        <w:t xml:space="preserve"> prices </w:t>
+      </w:r>
+      <w:r>
+        <w:t>in</w:t>
+      </w:r>
+      <w:r>
+        <w:t xml:space="preserve"> different </w:t>
+      </w:r>
+      <w:r>
+        <w:t xml:space="preserve">gas </w:t>
+      </w:r>
+      <w:r>
+        <w:t>stations. In this way</w:t>
       </w:r>
       <w:r>
         <w:t>,</w:t>
@@ -1752,7 +1995,13 @@
         <w:t>would</w:t>
       </w:r>
       <w:r>
-        <w:t xml:space="preserve"> decrease the prices. As a consequence, he could also make a positive impact also on income injustice.</w:t>
+        <w:t xml:space="preserve"> decrease the</w:t>
+      </w:r>
+      <w:r>
+        <w:t>ir</w:t>
+      </w:r>
+      <w:r>
+        <w:t xml:space="preserve"> prices. As a consequence, he could also make a positive impact also on income injustice.</w:t>
       </w:r>
     </w:p>
     <w:p>
@@ -1769,7 +2018,13 @@
         <w:t>s</w:t>
       </w:r>
       <w:r>
-        <w:t xml:space="preserve"> this application not only for their own benefit but also to help </w:t>
+        <w:t xml:space="preserve"> this application not only for </w:t>
+      </w:r>
+      <w:r>
+        <w:t>his</w:t>
+      </w:r>
+      <w:r>
+        <w:t xml:space="preserve"> own benefit but also to help </w:t>
       </w:r>
       <w:r>
         <w:t xml:space="preserve">to </w:t>
@@ -1790,10 +2045,28 @@
         <w:t>ing</w:t>
       </w:r>
       <w:r>
-        <w:t xml:space="preserve"> their expenses, they would also be happy to involve in development </w:t>
-      </w:r>
-      <w:r>
-        <w:t>of the application by sending bug reports.</w:t>
+        <w:t xml:space="preserve"> their expenses</w:t>
+      </w:r>
+      <w:r>
+        <w:t xml:space="preserve"> and</w:t>
+      </w:r>
+      <w:r>
+        <w:t xml:space="preserve"> </w:t>
+      </w:r>
+      <w:r>
+        <w:t>he</w:t>
+      </w:r>
+      <w:r>
+        <w:t xml:space="preserve"> </w:t>
+      </w:r>
+      <w:r>
+        <w:t xml:space="preserve">loves this marvelous application as it was his baby. Hence, he </w:t>
+      </w:r>
+      <w:r>
+        <w:t>would</w:t>
+      </w:r>
+      <w:r>
+        <w:t xml:space="preserve"> love to involve any activity to improve the application. He is keen on to send feedback about his experiences on using the application and send bug reports to improve the functionality of the application.</w:t>
       </w:r>
     </w:p>
     <w:p>
@@ -1801,41 +2074,109 @@
         <w:jc w:val="both"/>
       </w:pPr>
       <w:r>
-        <w:t xml:space="preserve">Since anyone is free to install the application and become a member of this life changing community, </w:t>
-      </w:r>
-      <w:r>
-        <w:t>s</w:t>
-      </w:r>
-      <w:r>
-        <w:t xml:space="preserve">ome intruders </w:t>
-      </w:r>
-      <w:r>
-        <w:t xml:space="preserve">can also be member of the community. The intruders may try to manipulate the </w:t>
+        <w:t>A</w:t>
+      </w:r>
+      <w:r>
+        <w:t>nyone is free to install the application and</w:t>
+      </w:r>
+      <w:r>
+        <w:t xml:space="preserve"> </w:t>
+      </w:r>
+      <w:r>
+        <w:t>become a member of this life changing community</w:t>
+      </w:r>
+      <w:r>
+        <w:t>.</w:t>
+      </w:r>
+      <w:r>
+        <w:t xml:space="preserve"> </w:t>
+      </w:r>
+      <w:r>
+        <w:t>A</w:t>
+      </w:r>
+      <w:r>
+        <w:t>n</w:t>
+      </w:r>
+      <w:r>
+        <w:t xml:space="preserve"> intruder </w:t>
+      </w:r>
+      <w:r>
+        <w:t>may</w:t>
+      </w:r>
+      <w:r>
+        <w:t xml:space="preserve"> also</w:t>
+      </w:r>
+      <w:r>
+        <w:t xml:space="preserve"> try to</w:t>
+      </w:r>
+      <w:r>
+        <w:t xml:space="preserve"> be </w:t>
+      </w:r>
+      <w:r>
+        <w:t xml:space="preserve">a </w:t>
+      </w:r>
+      <w:r>
+        <w:t xml:space="preserve">member of </w:t>
+      </w:r>
+      <w:r>
+        <w:t>it</w:t>
+      </w:r>
+      <w:r>
+        <w:t xml:space="preserve">. The intruder may </w:t>
+      </w:r>
+      <w:r>
+        <w:t>attempt</w:t>
+      </w:r>
+      <w:r>
+        <w:t xml:space="preserve"> to manipulate the </w:t>
       </w:r>
       <w:r>
         <w:t>prices</w:t>
       </w:r>
       <w:r>
-        <w:t xml:space="preserve"> in order to </w:t>
-      </w:r>
-      <w:r>
-        <w:lastRenderedPageBreak/>
-        <w:t xml:space="preserve">fool the members of this great community and they may </w:t>
+        <w:t xml:space="preserve"> in order to fool the </w:t>
+      </w:r>
+      <w:r>
+        <w:t xml:space="preserve">precious </w:t>
+      </w:r>
+      <w:r>
+        <w:t xml:space="preserve">members of this great community and </w:t>
       </w:r>
       <w:r>
         <w:t>canalize</w:t>
       </w:r>
       <w:r>
-        <w:t xml:space="preserve"> the community members prefer wrong gasoline stations. Hence,</w:t>
+        <w:t xml:space="preserve"> the</w:t>
+      </w:r>
+      <w:r>
+        <w:t>m to</w:t>
+      </w:r>
+      <w:r>
+        <w:t xml:space="preserve"> prefer wrong </w:t>
+      </w:r>
+      <w:r>
+        <w:t>gas</w:t>
+      </w:r>
+      <w:r>
+        <w:t xml:space="preserve"> stations. Hence,</w:t>
       </w:r>
       <w:r>
         <w:t xml:space="preserve"> Carl</w:t>
       </w:r>
       <w:r>
-        <w:t xml:space="preserve"> would also want to inspect the </w:t>
-      </w:r>
-      <w:r>
-        <w:t>price update requests.</w:t>
+        <w:t xml:space="preserve"> would also want to</w:t>
+      </w:r>
+      <w:r>
+        <w:t xml:space="preserve"> take responsibility about price update requests. On the other hand, even he believes equivalence in all part of his life, he always considers that there might be some irresponsible people. It is good to keep the application anonymous but some people must have a little bit more authority to keep the application useful for the community members. For this </w:t>
+      </w:r>
+      <w:r>
+        <w:t>reason,</w:t>
+      </w:r>
+      <w:r>
+        <w:t xml:space="preserve"> he thinks </w:t>
+      </w:r>
+      <w:r>
+        <w:t>it is better to be a registered user to take supervisor role and confirm or reject any price update request.</w:t>
       </w:r>
     </w:p>
     <w:p>
@@ -1846,11 +2187,11 @@
           <w:numId w:val="1"/>
         </w:numPr>
       </w:pPr>
-      <w:bookmarkStart w:id="5" w:name="_Toc36394643"/>
+      <w:bookmarkStart w:id="4" w:name="_Toc36914547"/>
       <w:r>
         <w:t>Functional requirements</w:t>
       </w:r>
-      <w:bookmarkEnd w:id="5"/>
+      <w:bookmarkEnd w:id="4"/>
     </w:p>
     <w:tbl>
       <w:tblPr>
@@ -2123,7 +2464,10 @@
               <w:jc w:val="center"/>
             </w:pPr>
             <w:r>
-              <w:t>FR8</w:t>
+              <w:t>FR</w:t>
+            </w:r>
+            <w:r>
+              <w:t>8</w:t>
             </w:r>
           </w:p>
         </w:tc>
@@ -2133,10 +2477,7 @@
           </w:tcPr>
           <w:p>
             <w:r>
-              <w:t xml:space="preserve">The user shall be able to see </w:t>
-            </w:r>
-            <w:r>
-              <w:t>real time station status (open, closed, crowded etc.)</w:t>
+              <w:t>The user shall be notified about discounts</w:t>
             </w:r>
           </w:p>
         </w:tc>
@@ -2151,32 +2492,10 @@
               <w:jc w:val="center"/>
             </w:pPr>
             <w:r>
-              <w:t>FR9</w:t>
-            </w:r>
-          </w:p>
-        </w:tc>
-        <w:tc>
-          <w:tcPr>
-            <w:tcW w:w="8640" w:type="dxa"/>
-          </w:tcPr>
-          <w:p>
-            <w:r>
-              <w:t>The user shall be notified about discounts</w:t>
-            </w:r>
-          </w:p>
-        </w:tc>
-      </w:tr>
-      <w:tr>
-        <w:tc>
-          <w:tcPr>
-            <w:tcW w:w="988" w:type="dxa"/>
-          </w:tcPr>
-          <w:p>
-            <w:pPr>
-              <w:jc w:val="center"/>
-            </w:pPr>
-            <w:r>
-              <w:t>FR10</w:t>
+              <w:t>FR</w:t>
+            </w:r>
+            <w:r>
+              <w:t>9</w:t>
             </w:r>
           </w:p>
         </w:tc>
@@ -2200,26 +2519,28 @@
           <w:numId w:val="1"/>
         </w:numPr>
       </w:pPr>
-      <w:bookmarkStart w:id="6" w:name="_Toc36394644"/>
-      <w:r>
+      <w:bookmarkStart w:id="5" w:name="_Toc36914548"/>
+      <w:r>
+        <w:lastRenderedPageBreak/>
         <w:t>Nonfunctional requirements</w:t>
       </w:r>
-      <w:bookmarkEnd w:id="6"/>
+      <w:bookmarkEnd w:id="5"/>
     </w:p>
     <w:tbl>
       <w:tblPr>
         <w:tblStyle w:val="TableGrid"/>
-        <w:tblW w:w="0" w:type="auto"/>
+        <w:tblW w:w="9633" w:type="dxa"/>
         <w:tblLook w:val="04A0" w:firstRow="1" w:lastRow="0" w:firstColumn="1" w:lastColumn="0" w:noHBand="0" w:noVBand="1"/>
       </w:tblPr>
       <w:tblGrid>
-        <w:gridCol w:w="988"/>
-        <w:gridCol w:w="8640"/>
+        <w:gridCol w:w="1567"/>
+        <w:gridCol w:w="835"/>
+        <w:gridCol w:w="7231"/>
       </w:tblGrid>
       <w:tr>
         <w:tc>
           <w:tcPr>
-            <w:tcW w:w="988" w:type="dxa"/>
+            <w:tcW w:w="989" w:type="dxa"/>
           </w:tcPr>
           <w:p>
             <w:pPr>
@@ -2234,13 +2555,35 @@
                 <w:b/>
                 <w:bCs/>
               </w:rPr>
+              <w:t>Type</w:t>
+            </w:r>
+          </w:p>
+        </w:tc>
+        <w:tc>
+          <w:tcPr>
+            <w:tcW w:w="849" w:type="dxa"/>
+            <w:vAlign w:val="center"/>
+          </w:tcPr>
+          <w:p>
+            <w:pPr>
+              <w:jc w:val="center"/>
+              <w:rPr>
+                <w:b/>
+                <w:bCs/>
+              </w:rPr>
+            </w:pPr>
+            <w:r>
+              <w:rPr>
+                <w:b/>
+                <w:bCs/>
+              </w:rPr>
               <w:t>NFR ID</w:t>
             </w:r>
           </w:p>
         </w:tc>
         <w:tc>
           <w:tcPr>
-            <w:tcW w:w="8640" w:type="dxa"/>
+            <w:tcW w:w="7795" w:type="dxa"/>
           </w:tcPr>
           <w:p>
             <w:pPr>
@@ -2263,7 +2606,19 @@
       <w:tr>
         <w:tc>
           <w:tcPr>
-            <w:tcW w:w="988" w:type="dxa"/>
+            <w:tcW w:w="989" w:type="dxa"/>
+            <w:vAlign w:val="center"/>
+          </w:tcPr>
+          <w:p>
+            <w:r>
+              <w:t>Fidelity</w:t>
+            </w:r>
+          </w:p>
+        </w:tc>
+        <w:tc>
+          <w:tcPr>
+            <w:tcW w:w="849" w:type="dxa"/>
+            <w:vAlign w:val="center"/>
           </w:tcPr>
           <w:p>
             <w:pPr>
@@ -2276,25 +2631,31 @@
         </w:tc>
         <w:tc>
           <w:tcPr>
-            <w:tcW w:w="8640" w:type="dxa"/>
-          </w:tcPr>
-          <w:p>
-            <w:r>
-              <w:t>The user shall obtain virtual rank</w:t>
-            </w:r>
-            <w:r>
-              <w:t>s</w:t>
-            </w:r>
-            <w:r>
-              <w:t xml:space="preserve"> based on application usage frequency</w:t>
-            </w:r>
-          </w:p>
-        </w:tc>
-      </w:tr>
-      <w:tr>
-        <w:tc>
-          <w:tcPr>
-            <w:tcW w:w="988" w:type="dxa"/>
+            <w:tcW w:w="7795" w:type="dxa"/>
+          </w:tcPr>
+          <w:p>
+            <w:r>
+              <w:t>The user shall obtain virtual ranks based on application usage frequency</w:t>
+            </w:r>
+          </w:p>
+        </w:tc>
+      </w:tr>
+      <w:tr>
+        <w:tc>
+          <w:tcPr>
+            <w:tcW w:w="989" w:type="dxa"/>
+            <w:vAlign w:val="center"/>
+          </w:tcPr>
+          <w:p>
+            <w:r>
+              <w:t>Size</w:t>
+            </w:r>
+          </w:p>
+        </w:tc>
+        <w:tc>
+          <w:tcPr>
+            <w:tcW w:w="849" w:type="dxa"/>
+            <w:vAlign w:val="center"/>
           </w:tcPr>
           <w:p>
             <w:pPr>
@@ -2307,37 +2668,31 @@
         </w:tc>
         <w:tc>
           <w:tcPr>
-            <w:tcW w:w="8640" w:type="dxa"/>
-          </w:tcPr>
-          <w:p>
-            <w:r>
-              <w:t xml:space="preserve">The application </w:t>
-            </w:r>
-            <w:r>
-              <w:t>should be able to</w:t>
-            </w:r>
-            <w:r>
-              <w:t xml:space="preserve"> be</w:t>
-            </w:r>
-            <w:r>
-              <w:t xml:space="preserve"> download</w:t>
-            </w:r>
-            <w:r>
-              <w:t>ed</w:t>
-            </w:r>
-            <w:r>
-              <w:t xml:space="preserve"> and install</w:t>
-            </w:r>
-            <w:r>
-              <w:t>ed in a minute</w:t>
-            </w:r>
-          </w:p>
-        </w:tc>
-      </w:tr>
-      <w:tr>
-        <w:tc>
-          <w:tcPr>
-            <w:tcW w:w="988" w:type="dxa"/>
+            <w:tcW w:w="7795" w:type="dxa"/>
+          </w:tcPr>
+          <w:p>
+            <w:r>
+              <w:t>The application should be able to be downloaded and installed in a minute</w:t>
+            </w:r>
+          </w:p>
+        </w:tc>
+      </w:tr>
+      <w:tr>
+        <w:tc>
+          <w:tcPr>
+            <w:tcW w:w="989" w:type="dxa"/>
+            <w:vAlign w:val="center"/>
+          </w:tcPr>
+          <w:p>
+            <w:r>
+              <w:t>Simplicity</w:t>
+            </w:r>
+          </w:p>
+        </w:tc>
+        <w:tc>
+          <w:tcPr>
+            <w:tcW w:w="849" w:type="dxa"/>
+            <w:vAlign w:val="center"/>
           </w:tcPr>
           <w:p>
             <w:pPr>
@@ -2350,28 +2705,34 @@
         </w:tc>
         <w:tc>
           <w:tcPr>
-            <w:tcW w:w="8640" w:type="dxa"/>
-          </w:tcPr>
-          <w:p>
-            <w:r>
-              <w:t xml:space="preserve">The user interface </w:t>
-            </w:r>
-            <w:r>
-              <w:t>should</w:t>
-            </w:r>
-            <w:r>
-              <w:t xml:space="preserve"> be </w:t>
-            </w:r>
-            <w:r>
-              <w:t>easy to use</w:t>
-            </w:r>
-          </w:p>
-        </w:tc>
-      </w:tr>
-      <w:tr>
-        <w:tc>
-          <w:tcPr>
-            <w:tcW w:w="988" w:type="dxa"/>
+            <w:tcW w:w="7795" w:type="dxa"/>
+          </w:tcPr>
+          <w:p>
+            <w:r>
+              <w:t xml:space="preserve">The user interface should </w:t>
+            </w:r>
+            <w:r>
+              <w:t>have a few buttons</w:t>
+            </w:r>
+          </w:p>
+        </w:tc>
+      </w:tr>
+      <w:tr>
+        <w:tc>
+          <w:tcPr>
+            <w:tcW w:w="989" w:type="dxa"/>
+            <w:vAlign w:val="center"/>
+          </w:tcPr>
+          <w:p>
+            <w:r>
+              <w:t>Support</w:t>
+            </w:r>
+          </w:p>
+        </w:tc>
+        <w:tc>
+          <w:tcPr>
+            <w:tcW w:w="849" w:type="dxa"/>
+            <w:vAlign w:val="center"/>
           </w:tcPr>
           <w:p>
             <w:pPr>
@@ -2384,28 +2745,31 @@
         </w:tc>
         <w:tc>
           <w:tcPr>
-            <w:tcW w:w="8640" w:type="dxa"/>
-          </w:tcPr>
-          <w:p>
-            <w:r>
-              <w:t xml:space="preserve">The application </w:t>
-            </w:r>
-            <w:r>
-              <w:t>should</w:t>
-            </w:r>
-            <w:r>
-              <w:t xml:space="preserve"> </w:t>
-            </w:r>
-            <w:r>
-              <w:t>serve in different languages</w:t>
-            </w:r>
-          </w:p>
-        </w:tc>
-      </w:tr>
-      <w:tr>
-        <w:tc>
-          <w:tcPr>
-            <w:tcW w:w="988" w:type="dxa"/>
+            <w:tcW w:w="7795" w:type="dxa"/>
+          </w:tcPr>
+          <w:p>
+            <w:r>
+              <w:t>The application should serve in different languages</w:t>
+            </w:r>
+          </w:p>
+        </w:tc>
+      </w:tr>
+      <w:tr>
+        <w:tc>
+          <w:tcPr>
+            <w:tcW w:w="989" w:type="dxa"/>
+            <w:vAlign w:val="center"/>
+          </w:tcPr>
+          <w:p>
+            <w:r>
+              <w:t>Usability</w:t>
+            </w:r>
+          </w:p>
+        </w:tc>
+        <w:tc>
+          <w:tcPr>
+            <w:tcW w:w="849" w:type="dxa"/>
+            <w:vAlign w:val="center"/>
           </w:tcPr>
           <w:p>
             <w:pPr>
@@ -2418,7 +2782,7 @@
         </w:tc>
         <w:tc>
           <w:tcPr>
-            <w:tcW w:w="8640" w:type="dxa"/>
+            <w:tcW w:w="7795" w:type="dxa"/>
           </w:tcPr>
           <w:p>
             <w:r>
@@ -2430,7 +2794,19 @@
       <w:tr>
         <w:tc>
           <w:tcPr>
-            <w:tcW w:w="988" w:type="dxa"/>
+            <w:tcW w:w="989" w:type="dxa"/>
+            <w:vAlign w:val="center"/>
+          </w:tcPr>
+          <w:p>
+            <w:r>
+              <w:t>Portability</w:t>
+            </w:r>
+          </w:p>
+        </w:tc>
+        <w:tc>
+          <w:tcPr>
+            <w:tcW w:w="849" w:type="dxa"/>
+            <w:vAlign w:val="center"/>
           </w:tcPr>
           <w:p>
             <w:pPr>
@@ -2443,7 +2819,7 @@
         </w:tc>
         <w:tc>
           <w:tcPr>
-            <w:tcW w:w="8640" w:type="dxa"/>
+            <w:tcW w:w="7795" w:type="dxa"/>
           </w:tcPr>
           <w:p>
             <w:r>
@@ -2455,7 +2831,19 @@
       <w:tr>
         <w:tc>
           <w:tcPr>
-            <w:tcW w:w="988" w:type="dxa"/>
+            <w:tcW w:w="989" w:type="dxa"/>
+            <w:vAlign w:val="center"/>
+          </w:tcPr>
+          <w:p>
+            <w:r>
+              <w:t>Efficiency</w:t>
+            </w:r>
+          </w:p>
+        </w:tc>
+        <w:tc>
+          <w:tcPr>
+            <w:tcW w:w="849" w:type="dxa"/>
+            <w:vAlign w:val="center"/>
           </w:tcPr>
           <w:p>
             <w:pPr>
@@ -2468,25 +2856,31 @@
         </w:tc>
         <w:tc>
           <w:tcPr>
-            <w:tcW w:w="8640" w:type="dxa"/>
-          </w:tcPr>
-          <w:p>
-            <w:r>
-              <w:t>The GUI should be simple in order to reduce CPU ut</w:t>
-            </w:r>
-            <w:r>
-              <w:t>i</w:t>
-            </w:r>
-            <w:r>
-              <w:t>lization</w:t>
-            </w:r>
-          </w:p>
-        </w:tc>
-      </w:tr>
-      <w:tr>
-        <w:tc>
-          <w:tcPr>
-            <w:tcW w:w="988" w:type="dxa"/>
+            <w:tcW w:w="7795" w:type="dxa"/>
+          </w:tcPr>
+          <w:p>
+            <w:r>
+              <w:t>The GUI should be simple in order to reduce CPU utilization</w:t>
+            </w:r>
+          </w:p>
+        </w:tc>
+      </w:tr>
+      <w:tr>
+        <w:tc>
+          <w:tcPr>
+            <w:tcW w:w="989" w:type="dxa"/>
+            <w:vAlign w:val="center"/>
+          </w:tcPr>
+          <w:p>
+            <w:r>
+              <w:t>Maintainability</w:t>
+            </w:r>
+          </w:p>
+        </w:tc>
+        <w:tc>
+          <w:tcPr>
+            <w:tcW w:w="849" w:type="dxa"/>
+            <w:vAlign w:val="center"/>
           </w:tcPr>
           <w:p>
             <w:pPr>
@@ -2499,7 +2893,7 @@
         </w:tc>
         <w:tc>
           <w:tcPr>
-            <w:tcW w:w="8640" w:type="dxa"/>
+            <w:tcW w:w="7795" w:type="dxa"/>
           </w:tcPr>
           <w:p>
             <w:r>
@@ -2517,11 +2911,11 @@
           <w:numId w:val="1"/>
         </w:numPr>
       </w:pPr>
-      <w:bookmarkStart w:id="7" w:name="_Toc36394645"/>
+      <w:bookmarkStart w:id="6" w:name="_Toc36914549"/>
       <w:r>
         <w:t>Use cases</w:t>
       </w:r>
-      <w:bookmarkEnd w:id="7"/>
+      <w:bookmarkEnd w:id="6"/>
     </w:p>
     <w:tbl>
       <w:tblPr>
@@ -3273,11 +3667,12 @@
           <w:numId w:val="1"/>
         </w:numPr>
       </w:pPr>
-      <w:bookmarkStart w:id="8" w:name="_Toc36394646"/>
-      <w:r>
+      <w:bookmarkStart w:id="7" w:name="_Toc36914550"/>
+      <w:r>
+        <w:lastRenderedPageBreak/>
         <w:t>Use case diagram</w:t>
       </w:r>
-      <w:bookmarkEnd w:id="8"/>
+      <w:bookmarkEnd w:id="7"/>
     </w:p>
     <w:p>
       <w:pPr>
@@ -3302,18 +3697,18 @@
           <w:noProof/>
         </w:rPr>
         <w:drawing>
-          <wp:anchor distT="0" distB="0" distL="114300" distR="114300" simplePos="0" relativeHeight="251663360" behindDoc="0" locked="0" layoutInCell="1" allowOverlap="1" wp14:anchorId="1E4450AB" wp14:editId="2041152D">
+          <wp:anchor distT="0" distB="0" distL="114300" distR="114300" simplePos="0" relativeHeight="251665408" behindDoc="0" locked="0" layoutInCell="1" allowOverlap="1" wp14:anchorId="7CFE035A" wp14:editId="6429DAEE">
             <wp:simplePos x="0" y="0"/>
-            <wp:positionH relativeFrom="margin">
-              <wp:posOffset>1440815</wp:posOffset>
+            <wp:positionH relativeFrom="column">
+              <wp:posOffset>3810</wp:posOffset>
             </wp:positionH>
             <wp:positionV relativeFrom="paragraph">
-              <wp:posOffset>628650</wp:posOffset>
+              <wp:posOffset>674370</wp:posOffset>
             </wp:positionV>
-            <wp:extent cx="3238500" cy="2343150"/>
-            <wp:effectExtent l="0" t="0" r="0" b="0"/>
+            <wp:extent cx="6120130" cy="2943225"/>
+            <wp:effectExtent l="0" t="0" r="0" b="9525"/>
             <wp:wrapTopAndBottom/>
-            <wp:docPr id="2" name="Picture 2"/>
+            <wp:docPr id="5" name="Picture 5"/>
             <wp:cNvGraphicFramePr>
               <a:graphicFrameLocks xmlns:a="http://schemas.openxmlformats.org/drawingml/2006/main" noChangeAspect="1"/>
             </wp:cNvGraphicFramePr>
@@ -3325,7 +3720,7 @@
                     <pic:cNvPicPr/>
                   </pic:nvPicPr>
                   <pic:blipFill>
-                    <a:blip r:embed="rId7">
+                    <a:blip r:embed="rId9">
                       <a:extLst>
                         <a:ext uri="{28A0092B-C50C-407E-A947-70E740481C1C}">
                           <a14:useLocalDpi xmlns:a14="http://schemas.microsoft.com/office/drawing/2010/main" val="0"/>
@@ -3339,7 +3734,7 @@
                   <pic:spPr>
                     <a:xfrm>
                       <a:off x="0" y="0"/>
-                      <a:ext cx="3238500" cy="2343150"/>
+                      <a:ext cx="6120130" cy="2943225"/>
                     </a:xfrm>
                     <a:prstGeom prst="rect">
                       <a:avLst/>
@@ -3357,6 +3752,12 @@
       <w:r>
         <w:t>. All actions and information stored in the application database.</w:t>
       </w:r>
+      <w:r>
+        <w:rPr>
+          <w:noProof/>
+        </w:rPr>
+        <w:t xml:space="preserve"> </w:t>
+      </w:r>
     </w:p>
     <w:p>
       <w:pPr>
@@ -3374,11 +3775,11 @@
           <w:numId w:val="1"/>
         </w:numPr>
       </w:pPr>
-      <w:bookmarkStart w:id="9" w:name="_Toc36394647"/>
+      <w:bookmarkStart w:id="8" w:name="_Toc36914551"/>
       <w:r>
         <w:t>Relevant scenarios</w:t>
       </w:r>
-      <w:bookmarkEnd w:id="9"/>
+      <w:bookmarkEnd w:id="8"/>
     </w:p>
     <w:tbl>
       <w:tblPr>
@@ -3600,7 +4001,6 @@
                 <w:b/>
                 <w:bCs/>
               </w:rPr>
-              <w:lastRenderedPageBreak/>
               <w:t>Scenario</w:t>
             </w:r>
             <w:r>
@@ -3963,6 +4363,7 @@
           </w:tcPr>
           <w:p>
             <w:r>
+              <w:lastRenderedPageBreak/>
               <w:t>Post condition</w:t>
             </w:r>
           </w:p>
@@ -4775,7 +5176,7 @@
                 <w:b/>
                 <w:bCs/>
               </w:rPr>
-              <w:t>8</w:t>
+              <w:t>9</w:t>
             </w:r>
           </w:p>
         </w:tc>
@@ -4797,10 +5198,13 @@
           </w:tcPr>
           <w:p>
             <w:r>
-              <w:t xml:space="preserve">User wants to </w:t>
-            </w:r>
-            <w:r>
-              <w:t>see current status of the selected gas station</w:t>
+              <w:t>User wants to see any kid of discount or</w:t>
+            </w:r>
+            <w:r>
+              <w:t xml:space="preserve"> special</w:t>
+            </w:r>
+            <w:r>
+              <w:t xml:space="preserve"> offer at a station</w:t>
             </w:r>
           </w:p>
         </w:tc>
@@ -4822,7 +5226,7 @@
           </w:tcPr>
           <w:p>
             <w:r>
-              <w:t>User must have internet connection</w:t>
+              <w:t>Station and gas type must exist</w:t>
             </w:r>
           </w:p>
         </w:tc>
@@ -4844,7 +5248,7 @@
           </w:tcPr>
           <w:p>
             <w:r>
-              <w:t>The current status of the station is shown</w:t>
+              <w:t>Any offer or discount is shown to user</w:t>
             </w:r>
           </w:p>
         </w:tc>
@@ -4887,31 +5291,6 @@
                 <w:bCs/>
               </w:rPr>
               <w:t>Step description</w:t>
-            </w:r>
-          </w:p>
-        </w:tc>
-      </w:tr>
-      <w:tr>
-        <w:tc>
-          <w:tcPr>
-            <w:tcW w:w="1696" w:type="dxa"/>
-          </w:tcPr>
-          <w:p>
-            <w:r>
-              <w:t>1</w:t>
-            </w:r>
-          </w:p>
-        </w:tc>
-        <w:tc>
-          <w:tcPr>
-            <w:tcW w:w="7932" w:type="dxa"/>
-          </w:tcPr>
-          <w:p>
-            <w:r>
-              <w:t xml:space="preserve">User selects a gas station </w:t>
-            </w:r>
-            <w:r>
-              <w:t>and taps on “show status button”</w:t>
             </w:r>
           </w:p>
         </w:tc>
@@ -4945,7 +5324,7 @@
                 <w:b/>
                 <w:bCs/>
               </w:rPr>
-              <w:t>Scenario ID: SC</w:t>
+              <w:t>Scenario ID: S</w:t>
             </w:r>
             <w:r>
               <w:rPr>
@@ -4979,7 +5358,7 @@
                 <w:b/>
                 <w:bCs/>
               </w:rPr>
-              <w:t>9</w:t>
+              <w:t>10</w:t>
             </w:r>
           </w:p>
         </w:tc>
@@ -5001,13 +5380,7 @@
           </w:tcPr>
           <w:p>
             <w:r>
-              <w:t>User wants to see any kid of discount or</w:t>
-            </w:r>
-            <w:r>
-              <w:t xml:space="preserve"> special</w:t>
-            </w:r>
-            <w:r>
-              <w:t xml:space="preserve"> offer at a station</w:t>
+              <w:t>Supervisor (user) wants to confirm or reject an update request</w:t>
             </w:r>
           </w:p>
         </w:tc>
@@ -5029,7 +5402,15 @@
           </w:tcPr>
           <w:p>
             <w:r>
-              <w:t>Station and gas type must exist</w:t>
+              <w:t xml:space="preserve">User must be registered and must have supervisor </w:t>
+            </w:r>
+            <w:r>
+              <w:t>authorization</w:t>
+            </w:r>
+          </w:p>
+          <w:p>
+            <w:r>
+              <w:t>Supervisor must select a station which is subject of an update request</w:t>
             </w:r>
           </w:p>
         </w:tc>
@@ -5051,7 +5432,7 @@
           </w:tcPr>
           <w:p>
             <w:r>
-              <w:t>Any offer or discount is shown to user</w:t>
+              <w:t>The update request is confirmed or rejected</w:t>
             </w:r>
           </w:p>
         </w:tc>
@@ -5094,251 +5475,257 @@
                 <w:bCs/>
               </w:rPr>
               <w:t>Step description</w:t>
+            </w:r>
+          </w:p>
+        </w:tc>
+      </w:tr>
+      <w:tr>
+        <w:tc>
+          <w:tcPr>
+            <w:tcW w:w="1696" w:type="dxa"/>
+          </w:tcPr>
+          <w:p>
+            <w:r>
+              <w:t>1</w:t>
+            </w:r>
+          </w:p>
+        </w:tc>
+        <w:tc>
+          <w:tcPr>
+            <w:tcW w:w="7932" w:type="dxa"/>
+          </w:tcPr>
+          <w:p>
+            <w:r>
+              <w:t xml:space="preserve">Supervisor user </w:t>
+            </w:r>
+            <w:r>
+              <w:t>is notified about update request</w:t>
+            </w:r>
+          </w:p>
+        </w:tc>
+      </w:tr>
+      <w:tr>
+        <w:tc>
+          <w:tcPr>
+            <w:tcW w:w="1696" w:type="dxa"/>
+          </w:tcPr>
+          <w:p>
+            <w:r>
+              <w:t>2</w:t>
+            </w:r>
+          </w:p>
+        </w:tc>
+        <w:tc>
+          <w:tcPr>
+            <w:tcW w:w="7932" w:type="dxa"/>
+          </w:tcPr>
+          <w:p>
+            <w:r>
+              <w:t>S/he confirms or rejects the request</w:t>
             </w:r>
           </w:p>
         </w:tc>
       </w:tr>
     </w:tbl>
     <w:p/>
-    <w:tbl>
-      <w:tblPr>
-        <w:tblStyle w:val="TableGrid"/>
-        <w:tblW w:w="0" w:type="auto"/>
-        <w:tblLook w:val="04A0" w:firstRow="1" w:lastRow="0" w:firstColumn="1" w:lastColumn="0" w:noHBand="0" w:noVBand="1"/>
-      </w:tblPr>
-      <w:tblGrid>
-        <w:gridCol w:w="1696"/>
-        <w:gridCol w:w="7932"/>
-      </w:tblGrid>
-      <w:tr>
-        <w:tc>
-          <w:tcPr>
-            <w:tcW w:w="1696" w:type="dxa"/>
-          </w:tcPr>
-          <w:p>
-            <w:pPr>
-              <w:rPr>
-                <w:b/>
-                <w:bCs/>
-              </w:rPr>
-            </w:pPr>
-            <w:r>
-              <w:rPr>
-                <w:b/>
-                <w:bCs/>
-              </w:rPr>
-              <w:t>Scenario ID: S</w:t>
-            </w:r>
-            <w:r>
-              <w:rPr>
-                <w:b/>
-                <w:bCs/>
-              </w:rPr>
-              <w:t>10</w:t>
-            </w:r>
-          </w:p>
-        </w:tc>
-        <w:tc>
-          <w:tcPr>
-            <w:tcW w:w="7932" w:type="dxa"/>
-          </w:tcPr>
-          <w:p>
-            <w:pPr>
-              <w:rPr>
-                <w:b/>
-                <w:bCs/>
-              </w:rPr>
-            </w:pPr>
-            <w:r>
-              <w:rPr>
-                <w:b/>
-                <w:bCs/>
-              </w:rPr>
-              <w:t>Corresponds to UC</w:t>
-            </w:r>
-            <w:r>
-              <w:rPr>
-                <w:b/>
-                <w:bCs/>
-              </w:rPr>
-              <w:t>10</w:t>
-            </w:r>
-          </w:p>
-        </w:tc>
-      </w:tr>
-      <w:tr>
-        <w:tc>
-          <w:tcPr>
-            <w:tcW w:w="1696" w:type="dxa"/>
-          </w:tcPr>
-          <w:p>
-            <w:r>
-              <w:t>Description</w:t>
-            </w:r>
-          </w:p>
-        </w:tc>
-        <w:tc>
-          <w:tcPr>
-            <w:tcW w:w="7932" w:type="dxa"/>
-          </w:tcPr>
-          <w:p>
-            <w:r>
-              <w:t>Supervisor (user) wants to confirm or reject an update request</w:t>
-            </w:r>
-          </w:p>
-        </w:tc>
-      </w:tr>
-      <w:tr>
-        <w:tc>
-          <w:tcPr>
-            <w:tcW w:w="1696" w:type="dxa"/>
-          </w:tcPr>
-          <w:p>
-            <w:r>
-              <w:t>Precondition</w:t>
-            </w:r>
-          </w:p>
-        </w:tc>
-        <w:tc>
-          <w:tcPr>
-            <w:tcW w:w="7932" w:type="dxa"/>
-          </w:tcPr>
-          <w:p>
-            <w:r>
-              <w:t xml:space="preserve">User must be registered and must have supervisor </w:t>
-            </w:r>
-            <w:r>
-              <w:t>authorization</w:t>
-            </w:r>
-          </w:p>
-          <w:p>
-            <w:r>
-              <w:t>Supervisor must select a station which is subject of an update request</w:t>
-            </w:r>
-          </w:p>
-        </w:tc>
-      </w:tr>
-      <w:tr>
-        <w:tc>
-          <w:tcPr>
-            <w:tcW w:w="1696" w:type="dxa"/>
-          </w:tcPr>
-          <w:p>
-            <w:r>
-              <w:t>Post condition</w:t>
-            </w:r>
-          </w:p>
-        </w:tc>
-        <w:tc>
-          <w:tcPr>
-            <w:tcW w:w="7932" w:type="dxa"/>
-          </w:tcPr>
-          <w:p>
-            <w:r>
-              <w:t>The update request is confirmed or rejected</w:t>
-            </w:r>
-          </w:p>
-        </w:tc>
-      </w:tr>
-      <w:tr>
-        <w:tc>
-          <w:tcPr>
-            <w:tcW w:w="1696" w:type="dxa"/>
-          </w:tcPr>
-          <w:p>
-            <w:pPr>
-              <w:rPr>
-                <w:b/>
-                <w:bCs/>
-              </w:rPr>
-            </w:pPr>
-            <w:r>
-              <w:rPr>
-                <w:b/>
-                <w:bCs/>
-              </w:rPr>
-              <w:t>Step#</w:t>
-            </w:r>
-          </w:p>
-        </w:tc>
-        <w:tc>
-          <w:tcPr>
-            <w:tcW w:w="7932" w:type="dxa"/>
-          </w:tcPr>
-          <w:p>
-            <w:pPr>
-              <w:rPr>
-                <w:b/>
-                <w:bCs/>
-              </w:rPr>
-            </w:pPr>
-            <w:r>
-              <w:rPr>
-                <w:b/>
-                <w:bCs/>
-              </w:rPr>
-              <w:t>Step description</w:t>
-            </w:r>
-          </w:p>
-        </w:tc>
-      </w:tr>
-      <w:tr>
-        <w:tc>
-          <w:tcPr>
-            <w:tcW w:w="1696" w:type="dxa"/>
-          </w:tcPr>
-          <w:p>
-            <w:r>
-              <w:t>1</w:t>
-            </w:r>
-          </w:p>
-        </w:tc>
-        <w:tc>
-          <w:tcPr>
-            <w:tcW w:w="7932" w:type="dxa"/>
-          </w:tcPr>
-          <w:p>
-            <w:r>
-              <w:t xml:space="preserve">Supervisor user </w:t>
-            </w:r>
-            <w:r>
-              <w:t>is notified about update request</w:t>
-            </w:r>
-          </w:p>
-        </w:tc>
-      </w:tr>
-      <w:tr>
-        <w:tc>
-          <w:tcPr>
-            <w:tcW w:w="1696" w:type="dxa"/>
-          </w:tcPr>
-          <w:p>
-            <w:r>
-              <w:t>2</w:t>
-            </w:r>
-          </w:p>
-        </w:tc>
-        <w:tc>
-          <w:tcPr>
-            <w:tcW w:w="7932" w:type="dxa"/>
-          </w:tcPr>
-          <w:p>
-            <w:r>
-              <w:t>S/he confirms or rejects the request</w:t>
-            </w:r>
-          </w:p>
-        </w:tc>
-      </w:tr>
-    </w:tbl>
+    <w:p>
+      <w:pPr>
+        <w:pStyle w:val="Heading1"/>
+        <w:numPr>
+          <w:ilvl w:val="0"/>
+          <w:numId w:val="1"/>
+        </w:numPr>
+      </w:pPr>
+      <w:bookmarkStart w:id="9" w:name="_Toc36914552"/>
+      <w:r>
+        <w:rPr>
+          <w:noProof/>
+        </w:rPr>
+        <w:lastRenderedPageBreak/>
+        <w:drawing>
+          <wp:anchor distT="0" distB="0" distL="114300" distR="114300" simplePos="0" relativeHeight="251666432" behindDoc="0" locked="0" layoutInCell="1" allowOverlap="1" wp14:anchorId="5BC377C7" wp14:editId="0C3FCF05">
+            <wp:simplePos x="0" y="0"/>
+            <wp:positionH relativeFrom="margin">
+              <wp:posOffset>1069340</wp:posOffset>
+            </wp:positionH>
+            <wp:positionV relativeFrom="paragraph">
+              <wp:posOffset>347980</wp:posOffset>
+            </wp:positionV>
+            <wp:extent cx="3981450" cy="2838450"/>
+            <wp:effectExtent l="0" t="0" r="0" b="0"/>
+            <wp:wrapTopAndBottom/>
+            <wp:docPr id="8" name="Picture 8"/>
+            <wp:cNvGraphicFramePr>
+              <a:graphicFrameLocks xmlns:a="http://schemas.openxmlformats.org/drawingml/2006/main" noChangeAspect="1"/>
+            </wp:cNvGraphicFramePr>
+            <a:graphic xmlns:a="http://schemas.openxmlformats.org/drawingml/2006/main">
+              <a:graphicData uri="http://schemas.openxmlformats.org/drawingml/2006/picture">
+                <pic:pic xmlns:pic="http://schemas.openxmlformats.org/drawingml/2006/picture">
+                  <pic:nvPicPr>
+                    <pic:cNvPr id="1" name=""/>
+                    <pic:cNvPicPr/>
+                  </pic:nvPicPr>
+                  <pic:blipFill>
+                    <a:blip r:embed="rId10">
+                      <a:extLst>
+                        <a:ext uri="{28A0092B-C50C-407E-A947-70E740481C1C}">
+                          <a14:useLocalDpi xmlns:a14="http://schemas.microsoft.com/office/drawing/2010/main" val="0"/>
+                        </a:ext>
+                      </a:extLst>
+                    </a:blip>
+                    <a:stretch>
+                      <a:fillRect/>
+                    </a:stretch>
+                  </pic:blipFill>
+                  <pic:spPr>
+                    <a:xfrm>
+                      <a:off x="0" y="0"/>
+                      <a:ext cx="3981450" cy="2838450"/>
+                    </a:xfrm>
+                    <a:prstGeom prst="rect">
+                      <a:avLst/>
+                    </a:prstGeom>
+                  </pic:spPr>
+                </pic:pic>
+              </a:graphicData>
+            </a:graphic>
+          </wp:anchor>
+        </w:drawing>
+      </w:r>
+      <w:r>
+        <w:t>Glossary</w:t>
+      </w:r>
+      <w:bookmarkStart w:id="10" w:name="_GoBack"/>
+      <w:bookmarkEnd w:id="9"/>
+      <w:bookmarkEnd w:id="10"/>
+    </w:p>
     <w:p/>
     <w:sectPr>
+      <w:headerReference w:type="default" r:id="rId11"/>
+      <w:footerReference w:type="default" r:id="rId12"/>
       <w:pgSz w:w="11906" w:h="16838"/>
-      <w:pgMar w:top="1417" w:right="1134" w:bottom="1134" w:left="1134" w:header="708" w:footer="708" w:gutter="0"/>
+      <w:pgMar w:top="1417" w:right="1134" w:bottom="1276" w:left="1134" w:header="708" w:footer="708" w:gutter="0"/>
       <w:cols w:space="708"/>
       <w:docGrid w:linePitch="360"/>
     </w:sectPr>
   </w:body>
 </w:document>
+</file>
+
+<file path=word/endnotes.xml><?xml version="1.0" encoding="utf-8"?>
+<w:endnotes xmlns:wpc="http://schemas.microsoft.com/office/word/2010/wordprocessingCanvas" xmlns:cx="http://schemas.microsoft.com/office/drawing/2014/chartex" xmlns:cx1="http://schemas.microsoft.com/office/drawing/2015/9/8/chartex" xmlns:cx2="http://schemas.microsoft.com/office/drawing/2015/10/21/chartex" xmlns:cx3="http://schemas.microsoft.com/office/drawing/2016/5/9/chartex" xmlns:cx4="http://schemas.microsoft.com/office/drawing/2016/5/10/chartex" xmlns:cx5="http://schemas.microsoft.com/office/drawing/2016/5/11/chartex" xmlns:cx6="http://schemas.microsoft.com/office/drawing/2016/5/12/chartex" xmlns:cx7="http://schemas.microsoft.com/office/drawing/2016/5/13/chartex" xmlns:cx8="http://schemas.microsoft.com/office/drawing/2016/5/14/chartex" xmlns:mc="http://schemas.openxmlformats.org/markup-compatibility/2006" xmlns:aink="http://schemas.microsoft.com/office/drawing/2016/ink" xmlns:am3d="http://schemas.microsoft.com/office/drawing/2017/model3d" xmlns:o="urn:schemas-microsoft-com:office:office" xmlns:r="http://schemas.openxmlformats.org/officeDocument/2006/relationships" xmlns:m="http://schemas.openxmlformats.org/officeDocument/2006/math" xmlns:v="urn:schemas-microsoft-com:vml" xmlns:wp14="http://schemas.microsoft.com/office/word/2010/wordprocessingDrawing" xmlns:wp="http://schemas.openxmlformats.org/drawingml/2006/wordprocessingDrawing" xmlns:w10="urn:schemas-microsoft-com:office:word" xmlns:w="http://schemas.openxmlformats.org/wordprocessingml/2006/main" xmlns:w14="http://schemas.microsoft.com/office/word/2010/wordml" xmlns:w15="http://schemas.microsoft.com/office/word/2012/wordml" xmlns:w16cid="http://schemas.microsoft.com/office/word/2016/wordml/cid" xmlns:w16se="http://schemas.microsoft.com/office/word/2015/wordml/symex" xmlns:wpg="http://schemas.microsoft.com/office/word/2010/wordprocessingGroup" xmlns:wpi="http://schemas.microsoft.com/office/word/2010/wordprocessingInk" xmlns:wne="http://schemas.microsoft.com/office/word/2006/wordml" xmlns:wps="http://schemas.microsoft.com/office/word/2010/wordprocessingShape" mc:Ignorable="w14 w15 w16se w16cid wp14">
+  <w:endnote w:type="separator" w:id="-1">
+    <w:p>
+      <w:pPr>
+        <w:spacing w:after="0" w:line="240" w:lineRule="auto"/>
+      </w:pPr>
+      <w:r>
+        <w:separator/>
+      </w:r>
+    </w:p>
+  </w:endnote>
+  <w:endnote w:type="continuationSeparator" w:id="0">
+    <w:p>
+      <w:pPr>
+        <w:spacing w:after="0" w:line="240" w:lineRule="auto"/>
+      </w:pPr>
+      <w:r>
+        <w:continuationSeparator/>
+      </w:r>
+    </w:p>
+  </w:endnote>
+</w:endnotes>
+</file>
+
+<file path=word/footer1.xml><?xml version="1.0" encoding="utf-8"?>
+<w:ftr xmlns:wpc="http://schemas.microsoft.com/office/word/2010/wordprocessingCanvas" xmlns:cx="http://schemas.microsoft.com/office/drawing/2014/chartex" xmlns:cx1="http://schemas.microsoft.com/office/drawing/2015/9/8/chartex" xmlns:cx2="http://schemas.microsoft.com/office/drawing/2015/10/21/chartex" xmlns:cx3="http://schemas.microsoft.com/office/drawing/2016/5/9/chartex" xmlns:cx4="http://schemas.microsoft.com/office/drawing/2016/5/10/chartex" xmlns:cx5="http://schemas.microsoft.com/office/drawing/2016/5/11/chartex" xmlns:cx6="http://schemas.microsoft.com/office/drawing/2016/5/12/chartex" xmlns:cx7="http://schemas.microsoft.com/office/drawing/2016/5/13/chartex" xmlns:cx8="http://schemas.microsoft.com/office/drawing/2016/5/14/chartex" xmlns:mc="http://schemas.openxmlformats.org/markup-compatibility/2006" xmlns:aink="http://schemas.microsoft.com/office/drawing/2016/ink" xmlns:am3d="http://schemas.microsoft.com/office/drawing/2017/model3d" xmlns:o="urn:schemas-microsoft-com:office:office" xmlns:r="http://schemas.openxmlformats.org/officeDocument/2006/relationships" xmlns:m="http://schemas.openxmlformats.org/officeDocument/2006/math" xmlns:v="urn:schemas-microsoft-com:vml" xmlns:wp14="http://schemas.microsoft.com/office/word/2010/wordprocessingDrawing" xmlns:wp="http://schemas.openxmlformats.org/drawingml/2006/wordprocessingDrawing" xmlns:w10="urn:schemas-microsoft-com:office:word" xmlns:w="http://schemas.openxmlformats.org/wordprocessingml/2006/main" xmlns:w14="http://schemas.microsoft.com/office/word/2010/wordml" xmlns:w15="http://schemas.microsoft.com/office/word/2012/wordml" xmlns:w16cid="http://schemas.microsoft.com/office/word/2016/wordml/cid" xmlns:w16se="http://schemas.microsoft.com/office/word/2015/wordml/symex" xmlns:wpg="http://schemas.microsoft.com/office/word/2010/wordprocessingGroup" xmlns:wpi="http://schemas.microsoft.com/office/word/2010/wordprocessingInk" xmlns:wne="http://schemas.microsoft.com/office/word/2006/wordml" xmlns:wps="http://schemas.microsoft.com/office/word/2010/wordprocessingShape" mc:Ignorable="w14 w15 w16se w16cid wp14">
+  <w:sdt>
+    <w:sdtPr>
+      <w:id w:val="-1233235525"/>
+      <w:docPartObj>
+        <w:docPartGallery w:val="Page Numbers (Bottom of Page)"/>
+        <w:docPartUnique/>
+      </w:docPartObj>
+    </w:sdtPr>
+    <w:sdtEndPr/>
+    <w:sdtContent>
+      <w:p>
+        <w:pPr>
+          <w:pStyle w:val="Footer"/>
+          <w:jc w:val="right"/>
+        </w:pPr>
+        <w:r>
+          <w:fldChar w:fldCharType="begin"/>
+        </w:r>
+        <w:r>
+          <w:instrText>PAGE   \* MERGEFORMAT</w:instrText>
+        </w:r>
+        <w:r>
+          <w:fldChar w:fldCharType="separate"/>
+        </w:r>
+        <w:r>
+          <w:rPr>
+            <w:lang w:val="it-IT"/>
+          </w:rPr>
+          <w:t>2</w:t>
+        </w:r>
+        <w:r>
+          <w:fldChar w:fldCharType="end"/>
+        </w:r>
+      </w:p>
+    </w:sdtContent>
+  </w:sdt>
+  <w:p>
+    <w:pPr>
+      <w:pStyle w:val="Footer"/>
+    </w:pPr>
+  </w:p>
+</w:ftr>
+</file>
+
+<file path=word/footnotes.xml><?xml version="1.0" encoding="utf-8"?>
+<w:footnotes xmlns:wpc="http://schemas.microsoft.com/office/word/2010/wordprocessingCanvas" xmlns:cx="http://schemas.microsoft.com/office/drawing/2014/chartex" xmlns:cx1="http://schemas.microsoft.com/office/drawing/2015/9/8/chartex" xmlns:cx2="http://schemas.microsoft.com/office/drawing/2015/10/21/chartex" xmlns:cx3="http://schemas.microsoft.com/office/drawing/2016/5/9/chartex" xmlns:cx4="http://schemas.microsoft.com/office/drawing/2016/5/10/chartex" xmlns:cx5="http://schemas.microsoft.com/office/drawing/2016/5/11/chartex" xmlns:cx6="http://schemas.microsoft.com/office/drawing/2016/5/12/chartex" xmlns:cx7="http://schemas.microsoft.com/office/drawing/2016/5/13/chartex" xmlns:cx8="http://schemas.microsoft.com/office/drawing/2016/5/14/chartex" xmlns:mc="http://schemas.openxmlformats.org/markup-compatibility/2006" xmlns:aink="http://schemas.microsoft.com/office/drawing/2016/ink" xmlns:am3d="http://schemas.microsoft.com/office/drawing/2017/model3d" xmlns:o="urn:schemas-microsoft-com:office:office" xmlns:r="http://schemas.openxmlformats.org/officeDocument/2006/relationships" xmlns:m="http://schemas.openxmlformats.org/officeDocument/2006/math" xmlns:v="urn:schemas-microsoft-com:vml" xmlns:wp14="http://schemas.microsoft.com/office/word/2010/wordprocessingDrawing" xmlns:wp="http://schemas.openxmlformats.org/drawingml/2006/wordprocessingDrawing" xmlns:w10="urn:schemas-microsoft-com:office:word" xmlns:w="http://schemas.openxmlformats.org/wordprocessingml/2006/main" xmlns:w14="http://schemas.microsoft.com/office/word/2010/wordml" xmlns:w15="http://schemas.microsoft.com/office/word/2012/wordml" xmlns:w16cid="http://schemas.microsoft.com/office/word/2016/wordml/cid" xmlns:w16se="http://schemas.microsoft.com/office/word/2015/wordml/symex" xmlns:wpg="http://schemas.microsoft.com/office/word/2010/wordprocessingGroup" xmlns:wpi="http://schemas.microsoft.com/office/word/2010/wordprocessingInk" xmlns:wne="http://schemas.microsoft.com/office/word/2006/wordml" xmlns:wps="http://schemas.microsoft.com/office/word/2010/wordprocessingShape" mc:Ignorable="w14 w15 w16se w16cid wp14">
+  <w:footnote w:type="separator" w:id="-1">
+    <w:p>
+      <w:pPr>
+        <w:spacing w:after="0" w:line="240" w:lineRule="auto"/>
+      </w:pPr>
+      <w:r>
+        <w:separator/>
+      </w:r>
+    </w:p>
+  </w:footnote>
+  <w:footnote w:type="continuationSeparator" w:id="0">
+    <w:p>
+      <w:pPr>
+        <w:spacing w:after="0" w:line="240" w:lineRule="auto"/>
+      </w:pPr>
+      <w:r>
+        <w:continuationSeparator/>
+      </w:r>
+    </w:p>
+  </w:footnote>
+</w:footnotes>
+</file>
+
+<file path=word/header1.xml><?xml version="1.0" encoding="utf-8"?>
+<w:hdr xmlns:wpc="http://schemas.microsoft.com/office/word/2010/wordprocessingCanvas" xmlns:cx="http://schemas.microsoft.com/office/drawing/2014/chartex" xmlns:cx1="http://schemas.microsoft.com/office/drawing/2015/9/8/chartex" xmlns:cx2="http://schemas.microsoft.com/office/drawing/2015/10/21/chartex" xmlns:cx3="http://schemas.microsoft.com/office/drawing/2016/5/9/chartex" xmlns:cx4="http://schemas.microsoft.com/office/drawing/2016/5/10/chartex" xmlns:cx5="http://schemas.microsoft.com/office/drawing/2016/5/11/chartex" xmlns:cx6="http://schemas.microsoft.com/office/drawing/2016/5/12/chartex" xmlns:cx7="http://schemas.microsoft.com/office/drawing/2016/5/13/chartex" xmlns:cx8="http://schemas.microsoft.com/office/drawing/2016/5/14/chartex" xmlns:mc="http://schemas.openxmlformats.org/markup-compatibility/2006" xmlns:aink="http://schemas.microsoft.com/office/drawing/2016/ink" xmlns:am3d="http://schemas.microsoft.com/office/drawing/2017/model3d" xmlns:o="urn:schemas-microsoft-com:office:office" xmlns:r="http://schemas.openxmlformats.org/officeDocument/2006/relationships" xmlns:m="http://schemas.openxmlformats.org/officeDocument/2006/math" xmlns:v="urn:schemas-microsoft-com:vml" xmlns:wp14="http://schemas.microsoft.com/office/word/2010/wordprocessingDrawing" xmlns:wp="http://schemas.openxmlformats.org/drawingml/2006/wordprocessingDrawing" xmlns:w10="urn:schemas-microsoft-com:office:word" xmlns:w="http://schemas.openxmlformats.org/wordprocessingml/2006/main" xmlns:w14="http://schemas.microsoft.com/office/word/2010/wordml" xmlns:w15="http://schemas.microsoft.com/office/word/2012/wordml" xmlns:w16cid="http://schemas.microsoft.com/office/word/2016/wordml/cid" xmlns:w16se="http://schemas.microsoft.com/office/word/2015/wordml/symex" xmlns:wpg="http://schemas.microsoft.com/office/word/2010/wordprocessingGroup" xmlns:wpi="http://schemas.microsoft.com/office/word/2010/wordprocessingInk" xmlns:wne="http://schemas.microsoft.com/office/word/2006/wordml" xmlns:wps="http://schemas.microsoft.com/office/word/2010/wordprocessingShape" mc:Ignorable="w14 w15 w16se w16cid wp14">
+  <w:p>
+    <w:pPr>
+      <w:pStyle w:val="Header"/>
+      <w:jc w:val="right"/>
+      <w:rPr>
+        <w:lang w:val="it-IT"/>
+      </w:rPr>
+    </w:pPr>
+    <w:r>
+      <w:rPr>
+        <w:lang w:val="it-IT"/>
+      </w:rPr>
+      <w:t>S279122</w:t>
+    </w:r>
+  </w:p>
+</w:hdr>
 </file>
 
 <file path=word/numbering.xml><?xml version="1.0" encoding="utf-8"?>
@@ -5991,6 +6378,56 @@
       </w:tblBorders>
     </w:tblPr>
   </w:style>
+  <w:style w:type="paragraph" w:styleId="Header">
+    <w:name w:val="header"/>
+    <w:basedOn w:val="Normal"/>
+    <w:link w:val="HeaderChar"/>
+    <w:uiPriority w:val="99"/>
+    <w:unhideWhenUsed/>
+    <w:rsid w:val="009568CE"/>
+    <w:pPr>
+      <w:tabs>
+        <w:tab w:val="center" w:pos="4819"/>
+        <w:tab w:val="right" w:pos="9638"/>
+      </w:tabs>
+      <w:spacing w:after="0" w:line="240" w:lineRule="auto"/>
+    </w:pPr>
+  </w:style>
+  <w:style w:type="character" w:customStyle="1" w:styleId="HeaderChar">
+    <w:name w:val="Header Char"/>
+    <w:basedOn w:val="DefaultParagraphFont"/>
+    <w:link w:val="Header"/>
+    <w:uiPriority w:val="99"/>
+    <w:rsid w:val="009568CE"/>
+    <w:rPr>
+      <w:lang w:val="en-US"/>
+    </w:rPr>
+  </w:style>
+  <w:style w:type="paragraph" w:styleId="Footer">
+    <w:name w:val="footer"/>
+    <w:basedOn w:val="Normal"/>
+    <w:link w:val="FooterChar"/>
+    <w:uiPriority w:val="99"/>
+    <w:unhideWhenUsed/>
+    <w:rsid w:val="009568CE"/>
+    <w:pPr>
+      <w:tabs>
+        <w:tab w:val="center" w:pos="4819"/>
+        <w:tab w:val="right" w:pos="9638"/>
+      </w:tabs>
+      <w:spacing w:after="0" w:line="240" w:lineRule="auto"/>
+    </w:pPr>
+  </w:style>
+  <w:style w:type="character" w:customStyle="1" w:styleId="FooterChar">
+    <w:name w:val="Footer Char"/>
+    <w:basedOn w:val="DefaultParagraphFont"/>
+    <w:link w:val="Footer"/>
+    <w:uiPriority w:val="99"/>
+    <w:rsid w:val="009568CE"/>
+    <w:rPr>
+      <w:lang w:val="en-US"/>
+    </w:rPr>
+  </w:style>
 </w:styles>
 </file>
 
@@ -6260,7 +6697,7 @@
 </file>
 
 <file path=customXml/itemProps1.xml><?xml version="1.0" encoding="utf-8"?>
-<ds:datastoreItem xmlns:ds="http://schemas.openxmlformats.org/officeDocument/2006/customXml" ds:itemID="{4501FA08-BB17-4375-BE91-B87D384E51B8}">
+<ds:datastoreItem xmlns:ds="http://schemas.openxmlformats.org/officeDocument/2006/customXml" ds:itemID="{0E1FD708-7CE8-4D26-B9D0-FD1EF67B4495}">
   <ds:schemaRefs>
     <ds:schemaRef ds:uri="http://schemas.openxmlformats.org/officeDocument/2006/bibliography"/>
   </ds:schemaRefs>

</xml_diff>

<commit_message>
UI mock up added
</commit_message>
<xml_diff>
--- a/REQ_s279122.docx
+++ b/REQ_s279122.docx
@@ -60,7 +60,7 @@
           <w:r>
             <w:fldChar w:fldCharType="separate"/>
           </w:r>
-          <w:hyperlink w:anchor="_Toc36914543" w:history="1">
+          <w:hyperlink w:anchor="_Toc37431846" w:history="1">
             <w:r>
               <w:rPr>
                 <w:rStyle w:val="Hyperlink"/>
@@ -102,7 +102,7 @@
                 <w:noProof/>
                 <w:webHidden/>
               </w:rPr>
-              <w:instrText xml:space="preserve"> PAGEREF _Toc36914543 \h </w:instrText>
+              <w:instrText xml:space="preserve"> PAGEREF _Toc37431846 \h </w:instrText>
             </w:r>
             <w:r>
               <w:rPr>
@@ -146,7 +146,7 @@
               <w:lang w:val="it-IT" w:eastAsia="it-IT"/>
             </w:rPr>
           </w:pPr>
-          <w:hyperlink w:anchor="_Toc36914544" w:history="1">
+          <w:hyperlink w:anchor="_Toc37431847" w:history="1">
             <w:r>
               <w:rPr>
                 <w:rStyle w:val="Hyperlink"/>
@@ -188,7 +188,7 @@
                 <w:noProof/>
                 <w:webHidden/>
               </w:rPr>
-              <w:instrText xml:space="preserve"> PAGEREF _Toc36914544 \h </w:instrText>
+              <w:instrText xml:space="preserve"> PAGEREF _Toc37431847 \h </w:instrText>
             </w:r>
             <w:r>
               <w:rPr>
@@ -232,7 +232,7 @@
               <w:lang w:val="it-IT" w:eastAsia="it-IT"/>
             </w:rPr>
           </w:pPr>
-          <w:hyperlink w:anchor="_Toc36914545" w:history="1">
+          <w:hyperlink w:anchor="_Toc37431848" w:history="1">
             <w:r>
               <w:rPr>
                 <w:rStyle w:val="Hyperlink"/>
@@ -274,7 +274,7 @@
                 <w:noProof/>
                 <w:webHidden/>
               </w:rPr>
-              <w:instrText xml:space="preserve"> PAGEREF _Toc36914545 \h </w:instrText>
+              <w:instrText xml:space="preserve"> PAGEREF _Toc37431848 \h </w:instrText>
             </w:r>
             <w:r>
               <w:rPr>
@@ -318,7 +318,7 @@
               <w:lang w:val="it-IT" w:eastAsia="it-IT"/>
             </w:rPr>
           </w:pPr>
-          <w:hyperlink w:anchor="_Toc36914546" w:history="1">
+          <w:hyperlink w:anchor="_Toc37431849" w:history="1">
             <w:r>
               <w:rPr>
                 <w:rStyle w:val="Hyperlink"/>
@@ -360,7 +360,7 @@
                 <w:noProof/>
                 <w:webHidden/>
               </w:rPr>
-              <w:instrText xml:space="preserve"> PAGEREF _Toc36914546 \h </w:instrText>
+              <w:instrText xml:space="preserve"> PAGEREF _Toc37431849 \h </w:instrText>
             </w:r>
             <w:r>
               <w:rPr>
@@ -380,7 +380,7 @@
                 <w:noProof/>
                 <w:webHidden/>
               </w:rPr>
-              <w:t>3</w:t>
+              <w:t>2</w:t>
             </w:r>
             <w:r>
               <w:rPr>
@@ -404,7 +404,7 @@
               <w:lang w:val="it-IT" w:eastAsia="it-IT"/>
             </w:rPr>
           </w:pPr>
-          <w:hyperlink w:anchor="_Toc36914547" w:history="1">
+          <w:hyperlink w:anchor="_Toc37431850" w:history="1">
             <w:r>
               <w:rPr>
                 <w:rStyle w:val="Hyperlink"/>
@@ -446,7 +446,7 @@
                 <w:noProof/>
                 <w:webHidden/>
               </w:rPr>
-              <w:instrText xml:space="preserve"> PAGEREF _Toc36914547 \h </w:instrText>
+              <w:instrText xml:space="preserve"> PAGEREF _Toc37431850 \h </w:instrText>
             </w:r>
             <w:r>
               <w:rPr>
@@ -490,7 +490,7 @@
               <w:lang w:val="it-IT" w:eastAsia="it-IT"/>
             </w:rPr>
           </w:pPr>
-          <w:hyperlink w:anchor="_Toc36914548" w:history="1">
+          <w:hyperlink w:anchor="_Toc37431851" w:history="1">
             <w:r>
               <w:rPr>
                 <w:rStyle w:val="Hyperlink"/>
@@ -532,7 +532,7 @@
                 <w:noProof/>
                 <w:webHidden/>
               </w:rPr>
-              <w:instrText xml:space="preserve"> PAGEREF _Toc36914548 \h </w:instrText>
+              <w:instrText xml:space="preserve"> PAGEREF _Toc37431851 \h </w:instrText>
             </w:r>
             <w:r>
               <w:rPr>
@@ -552,7 +552,7 @@
                 <w:noProof/>
                 <w:webHidden/>
               </w:rPr>
-              <w:t>4</w:t>
+              <w:t>3</w:t>
             </w:r>
             <w:r>
               <w:rPr>
@@ -576,7 +576,7 @@
               <w:lang w:val="it-IT" w:eastAsia="it-IT"/>
             </w:rPr>
           </w:pPr>
-          <w:hyperlink w:anchor="_Toc36914549" w:history="1">
+          <w:hyperlink w:anchor="_Toc37431852" w:history="1">
             <w:r>
               <w:rPr>
                 <w:rStyle w:val="Hyperlink"/>
@@ -618,7 +618,7 @@
                 <w:noProof/>
                 <w:webHidden/>
               </w:rPr>
-              <w:instrText xml:space="preserve"> PAGEREF _Toc36914549 \h </w:instrText>
+              <w:instrText xml:space="preserve"> PAGEREF _Toc37431852 \h </w:instrText>
             </w:r>
             <w:r>
               <w:rPr>
@@ -638,7 +638,7 @@
                 <w:noProof/>
                 <w:webHidden/>
               </w:rPr>
-              <w:t>4</w:t>
+              <w:t>3</w:t>
             </w:r>
             <w:r>
               <w:rPr>
@@ -662,7 +662,7 @@
               <w:lang w:val="it-IT" w:eastAsia="it-IT"/>
             </w:rPr>
           </w:pPr>
-          <w:hyperlink w:anchor="_Toc36914550" w:history="1">
+          <w:hyperlink w:anchor="_Toc37431853" w:history="1">
             <w:r>
               <w:rPr>
                 <w:rStyle w:val="Hyperlink"/>
@@ -704,7 +704,7 @@
                 <w:noProof/>
                 <w:webHidden/>
               </w:rPr>
-              <w:instrText xml:space="preserve"> PAGEREF _Toc36914550 \h </w:instrText>
+              <w:instrText xml:space="preserve"> PAGEREF _Toc37431853 \h </w:instrText>
             </w:r>
             <w:r>
               <w:rPr>
@@ -748,7 +748,7 @@
               <w:lang w:val="it-IT" w:eastAsia="it-IT"/>
             </w:rPr>
           </w:pPr>
-          <w:hyperlink w:anchor="_Toc36914551" w:history="1">
+          <w:hyperlink w:anchor="_Toc37431854" w:history="1">
             <w:r>
               <w:rPr>
                 <w:rStyle w:val="Hyperlink"/>
@@ -790,7 +790,7 @@
                 <w:noProof/>
                 <w:webHidden/>
               </w:rPr>
-              <w:instrText xml:space="preserve"> PAGEREF _Toc36914551 \h </w:instrText>
+              <w:instrText xml:space="preserve"> PAGEREF _Toc37431854 \h </w:instrText>
             </w:r>
             <w:r>
               <w:rPr>
@@ -834,7 +834,7 @@
               <w:lang w:val="it-IT" w:eastAsia="it-IT"/>
             </w:rPr>
           </w:pPr>
-          <w:hyperlink w:anchor="_Toc36914552" w:history="1">
+          <w:hyperlink w:anchor="_Toc37431855" w:history="1">
             <w:r>
               <w:rPr>
                 <w:rStyle w:val="Hyperlink"/>
@@ -876,7 +876,7 @@
                 <w:noProof/>
                 <w:webHidden/>
               </w:rPr>
-              <w:instrText xml:space="preserve"> PAGEREF _Toc36914552 \h </w:instrText>
+              <w:instrText xml:space="preserve"> PAGEREF _Toc37431855 \h </w:instrText>
             </w:r>
             <w:r>
               <w:rPr>
@@ -939,7 +939,7 @@
         </w:numPr>
         <w:jc w:val="both"/>
       </w:pPr>
-      <w:bookmarkStart w:id="0" w:name="_Toc36914543"/>
+      <w:bookmarkStart w:id="0" w:name="_Toc37431846"/>
       <w:r>
         <w:lastRenderedPageBreak/>
         <w:t>Abstract</w:t>
@@ -951,16 +951,11 @@
         <w:jc w:val="both"/>
       </w:pPr>
       <w:r>
-        <w:t xml:space="preserve">Most individuals prefer </w:t>
-      </w:r>
-      <w:proofErr w:type="spellStart"/>
-      <w:r>
-        <w:t>use</w:t>
+        <w:t>Most individuals prefer us</w:t>
       </w:r>
       <w:r>
         <w:t>ing</w:t>
       </w:r>
-      <w:proofErr w:type="spellEnd"/>
       <w:r>
         <w:t xml:space="preserve"> their own cars instead of public transport. Even car prices are getting more and more affordable, the increasing </w:t>
       </w:r>
@@ -1005,11 +1000,9 @@
       <w:pPr>
         <w:jc w:val="both"/>
       </w:pPr>
-      <w:proofErr w:type="spellStart"/>
       <w:r>
         <w:t>EZGas</w:t>
       </w:r>
-      <w:proofErr w:type="spellEnd"/>
       <w:r>
         <w:t xml:space="preserve"> is a crowdsourcing application. It shows </w:t>
       </w:r>
@@ -1080,7 +1073,7 @@
         </w:numPr>
         <w:jc w:val="both"/>
       </w:pPr>
-      <w:bookmarkStart w:id="1" w:name="_Toc36914544"/>
+      <w:bookmarkStart w:id="1" w:name="_Toc37431847"/>
       <w:r>
         <w:t>Stakeholders</w:t>
       </w:r>
@@ -1095,7 +1088,14 @@
           <w:b/>
           <w:bCs/>
         </w:rPr>
-        <w:t>Final user:</w:t>
+        <w:t>User</w:t>
+      </w:r>
+      <w:r>
+        <w:rPr>
+          <w:b/>
+          <w:bCs/>
+        </w:rPr>
+        <w:t>:</w:t>
       </w:r>
       <w:r>
         <w:t xml:space="preserve"> </w:t>
@@ -1137,55 +1137,14 @@
           <w:b/>
           <w:bCs/>
         </w:rPr>
-        <w:t>Supervisor:</w:t>
-      </w:r>
-      <w:r>
-        <w:t xml:space="preserve"> Since the</w:t>
-      </w:r>
-      <w:r>
-        <w:t xml:space="preserve"> prices are inserted to the database by</w:t>
-      </w:r>
-      <w:r>
-        <w:t xml:space="preserve"> final user, the other users, who buy </w:t>
-      </w:r>
-      <w:r>
-        <w:t>fuel</w:t>
-      </w:r>
-      <w:r>
-        <w:t xml:space="preserve"> from the same station, can check whether the registered prices in the application are correct or not. </w:t>
-      </w:r>
-      <w:r>
-        <w:t>A registered user can reject or confirm any price update. Thus, a registered user can also take supervisor role.</w:t>
-      </w:r>
-    </w:p>
-    <w:p>
-      <w:pPr>
-        <w:jc w:val="both"/>
-      </w:pPr>
+        <w:t>A</w:t>
+      </w:r>
       <w:r>
         <w:rPr>
           <w:b/>
           <w:bCs/>
         </w:rPr>
-        <w:t>Inspector:</w:t>
-      </w:r>
-      <w:r>
-        <w:t xml:space="preserve"> There might be some bugs in the application code. Final user can report these bugs while they are using the application. In this case, the users are also the inspectors.</w:t>
-      </w:r>
-      <w:r>
-        <w:t xml:space="preserve"> Any user is also an inspector.</w:t>
-      </w:r>
-    </w:p>
-    <w:p>
-      <w:pPr>
-        <w:jc w:val="both"/>
-      </w:pPr>
-      <w:r>
-        <w:rPr>
-          <w:b/>
-          <w:bCs/>
-        </w:rPr>
-        <w:t>Database administrator:</w:t>
+        <w:t>dministrator:</w:t>
       </w:r>
       <w:r>
         <w:t xml:space="preserve"> All the price information must be stored in a database. </w:t>
@@ -1201,60 +1160,6 @@
       </w:r>
       <w:r>
         <w:t>.</w:t>
-      </w:r>
-    </w:p>
-    <w:p>
-      <w:pPr>
-        <w:jc w:val="both"/>
-      </w:pPr>
-      <w:r>
-        <w:rPr>
-          <w:b/>
-          <w:bCs/>
-        </w:rPr>
-        <w:t>Security manager:</w:t>
-      </w:r>
-      <w:r>
-        <w:t xml:space="preserve"> </w:t>
-      </w:r>
-      <w:r>
-        <w:t>T</w:t>
-      </w:r>
-      <w:r>
-        <w:t>he application uses user</w:t>
-      </w:r>
-      <w:r>
-        <w:t>’s</w:t>
-      </w:r>
-      <w:r>
-        <w:t xml:space="preserve"> location and this data is stored in the database</w:t>
-      </w:r>
-      <w:r>
-        <w:t>. Other sensitive data like personal information of the registered user is also stored in application database.</w:t>
-      </w:r>
-      <w:r>
-        <w:t xml:space="preserve"> </w:t>
-      </w:r>
-      <w:r>
-        <w:t>The</w:t>
-      </w:r>
-      <w:r>
-        <w:t xml:space="preserve"> security manager must care for the data privacy.</w:t>
-      </w:r>
-    </w:p>
-    <w:p>
-      <w:pPr>
-        <w:jc w:val="both"/>
-      </w:pPr>
-      <w:r>
-        <w:rPr>
-          <w:b/>
-          <w:bCs/>
-        </w:rPr>
-        <w:t>Developers:</w:t>
-      </w:r>
-      <w:r>
-        <w:t xml:space="preserve"> Person who has expertise in code development</w:t>
       </w:r>
     </w:p>
     <w:p>
@@ -1266,7 +1171,7 @@
         </w:numPr>
         <w:jc w:val="both"/>
       </w:pPr>
-      <w:bookmarkStart w:id="2" w:name="_Toc36914545"/>
+      <w:bookmarkStart w:id="2" w:name="_Toc37431848"/>
       <w:r>
         <w:t>Context diagram</w:t>
       </w:r>
@@ -1284,16 +1189,16 @@
           <w:noProof/>
         </w:rPr>
         <w:drawing>
-          <wp:anchor distT="0" distB="0" distL="114300" distR="114300" simplePos="0" relativeHeight="251663360" behindDoc="0" locked="0" layoutInCell="1" allowOverlap="1" wp14:anchorId="528DB4C4" wp14:editId="72D98DD5">
+          <wp:anchor distT="0" distB="0" distL="114300" distR="114300" simplePos="0" relativeHeight="251639808" behindDoc="0" locked="0" layoutInCell="1" allowOverlap="1" wp14:anchorId="74AF96BE" wp14:editId="6D5BC35C">
             <wp:simplePos x="0" y="0"/>
             <wp:positionH relativeFrom="margin">
               <wp:align>center</wp:align>
             </wp:positionH>
             <wp:positionV relativeFrom="paragraph">
-              <wp:posOffset>725170</wp:posOffset>
+              <wp:posOffset>776036</wp:posOffset>
             </wp:positionV>
-            <wp:extent cx="2733988" cy="2160000"/>
-            <wp:effectExtent l="0" t="0" r="0" b="0"/>
+            <wp:extent cx="3381375" cy="1619250"/>
+            <wp:effectExtent l="0" t="0" r="9525" b="0"/>
             <wp:wrapTopAndBottom/>
             <wp:docPr id="1" name="Picture 1"/>
             <wp:cNvGraphicFramePr>
@@ -1321,7 +1226,7 @@
                   <pic:spPr>
                     <a:xfrm>
                       <a:off x="0" y="0"/>
-                      <a:ext cx="2733988" cy="2160000"/>
+                      <a:ext cx="3381375" cy="1619250"/>
                     </a:xfrm>
                     <a:prstGeom prst="rect">
                       <a:avLst/>
@@ -1330,12 +1235,6 @@
                 </pic:pic>
               </a:graphicData>
             </a:graphic>
-            <wp14:sizeRelH relativeFrom="margin">
-              <wp14:pctWidth>0</wp14:pctWidth>
-            </wp14:sizeRelH>
-            <wp14:sizeRelV relativeFrom="margin">
-              <wp14:pctHeight>0</wp14:pctHeight>
-            </wp14:sizeRelV>
           </wp:anchor>
         </w:drawing>
       </w:r>
@@ -1363,13 +1262,8 @@
       <w:r>
         <w:t xml:space="preserve">represents </w:t>
       </w:r>
-      <w:proofErr w:type="spellStart"/>
-      <w:r>
-        <w:t>EZGas</w:t>
-      </w:r>
-      <w:proofErr w:type="spellEnd"/>
-      <w:r>
-        <w:t xml:space="preserve"> application</w:t>
+      <w:r>
+        <w:t>EZGas application</w:t>
       </w:r>
       <w:r>
         <w:t xml:space="preserve"> itself</w:t>
@@ -1406,6 +1300,12 @@
       </w:r>
       <w:r>
         <w:t>The application itself does not store any data on the local device. All the user preferences and other sensitive data is stored on a remote server. Thus, the application GUI requires internet connection.</w:t>
+      </w:r>
+      <w:r>
+        <w:rPr>
+          <w:noProof/>
+        </w:rPr>
+        <w:t xml:space="preserve"> </w:t>
       </w:r>
     </w:p>
     <w:p>
@@ -1445,7 +1345,6 @@
                 <w:b/>
                 <w:bCs/>
               </w:rPr>
-              <w:lastRenderedPageBreak/>
               <w:t>Actor</w:t>
             </w:r>
           </w:p>
@@ -1544,7 +1443,10 @@
               <w:jc w:val="both"/>
             </w:pPr>
             <w:r>
-              <w:t>Supervisor</w:t>
+              <w:t>A</w:t>
+            </w:r>
+            <w:r>
+              <w:t>dministrator</w:t>
             </w:r>
           </w:p>
         </w:tc>
@@ -1557,7 +1459,7 @@
               <w:jc w:val="both"/>
             </w:pPr>
             <w:r>
-              <w:t>GUI</w:t>
+              <w:t>Database computer</w:t>
             </w:r>
           </w:p>
         </w:tc>
@@ -1570,212 +1472,7 @@
               <w:jc w:val="both"/>
             </w:pPr>
             <w:r>
-              <w:t>Touchscreen</w:t>
-            </w:r>
-          </w:p>
-        </w:tc>
-      </w:tr>
-      <w:tr>
-        <w:tc>
-          <w:tcPr>
-            <w:tcW w:w="3209" w:type="dxa"/>
-          </w:tcPr>
-          <w:p>
-            <w:pPr>
-              <w:jc w:val="both"/>
-            </w:pPr>
-            <w:r>
-              <w:t>Inspector</w:t>
-            </w:r>
-          </w:p>
-        </w:tc>
-        <w:tc>
-          <w:tcPr>
-            <w:tcW w:w="3209" w:type="dxa"/>
-          </w:tcPr>
-          <w:p>
-            <w:pPr>
-              <w:jc w:val="both"/>
-            </w:pPr>
-            <w:r>
-              <w:t>GUI</w:t>
-            </w:r>
-          </w:p>
-        </w:tc>
-        <w:tc>
-          <w:tcPr>
-            <w:tcW w:w="3210" w:type="dxa"/>
-          </w:tcPr>
-          <w:p>
-            <w:pPr>
-              <w:jc w:val="both"/>
-            </w:pPr>
-            <w:r>
-              <w:t>Touchscreen</w:t>
-            </w:r>
-          </w:p>
-        </w:tc>
-      </w:tr>
-      <w:tr>
-        <w:tc>
-          <w:tcPr>
-            <w:tcW w:w="3209" w:type="dxa"/>
-          </w:tcPr>
-          <w:p>
-            <w:pPr>
-              <w:jc w:val="both"/>
-            </w:pPr>
-            <w:r>
-              <w:t>Security manager</w:t>
-            </w:r>
-          </w:p>
-        </w:tc>
-        <w:tc>
-          <w:tcPr>
-            <w:tcW w:w="3209" w:type="dxa"/>
-          </w:tcPr>
-          <w:p>
-            <w:pPr>
-              <w:jc w:val="both"/>
-            </w:pPr>
-            <w:r>
-              <w:t>Database computer</w:t>
-            </w:r>
-          </w:p>
-        </w:tc>
-        <w:tc>
-          <w:tcPr>
-            <w:tcW w:w="3210" w:type="dxa"/>
-          </w:tcPr>
-          <w:p>
-            <w:pPr>
-              <w:jc w:val="both"/>
-            </w:pPr>
-            <w:r>
-              <w:t>Keyboard, mouse</w:t>
-            </w:r>
-          </w:p>
-        </w:tc>
-      </w:tr>
-      <w:tr>
-        <w:tc>
-          <w:tcPr>
-            <w:tcW w:w="3209" w:type="dxa"/>
-          </w:tcPr>
-          <w:p>
-            <w:pPr>
-              <w:jc w:val="both"/>
-            </w:pPr>
-            <w:r>
-              <w:t>Database administrator</w:t>
-            </w:r>
-          </w:p>
-        </w:tc>
-        <w:tc>
-          <w:tcPr>
-            <w:tcW w:w="3209" w:type="dxa"/>
-          </w:tcPr>
-          <w:p>
-            <w:pPr>
-              <w:jc w:val="both"/>
-            </w:pPr>
-            <w:r>
-              <w:t>Database computer</w:t>
-            </w:r>
-          </w:p>
-        </w:tc>
-        <w:tc>
-          <w:tcPr>
-            <w:tcW w:w="3210" w:type="dxa"/>
-          </w:tcPr>
-          <w:p>
-            <w:pPr>
-              <w:jc w:val="both"/>
-            </w:pPr>
-            <w:r>
               <w:t>Ethernet wires and other devices</w:t>
-            </w:r>
-          </w:p>
-        </w:tc>
-      </w:tr>
-      <w:tr>
-        <w:tc>
-          <w:tcPr>
-            <w:tcW w:w="3209" w:type="dxa"/>
-          </w:tcPr>
-          <w:p>
-            <w:pPr>
-              <w:jc w:val="both"/>
-            </w:pPr>
-            <w:r>
-              <w:t>Developer</w:t>
-            </w:r>
-          </w:p>
-        </w:tc>
-        <w:tc>
-          <w:tcPr>
-            <w:tcW w:w="3209" w:type="dxa"/>
-          </w:tcPr>
-          <w:p>
-            <w:pPr>
-              <w:jc w:val="both"/>
-            </w:pPr>
-            <w:r>
-              <w:t>IDEs</w:t>
-            </w:r>
-          </w:p>
-        </w:tc>
-        <w:tc>
-          <w:tcPr>
-            <w:tcW w:w="3210" w:type="dxa"/>
-          </w:tcPr>
-          <w:p>
-            <w:pPr>
-              <w:jc w:val="both"/>
-            </w:pPr>
-            <w:r>
-              <w:t>Personal computer</w:t>
-            </w:r>
-          </w:p>
-        </w:tc>
-      </w:tr>
-      <w:tr>
-        <w:tc>
-          <w:tcPr>
-            <w:tcW w:w="3209" w:type="dxa"/>
-          </w:tcPr>
-          <w:p>
-            <w:pPr>
-              <w:jc w:val="both"/>
-            </w:pPr>
-            <w:r>
-              <w:t xml:space="preserve">Database </w:t>
-            </w:r>
-          </w:p>
-        </w:tc>
-        <w:tc>
-          <w:tcPr>
-            <w:tcW w:w="3209" w:type="dxa"/>
-          </w:tcPr>
-          <w:p>
-            <w:pPr>
-              <w:jc w:val="both"/>
-            </w:pPr>
-            <w:r>
-              <w:t>Internet connection</w:t>
-            </w:r>
-          </w:p>
-        </w:tc>
-        <w:tc>
-          <w:tcPr>
-            <w:tcW w:w="3210" w:type="dxa"/>
-          </w:tcPr>
-          <w:p>
-            <w:pPr>
-              <w:jc w:val="both"/>
-            </w:pPr>
-            <w:r>
-              <w:t>Wires</w:t>
             </w:r>
           </w:p>
         </w:tc>
@@ -1838,7 +1535,7 @@
           <w:numId w:val="1"/>
         </w:numPr>
       </w:pPr>
-      <w:bookmarkStart w:id="3" w:name="_Toc36914546"/>
+      <w:bookmarkStart w:id="3" w:name="_Toc37431849"/>
       <w:r>
         <w:t>Stories and personas</w:t>
       </w:r>
@@ -1938,6 +1635,7 @@
         <w:jc w:val="both"/>
       </w:pPr>
       <w:r>
+        <w:lastRenderedPageBreak/>
         <w:t>Carl</w:t>
       </w:r>
       <w:r>
@@ -2066,7 +1764,7 @@
         <w:t>would</w:t>
       </w:r>
       <w:r>
-        <w:t xml:space="preserve"> love to involve any activity to improve the application. He is keen on to send feedback about his experiences on using the application and send bug reports to improve the functionality of the application.</w:t>
+        <w:t xml:space="preserve"> love to involve any activity to improve the application. He is keen on to send feedback about his experiences on using the application and to improve the functionality of the application.</w:t>
       </w:r>
     </w:p>
     <w:p>
@@ -2187,7 +1885,7 @@
           <w:numId w:val="1"/>
         </w:numPr>
       </w:pPr>
-      <w:bookmarkStart w:id="4" w:name="_Toc36914547"/>
+      <w:bookmarkStart w:id="4" w:name="_Toc37431850"/>
       <w:r>
         <w:t>Functional requirements</w:t>
       </w:r>
@@ -2197,6 +1895,14 @@
       <w:tblPr>
         <w:tblStyle w:val="TableGrid"/>
         <w:tblW w:w="0" w:type="auto"/>
+        <w:tblBorders>
+          <w:top w:val="none" w:sz="0" w:space="0" w:color="auto"/>
+          <w:left w:val="none" w:sz="0" w:space="0" w:color="auto"/>
+          <w:bottom w:val="none" w:sz="0" w:space="0" w:color="auto"/>
+          <w:right w:val="none" w:sz="0" w:space="0" w:color="auto"/>
+          <w:insideH w:val="single" w:sz="4" w:space="0" w:color="A6A6A6" w:themeColor="background1" w:themeShade="A6"/>
+          <w:insideV w:val="single" w:sz="4" w:space="0" w:color="A6A6A6" w:themeColor="background1" w:themeShade="A6"/>
+        </w:tblBorders>
         <w:tblLook w:val="04A0" w:firstRow="1" w:lastRow="0" w:firstColumn="1" w:lastColumn="0" w:noHBand="0" w:noVBand="1"/>
       </w:tblPr>
       <w:tblGrid>
@@ -2267,16 +1973,7 @@
           </w:tcPr>
           <w:p>
             <w:r>
-              <w:t xml:space="preserve">The user shall be able to manually </w:t>
-            </w:r>
-            <w:r>
-              <w:t>adjust</w:t>
-            </w:r>
-            <w:r>
-              <w:t xml:space="preserve"> the loca</w:t>
-            </w:r>
-            <w:r>
-              <w:t>tion</w:t>
+              <w:t>Registered user sends an update request</w:t>
             </w:r>
           </w:p>
         </w:tc>
@@ -2301,10 +1998,7 @@
           </w:tcPr>
           <w:p>
             <w:r>
-              <w:t xml:space="preserve">The user shall be able to </w:t>
-            </w:r>
-            <w:r>
-              <w:t>send price update request</w:t>
+              <w:t>Filter fuel type</w:t>
             </w:r>
           </w:p>
         </w:tc>
@@ -2329,7 +2023,10 @@
           </w:tcPr>
           <w:p>
             <w:r>
-              <w:t>The user shall be able to use the application with live location</w:t>
+              <w:t>F</w:t>
+            </w:r>
+            <w:r>
+              <w:t>ilter gas station</w:t>
             </w:r>
           </w:p>
         </w:tc>
@@ -2354,7 +2051,7 @@
           </w:tcPr>
           <w:p>
             <w:r>
-              <w:t>The user shall be able to filter gasoline type</w:t>
+              <w:t>Show other services (w.c, market etc.)</w:t>
             </w:r>
           </w:p>
         </w:tc>
@@ -2379,7 +2076,7 @@
           </w:tcPr>
           <w:p>
             <w:r>
-              <w:t>The user shall be able to filter gas station</w:t>
+              <w:t>Registered user rates the station</w:t>
             </w:r>
           </w:p>
         </w:tc>
@@ -2394,7 +2091,10 @@
               <w:jc w:val="center"/>
             </w:pPr>
             <w:r>
-              <w:t>FR6</w:t>
+              <w:t>FR</w:t>
+            </w:r>
+            <w:r>
+              <w:t>6</w:t>
             </w:r>
           </w:p>
         </w:tc>
@@ -2404,21 +2104,7 @@
           </w:tcPr>
           <w:p>
             <w:r>
-              <w:t>The user shall be able to see</w:t>
-            </w:r>
-            <w:r>
-              <w:t xml:space="preserve"> the</w:t>
-            </w:r>
-            <w:r>
-              <w:t xml:space="preserve"> other services at stations (</w:t>
-            </w:r>
-            <w:proofErr w:type="spellStart"/>
-            <w:r>
-              <w:t>w.c</w:t>
-            </w:r>
-            <w:proofErr w:type="spellEnd"/>
-            <w:r>
-              <w:t>, market, etc.)</w:t>
+              <w:t>Registered user confirms or rejects any update request</w:t>
             </w:r>
           </w:p>
         </w:tc>
@@ -2433,7 +2119,10 @@
               <w:jc w:val="center"/>
             </w:pPr>
             <w:r>
-              <w:t>FR7</w:t>
+              <w:t>FR</w:t>
+            </w:r>
+            <w:r>
+              <w:t>7</w:t>
             </w:r>
           </w:p>
         </w:tc>
@@ -2443,13 +2132,7 @@
           </w:tcPr>
           <w:p>
             <w:r>
-              <w:t xml:space="preserve">The user shall be able to rate and </w:t>
-            </w:r>
-            <w:r>
-              <w:t>post</w:t>
-            </w:r>
-            <w:r>
-              <w:t xml:space="preserve"> comments about gas stations</w:t>
+              <w:t>Registered user sends request to add new station</w:t>
             </w:r>
           </w:p>
         </w:tc>
@@ -2477,7 +2160,10 @@
           </w:tcPr>
           <w:p>
             <w:r>
-              <w:t>The user shall be notified about discounts</w:t>
+              <w:t>Remove</w:t>
+            </w:r>
+            <w:r>
+              <w:t xml:space="preserve"> user</w:t>
             </w:r>
           </w:p>
         </w:tc>
@@ -2492,10 +2178,7 @@
               <w:jc w:val="center"/>
             </w:pPr>
             <w:r>
-              <w:t>FR</w:t>
-            </w:r>
-            <w:r>
-              <w:t>9</w:t>
+              <w:t>FR9</w:t>
             </w:r>
           </w:p>
         </w:tc>
@@ -2505,7 +2188,7 @@
           </w:tcPr>
           <w:p>
             <w:r>
-              <w:t>The supervisor shall be able to confirm or reject the update request</w:t>
+              <w:t>Block user</w:t>
             </w:r>
           </w:p>
         </w:tc>
@@ -2519,9 +2202,8 @@
           <w:numId w:val="1"/>
         </w:numPr>
       </w:pPr>
-      <w:bookmarkStart w:id="5" w:name="_Toc36914548"/>
-      <w:r>
-        <w:lastRenderedPageBreak/>
+      <w:bookmarkStart w:id="5" w:name="_Toc37431851"/>
+      <w:r>
         <w:t>Nonfunctional requirements</w:t>
       </w:r>
       <w:bookmarkEnd w:id="5"/>
@@ -2530,6 +2212,14 @@
       <w:tblPr>
         <w:tblStyle w:val="TableGrid"/>
         <w:tblW w:w="9633" w:type="dxa"/>
+        <w:tblBorders>
+          <w:top w:val="none" w:sz="0" w:space="0" w:color="auto"/>
+          <w:left w:val="none" w:sz="0" w:space="0" w:color="auto"/>
+          <w:bottom w:val="none" w:sz="0" w:space="0" w:color="auto"/>
+          <w:right w:val="none" w:sz="0" w:space="0" w:color="auto"/>
+          <w:insideH w:val="single" w:sz="4" w:space="0" w:color="A6A6A6" w:themeColor="background1" w:themeShade="A6"/>
+          <w:insideV w:val="single" w:sz="4" w:space="0" w:color="A6A6A6" w:themeColor="background1" w:themeShade="A6"/>
+        </w:tblBorders>
         <w:tblLook w:val="04A0" w:firstRow="1" w:lastRow="0" w:firstColumn="1" w:lastColumn="0" w:noHBand="0" w:noVBand="1"/>
       </w:tblPr>
       <w:tblGrid>
@@ -2635,7 +2325,16 @@
           </w:tcPr>
           <w:p>
             <w:r>
-              <w:t>The user shall obtain virtual ranks based on application usage frequency</w:t>
+              <w:t>U</w:t>
+            </w:r>
+            <w:r>
+              <w:t xml:space="preserve">ser </w:t>
+            </w:r>
+            <w:r>
+              <w:t>can</w:t>
+            </w:r>
+            <w:r>
+              <w:t xml:space="preserve"> obtain virtual ranks based on application usage frequency</w:t>
             </w:r>
           </w:p>
         </w:tc>
@@ -2672,7 +2371,10 @@
           </w:tcPr>
           <w:p>
             <w:r>
-              <w:t>The application should be able to be downloaded and installed in a minute</w:t>
+              <w:t>A</w:t>
+            </w:r>
+            <w:r>
+              <w:t>pplication should be able to be downloaded and installed in a minute</w:t>
             </w:r>
           </w:p>
         </w:tc>
@@ -2709,7 +2411,10 @@
           </w:tcPr>
           <w:p>
             <w:r>
-              <w:t xml:space="preserve">The user interface should </w:t>
+              <w:t>GUI</w:t>
+            </w:r>
+            <w:r>
+              <w:t xml:space="preserve"> should </w:t>
             </w:r>
             <w:r>
               <w:t>have a few buttons</w:t>
@@ -2749,7 +2454,10 @@
           </w:tcPr>
           <w:p>
             <w:r>
-              <w:t>The application should serve in different languages</w:t>
+              <w:t>A</w:t>
+            </w:r>
+            <w:r>
+              <w:t>pplication should serve in different languages</w:t>
             </w:r>
           </w:p>
         </w:tc>
@@ -2786,7 +2494,10 @@
           </w:tcPr>
           <w:p>
             <w:r>
-              <w:t>The application should be used without any training</w:t>
+              <w:t>A</w:t>
+            </w:r>
+            <w:r>
+              <w:t>pplication should be used without any training</w:t>
             </w:r>
           </w:p>
         </w:tc>
@@ -2823,7 +2534,10 @@
           </w:tcPr>
           <w:p>
             <w:r>
-              <w:t>The application should run on Android and iOS OSes</w:t>
+              <w:t>A</w:t>
+            </w:r>
+            <w:r>
+              <w:t>pplication should run on Android and iOS OSes</w:t>
             </w:r>
           </w:p>
         </w:tc>
@@ -2860,7 +2574,7 @@
           </w:tcPr>
           <w:p>
             <w:r>
-              <w:t>The GUI should be simple in order to reduce CPU utilization</w:t>
+              <w:t>GUI should be simple in order to reduce CPU utilization</w:t>
             </w:r>
           </w:p>
         </w:tc>
@@ -2911,7 +2625,7 @@
           <w:numId w:val="1"/>
         </w:numPr>
       </w:pPr>
-      <w:bookmarkStart w:id="6" w:name="_Toc36914549"/>
+      <w:bookmarkStart w:id="6" w:name="_Toc37431852"/>
       <w:r>
         <w:t>Use cases</w:t>
       </w:r>
@@ -2921,6 +2635,14 @@
       <w:tblPr>
         <w:tblStyle w:val="TableGrid"/>
         <w:tblW w:w="0" w:type="auto"/>
+        <w:tblBorders>
+          <w:top w:val="none" w:sz="0" w:space="0" w:color="auto"/>
+          <w:left w:val="none" w:sz="0" w:space="0" w:color="auto"/>
+          <w:bottom w:val="none" w:sz="0" w:space="0" w:color="auto"/>
+          <w:right w:val="none" w:sz="0" w:space="0" w:color="auto"/>
+          <w:insideH w:val="single" w:sz="4" w:space="0" w:color="A6A6A6" w:themeColor="background1" w:themeShade="A6"/>
+          <w:insideV w:val="single" w:sz="4" w:space="0" w:color="A6A6A6" w:themeColor="background1" w:themeShade="A6"/>
+        </w:tblBorders>
         <w:tblLook w:val="04A0" w:firstRow="1" w:lastRow="0" w:firstColumn="1" w:lastColumn="0" w:noHBand="0" w:noVBand="1"/>
       </w:tblPr>
       <w:tblGrid>
@@ -2939,7 +2661,10 @@
               <w:jc w:val="center"/>
             </w:pPr>
             <w:r>
-              <w:t>Use case 1, UC1 – FR1 Adjust location manually</w:t>
+              <w:t xml:space="preserve">Use case 1, UC1 – FR1 </w:t>
+            </w:r>
+            <w:r>
+              <w:t>Send update request</w:t>
             </w:r>
           </w:p>
         </w:tc>
@@ -2961,7 +2686,7 @@
           </w:tcPr>
           <w:p>
             <w:r>
-              <w:t xml:space="preserve">User </w:t>
+              <w:t>Registered</w:t>
             </w:r>
           </w:p>
         </w:tc>
@@ -2972,22 +2697,16 @@
             <w:tcW w:w="1838" w:type="dxa"/>
           </w:tcPr>
           <w:p>
-            <w:proofErr w:type="spellStart"/>
             <w:r>
               <w:t>Pre condition</w:t>
             </w:r>
-            <w:proofErr w:type="spellEnd"/>
           </w:p>
         </w:tc>
         <w:tc>
           <w:tcPr>
             <w:tcW w:w="7790" w:type="dxa"/>
           </w:tcPr>
-          <w:p>
-            <w:r>
-              <w:t>Location is defined basis on the live location</w:t>
-            </w:r>
-          </w:p>
+          <w:p/>
         </w:tc>
       </w:tr>
       <w:tr>
@@ -3007,7 +2726,10 @@
           </w:tcPr>
           <w:p>
             <w:r>
-              <w:t>Location is defined by the user</w:t>
+              <w:t>Registered user sends a</w:t>
+            </w:r>
+            <w:r>
+              <w:t>n update request</w:t>
             </w:r>
           </w:p>
         </w:tc>
@@ -3029,7 +2751,7 @@
           </w:tcPr>
           <w:p>
             <w:r>
-              <w:t xml:space="preserve">All the gas stations in the selected region are shown </w:t>
+              <w:t>Registered user sends any kind of update request</w:t>
             </w:r>
           </w:p>
         </w:tc>
@@ -3041,6 +2763,7 @@
           </w:tcPr>
           <w:p>
             <w:r>
+              <w:lastRenderedPageBreak/>
               <w:t>V</w:t>
             </w:r>
             <w:r>
@@ -3052,7 +2775,47 @@
           <w:tcPr>
             <w:tcW w:w="7790" w:type="dxa"/>
           </w:tcPr>
+          <w:p>
+            <w:r>
+              <w:t>User sends a request to update a price</w:t>
+            </w:r>
+          </w:p>
+        </w:tc>
+      </w:tr>
+      <w:tr>
+        <w:tc>
+          <w:tcPr>
+            <w:tcW w:w="1838" w:type="dxa"/>
+          </w:tcPr>
           <w:p/>
+        </w:tc>
+        <w:tc>
+          <w:tcPr>
+            <w:tcW w:w="7790" w:type="dxa"/>
+          </w:tcPr>
+          <w:p>
+            <w:r>
+              <w:t>User sends a request to update station status (open/closed)</w:t>
+            </w:r>
+          </w:p>
+        </w:tc>
+      </w:tr>
+      <w:tr>
+        <w:tc>
+          <w:tcPr>
+            <w:tcW w:w="1838" w:type="dxa"/>
+          </w:tcPr>
+          <w:p/>
+        </w:tc>
+        <w:tc>
+          <w:tcPr>
+            <w:tcW w:w="7790" w:type="dxa"/>
+          </w:tcPr>
+          <w:p>
+            <w:r>
+              <w:t>User sends a request to update additional services</w:t>
+            </w:r>
+          </w:p>
         </w:tc>
       </w:tr>
     </w:tbl>
@@ -3067,6 +2830,14 @@
       <w:tblPr>
         <w:tblStyle w:val="TableGrid"/>
         <w:tblW w:w="0" w:type="auto"/>
+        <w:tblBorders>
+          <w:top w:val="none" w:sz="0" w:space="0" w:color="auto"/>
+          <w:left w:val="none" w:sz="0" w:space="0" w:color="auto"/>
+          <w:bottom w:val="none" w:sz="0" w:space="0" w:color="auto"/>
+          <w:right w:val="none" w:sz="0" w:space="0" w:color="auto"/>
+          <w:insideH w:val="single" w:sz="4" w:space="0" w:color="A6A6A6" w:themeColor="background1" w:themeShade="A6"/>
+          <w:insideV w:val="single" w:sz="4" w:space="0" w:color="A6A6A6" w:themeColor="background1" w:themeShade="A6"/>
+        </w:tblBorders>
         <w:tblLook w:val="04A0" w:firstRow="1" w:lastRow="0" w:firstColumn="1" w:lastColumn="0" w:noHBand="0" w:noVBand="1"/>
       </w:tblPr>
       <w:tblGrid>
@@ -3094,7 +2865,7 @@
               <w:t xml:space="preserve"> </w:t>
             </w:r>
             <w:r>
-              <w:t>Send price update request</w:t>
+              <w:t>Filter fuel type</w:t>
             </w:r>
           </w:p>
         </w:tc>
@@ -3116,10 +2887,7 @@
           </w:tcPr>
           <w:p>
             <w:r>
-              <w:t>Registered u</w:t>
-            </w:r>
-            <w:r>
-              <w:t xml:space="preserve">ser </w:t>
+              <w:t>User</w:t>
             </w:r>
           </w:p>
         </w:tc>
@@ -3130,22 +2898,16 @@
             <w:tcW w:w="1838" w:type="dxa"/>
           </w:tcPr>
           <w:p>
-            <w:proofErr w:type="spellStart"/>
             <w:r>
               <w:t>Pre condition</w:t>
             </w:r>
-            <w:proofErr w:type="spellEnd"/>
           </w:p>
         </w:tc>
         <w:tc>
           <w:tcPr>
             <w:tcW w:w="7790" w:type="dxa"/>
           </w:tcPr>
-          <w:p>
-            <w:r>
-              <w:t>Internet connection must be established</w:t>
-            </w:r>
-          </w:p>
+          <w:p/>
         </w:tc>
       </w:tr>
       <w:tr>
@@ -3165,7 +2927,7 @@
           </w:tcPr>
           <w:p>
             <w:r>
-              <w:t>The request is received by the system administrator</w:t>
+              <w:t>Stations, which provide the filtered fuel type, are shown on the map</w:t>
             </w:r>
           </w:p>
         </w:tc>
@@ -3187,7 +2949,7 @@
           </w:tcPr>
           <w:p>
             <w:r>
-              <w:t>User sees a message that the request is received</w:t>
+              <w:t>User opens menu and selects a fuel type</w:t>
             </w:r>
           </w:p>
         </w:tc>
@@ -3207,11 +2969,7 @@
           <w:tcPr>
             <w:tcW w:w="7790" w:type="dxa"/>
           </w:tcPr>
-          <w:p>
-            <w:r>
-              <w:t>Request may not be received due to connection problems</w:t>
-            </w:r>
-          </w:p>
+          <w:p/>
         </w:tc>
       </w:tr>
     </w:tbl>
@@ -3226,6 +2984,14 @@
       <w:tblPr>
         <w:tblStyle w:val="TableGrid"/>
         <w:tblW w:w="0" w:type="auto"/>
+        <w:tblBorders>
+          <w:top w:val="none" w:sz="0" w:space="0" w:color="auto"/>
+          <w:left w:val="none" w:sz="0" w:space="0" w:color="auto"/>
+          <w:bottom w:val="none" w:sz="0" w:space="0" w:color="auto"/>
+          <w:right w:val="none" w:sz="0" w:space="0" w:color="auto"/>
+          <w:insideH w:val="single" w:sz="4" w:space="0" w:color="A6A6A6" w:themeColor="background1" w:themeShade="A6"/>
+          <w:insideV w:val="single" w:sz="4" w:space="0" w:color="A6A6A6" w:themeColor="background1" w:themeShade="A6"/>
+        </w:tblBorders>
         <w:tblLook w:val="04A0" w:firstRow="1" w:lastRow="0" w:firstColumn="1" w:lastColumn="0" w:noHBand="0" w:noVBand="1"/>
       </w:tblPr>
       <w:tblGrid>
@@ -3253,10 +3019,13 @@
               <w:t xml:space="preserve"> – FR</w:t>
             </w:r>
             <w:r>
-              <w:t>4</w:t>
-            </w:r>
-            <w:r>
-              <w:t xml:space="preserve"> Filter gasoline type</w:t>
+              <w:t>3</w:t>
+            </w:r>
+            <w:r>
+              <w:t xml:space="preserve"> Filter </w:t>
+            </w:r>
+            <w:r>
+              <w:t>stations</w:t>
             </w:r>
           </w:p>
         </w:tc>
@@ -3289,22 +3058,16 @@
             <w:tcW w:w="1838" w:type="dxa"/>
           </w:tcPr>
           <w:p>
-            <w:proofErr w:type="spellStart"/>
             <w:r>
               <w:t>Pre condition</w:t>
             </w:r>
-            <w:proofErr w:type="spellEnd"/>
           </w:p>
         </w:tc>
         <w:tc>
           <w:tcPr>
             <w:tcW w:w="7790" w:type="dxa"/>
           </w:tcPr>
-          <w:p>
-            <w:r>
-              <w:t>Any other type of gas is selected</w:t>
-            </w:r>
-          </w:p>
+          <w:p/>
         </w:tc>
       </w:tr>
       <w:tr>
@@ -3324,7 +3087,7 @@
           </w:tcPr>
           <w:p>
             <w:r>
-              <w:t>User selected the gas type suitable for his car</w:t>
+              <w:t>Stations, belonging to the selected brand are shown on the map</w:t>
             </w:r>
           </w:p>
         </w:tc>
@@ -3346,7 +3109,7 @@
           </w:tcPr>
           <w:p>
             <w:r>
-              <w:t>Only the selected gas type prices are shown</w:t>
+              <w:t>User opens menu and selects a brand</w:t>
             </w:r>
           </w:p>
         </w:tc>
@@ -3366,11 +3129,7 @@
           <w:tcPr>
             <w:tcW w:w="7790" w:type="dxa"/>
           </w:tcPr>
-          <w:p>
-            <w:r>
-              <w:t>That type of gas may not available in the selected region</w:t>
-            </w:r>
-          </w:p>
+          <w:p/>
         </w:tc>
       </w:tr>
     </w:tbl>
@@ -3385,6 +3144,14 @@
       <w:tblPr>
         <w:tblStyle w:val="TableGrid"/>
         <w:tblW w:w="0" w:type="auto"/>
+        <w:tblBorders>
+          <w:top w:val="none" w:sz="0" w:space="0" w:color="auto"/>
+          <w:left w:val="none" w:sz="0" w:space="0" w:color="auto"/>
+          <w:bottom w:val="none" w:sz="0" w:space="0" w:color="auto"/>
+          <w:right w:val="none" w:sz="0" w:space="0" w:color="auto"/>
+          <w:insideH w:val="single" w:sz="4" w:space="0" w:color="A6A6A6" w:themeColor="background1" w:themeShade="A6"/>
+          <w:insideV w:val="single" w:sz="4" w:space="0" w:color="A6A6A6" w:themeColor="background1" w:themeShade="A6"/>
+        </w:tblBorders>
         <w:tblLook w:val="04A0" w:firstRow="1" w:lastRow="0" w:firstColumn="1" w:lastColumn="0" w:noHBand="0" w:noVBand="1"/>
       </w:tblPr>
       <w:tblGrid>
@@ -3403,7 +3170,22 @@
               <w:jc w:val="center"/>
             </w:pPr>
             <w:r>
-              <w:t>Use case 4, UC1 – FR5 Filter gas station</w:t>
+              <w:t>Use case 4, UC</w:t>
+            </w:r>
+            <w:r>
+              <w:t>4</w:t>
+            </w:r>
+            <w:r>
+              <w:t xml:space="preserve"> – FR</w:t>
+            </w:r>
+            <w:r>
+              <w:t>4</w:t>
+            </w:r>
+            <w:r>
+              <w:t xml:space="preserve"> </w:t>
+            </w:r>
+            <w:r>
+              <w:t>Show additional services</w:t>
             </w:r>
           </w:p>
         </w:tc>
@@ -3436,11 +3218,9 @@
             <w:tcW w:w="1838" w:type="dxa"/>
           </w:tcPr>
           <w:p>
-            <w:proofErr w:type="spellStart"/>
             <w:r>
               <w:t>Pre condition</w:t>
             </w:r>
-            <w:proofErr w:type="spellEnd"/>
           </w:p>
         </w:tc>
         <w:tc>
@@ -3449,7 +3229,7 @@
           </w:tcPr>
           <w:p>
             <w:r>
-              <w:t>Any gas station brand is selected</w:t>
+              <w:t>A station is selected on the map</w:t>
             </w:r>
           </w:p>
         </w:tc>
@@ -3471,7 +3251,7 @@
           </w:tcPr>
           <w:p>
             <w:r>
-              <w:t>The desired gas station brand is selected</w:t>
+              <w:t>Provided services are shown</w:t>
             </w:r>
           </w:p>
         </w:tc>
@@ -3493,7 +3273,7 @@
           </w:tcPr>
           <w:p>
             <w:r>
-              <w:t>Only the selected brands are shown</w:t>
+              <w:t>User taps on a station on the map</w:t>
             </w:r>
           </w:p>
         </w:tc>
@@ -3513,11 +3293,7 @@
           <w:tcPr>
             <w:tcW w:w="7790" w:type="dxa"/>
           </w:tcPr>
-          <w:p>
-            <w:r>
-              <w:t>The selected brand may not exist in the selected region</w:t>
-            </w:r>
-          </w:p>
+          <w:p/>
         </w:tc>
       </w:tr>
     </w:tbl>
@@ -3526,6 +3302,14 @@
       <w:tblPr>
         <w:tblStyle w:val="TableGrid"/>
         <w:tblW w:w="0" w:type="auto"/>
+        <w:tblBorders>
+          <w:top w:val="none" w:sz="0" w:space="0" w:color="auto"/>
+          <w:left w:val="none" w:sz="0" w:space="0" w:color="auto"/>
+          <w:bottom w:val="none" w:sz="0" w:space="0" w:color="auto"/>
+          <w:right w:val="none" w:sz="0" w:space="0" w:color="auto"/>
+          <w:insideH w:val="single" w:sz="4" w:space="0" w:color="A6A6A6" w:themeColor="background1" w:themeShade="A6"/>
+          <w:insideV w:val="single" w:sz="4" w:space="0" w:color="A6A6A6" w:themeColor="background1" w:themeShade="A6"/>
+        </w:tblBorders>
         <w:tblLook w:val="04A0" w:firstRow="1" w:lastRow="0" w:firstColumn="1" w:lastColumn="0" w:noHBand="0" w:noVBand="1"/>
       </w:tblPr>
       <w:tblGrid>
@@ -3544,7 +3328,16 @@
               <w:jc w:val="center"/>
             </w:pPr>
             <w:r>
-              <w:t>Use case 5, UC1 – FR5 Additional services</w:t>
+              <w:t>Use case 5, UC</w:t>
+            </w:r>
+            <w:r>
+              <w:t>5</w:t>
+            </w:r>
+            <w:r>
+              <w:t xml:space="preserve"> – FR5 </w:t>
+            </w:r>
+            <w:r>
+              <w:t>User rates the station</w:t>
             </w:r>
           </w:p>
         </w:tc>
@@ -3577,20 +3370,124 @@
             <w:tcW w:w="1838" w:type="dxa"/>
           </w:tcPr>
           <w:p>
-            <w:proofErr w:type="spellStart"/>
             <w:r>
               <w:t>Pre condition</w:t>
             </w:r>
-            <w:proofErr w:type="spellEnd"/>
           </w:p>
         </w:tc>
         <w:tc>
           <w:tcPr>
             <w:tcW w:w="7790" w:type="dxa"/>
           </w:tcPr>
+          <w:p>
+            <w:r>
+              <w:t>User must be logged in</w:t>
+            </w:r>
+          </w:p>
+        </w:tc>
+      </w:tr>
+      <w:tr>
+        <w:tc>
+          <w:tcPr>
+            <w:tcW w:w="1838" w:type="dxa"/>
+          </w:tcPr>
+          <w:p>
+            <w:r>
+              <w:t>Post condition</w:t>
+            </w:r>
+          </w:p>
+        </w:tc>
+        <w:tc>
+          <w:tcPr>
+            <w:tcW w:w="7790" w:type="dxa"/>
+          </w:tcPr>
+          <w:p>
+            <w:r>
+              <w:t>User rates the station</w:t>
+            </w:r>
+          </w:p>
+        </w:tc>
+      </w:tr>
+      <w:tr>
+        <w:tc>
+          <w:tcPr>
+            <w:tcW w:w="1838" w:type="dxa"/>
+          </w:tcPr>
+          <w:p>
+            <w:r>
+              <w:t>Nominal scenario</w:t>
+            </w:r>
+          </w:p>
+        </w:tc>
+        <w:tc>
+          <w:tcPr>
+            <w:tcW w:w="7790" w:type="dxa"/>
+          </w:tcPr>
+          <w:p>
+            <w:r>
+              <w:t xml:space="preserve">User selects a station on the map and </w:t>
+            </w:r>
+            <w:r>
+              <w:t>rates it</w:t>
+            </w:r>
+          </w:p>
+        </w:tc>
+      </w:tr>
+      <w:tr>
+        <w:tc>
+          <w:tcPr>
+            <w:tcW w:w="1838" w:type="dxa"/>
+          </w:tcPr>
+          <w:p>
+            <w:r>
+              <w:t>Variants</w:t>
+            </w:r>
+          </w:p>
+        </w:tc>
+        <w:tc>
+          <w:tcPr>
+            <w:tcW w:w="7790" w:type="dxa"/>
+          </w:tcPr>
           <w:p/>
         </w:tc>
       </w:tr>
+    </w:tbl>
+    <w:p/>
+    <w:tbl>
+      <w:tblPr>
+        <w:tblStyle w:val="TableGrid"/>
+        <w:tblW w:w="0" w:type="auto"/>
+        <w:tblBorders>
+          <w:top w:val="none" w:sz="0" w:space="0" w:color="auto"/>
+          <w:left w:val="none" w:sz="0" w:space="0" w:color="auto"/>
+          <w:bottom w:val="none" w:sz="0" w:space="0" w:color="auto"/>
+          <w:right w:val="none" w:sz="0" w:space="0" w:color="auto"/>
+          <w:insideH w:val="single" w:sz="4" w:space="0" w:color="A6A6A6" w:themeColor="background1" w:themeShade="A6"/>
+          <w:insideV w:val="single" w:sz="4" w:space="0" w:color="A6A6A6" w:themeColor="background1" w:themeShade="A6"/>
+        </w:tblBorders>
+        <w:tblLook w:val="04A0" w:firstRow="1" w:lastRow="0" w:firstColumn="1" w:lastColumn="0" w:noHBand="0" w:noVBand="1"/>
+      </w:tblPr>
+      <w:tblGrid>
+        <w:gridCol w:w="1838"/>
+        <w:gridCol w:w="7790"/>
+      </w:tblGrid>
+      <w:tr>
+        <w:tc>
+          <w:tcPr>
+            <w:tcW w:w="9628" w:type="dxa"/>
+            <w:gridSpan w:val="2"/>
+            <w:vAlign w:val="center"/>
+          </w:tcPr>
+          <w:p>
+            <w:pPr>
+              <w:jc w:val="center"/>
+            </w:pPr>
+            <w:r>
+              <w:t>Use case 6, UC6 – FR6 User rejects or confirms a request</w:t>
+            </w:r>
+          </w:p>
+        </w:tc>
+      </w:tr>
       <w:tr>
         <w:tc>
           <w:tcPr>
@@ -3598,6 +3495,50 @@
           </w:tcPr>
           <w:p>
             <w:r>
+              <w:t>Actors involved</w:t>
+            </w:r>
+          </w:p>
+        </w:tc>
+        <w:tc>
+          <w:tcPr>
+            <w:tcW w:w="7790" w:type="dxa"/>
+          </w:tcPr>
+          <w:p>
+            <w:r>
+              <w:t xml:space="preserve">Registered user </w:t>
+            </w:r>
+          </w:p>
+        </w:tc>
+      </w:tr>
+      <w:tr>
+        <w:tc>
+          <w:tcPr>
+            <w:tcW w:w="1838" w:type="dxa"/>
+          </w:tcPr>
+          <w:p>
+            <w:r>
+              <w:t>Pre condition</w:t>
+            </w:r>
+          </w:p>
+        </w:tc>
+        <w:tc>
+          <w:tcPr>
+            <w:tcW w:w="7790" w:type="dxa"/>
+          </w:tcPr>
+          <w:p>
+            <w:r>
+              <w:t>An update request must be sent</w:t>
+            </w:r>
+          </w:p>
+        </w:tc>
+      </w:tr>
+      <w:tr>
+        <w:tc>
+          <w:tcPr>
+            <w:tcW w:w="1838" w:type="dxa"/>
+          </w:tcPr>
+          <w:p>
+            <w:r>
               <w:t>Post condition</w:t>
             </w:r>
           </w:p>
@@ -3608,7 +3549,7 @@
           </w:tcPr>
           <w:p>
             <w:r>
-              <w:t>User checks the nearby stations whether they provide the desired service</w:t>
+              <w:t>The request is uprated or down rated</w:t>
             </w:r>
           </w:p>
         </w:tc>
@@ -3630,7 +3571,7 @@
           </w:tcPr>
           <w:p>
             <w:r>
-              <w:t>User finds the requested service in one of the nearby stations</w:t>
+              <w:t>Registered user sees the request and confirms o rejects it</w:t>
             </w:r>
           </w:p>
         </w:tc>
@@ -3650,11 +3591,439 @@
           <w:tcPr>
             <w:tcW w:w="7790" w:type="dxa"/>
           </w:tcPr>
-          <w:p>
-            <w:r>
-              <w:t>None of the stations may not provide that service</w:t>
-            </w:r>
-          </w:p>
+          <w:p/>
+        </w:tc>
+      </w:tr>
+    </w:tbl>
+    <w:p/>
+    <w:tbl>
+      <w:tblPr>
+        <w:tblStyle w:val="TableGrid"/>
+        <w:tblW w:w="0" w:type="auto"/>
+        <w:tblBorders>
+          <w:top w:val="none" w:sz="0" w:space="0" w:color="auto"/>
+          <w:left w:val="none" w:sz="0" w:space="0" w:color="auto"/>
+          <w:bottom w:val="none" w:sz="0" w:space="0" w:color="auto"/>
+          <w:right w:val="none" w:sz="0" w:space="0" w:color="auto"/>
+          <w:insideH w:val="single" w:sz="4" w:space="0" w:color="A6A6A6" w:themeColor="background1" w:themeShade="A6"/>
+          <w:insideV w:val="single" w:sz="4" w:space="0" w:color="A6A6A6" w:themeColor="background1" w:themeShade="A6"/>
+        </w:tblBorders>
+        <w:tblLook w:val="04A0" w:firstRow="1" w:lastRow="0" w:firstColumn="1" w:lastColumn="0" w:noHBand="0" w:noVBand="1"/>
+      </w:tblPr>
+      <w:tblGrid>
+        <w:gridCol w:w="1838"/>
+        <w:gridCol w:w="7790"/>
+      </w:tblGrid>
+      <w:tr>
+        <w:tc>
+          <w:tcPr>
+            <w:tcW w:w="9628" w:type="dxa"/>
+            <w:gridSpan w:val="2"/>
+            <w:vAlign w:val="center"/>
+          </w:tcPr>
+          <w:p>
+            <w:pPr>
+              <w:jc w:val="center"/>
+            </w:pPr>
+            <w:r>
+              <w:t>Use case 7, UC7 – FR</w:t>
+            </w:r>
+            <w:r>
+              <w:t>7</w:t>
+            </w:r>
+            <w:r>
+              <w:t xml:space="preserve"> User adds a new station</w:t>
+            </w:r>
+          </w:p>
+        </w:tc>
+      </w:tr>
+      <w:tr>
+        <w:tc>
+          <w:tcPr>
+            <w:tcW w:w="1838" w:type="dxa"/>
+          </w:tcPr>
+          <w:p>
+            <w:r>
+              <w:t>Actors involved</w:t>
+            </w:r>
+          </w:p>
+        </w:tc>
+        <w:tc>
+          <w:tcPr>
+            <w:tcW w:w="7790" w:type="dxa"/>
+          </w:tcPr>
+          <w:p>
+            <w:r>
+              <w:t xml:space="preserve">Registered user </w:t>
+            </w:r>
+          </w:p>
+        </w:tc>
+      </w:tr>
+      <w:tr>
+        <w:tc>
+          <w:tcPr>
+            <w:tcW w:w="1838" w:type="dxa"/>
+          </w:tcPr>
+          <w:p>
+            <w:r>
+              <w:t>Pre condition</w:t>
+            </w:r>
+          </w:p>
+        </w:tc>
+        <w:tc>
+          <w:tcPr>
+            <w:tcW w:w="7790" w:type="dxa"/>
+          </w:tcPr>
+          <w:p/>
+        </w:tc>
+      </w:tr>
+      <w:tr>
+        <w:tc>
+          <w:tcPr>
+            <w:tcW w:w="1838" w:type="dxa"/>
+          </w:tcPr>
+          <w:p>
+            <w:r>
+              <w:t>Post condition</w:t>
+            </w:r>
+          </w:p>
+        </w:tc>
+        <w:tc>
+          <w:tcPr>
+            <w:tcW w:w="7790" w:type="dxa"/>
+          </w:tcPr>
+          <w:p>
+            <w:r>
+              <w:t>Administrator receives request to add a new station</w:t>
+            </w:r>
+          </w:p>
+        </w:tc>
+      </w:tr>
+      <w:tr>
+        <w:tc>
+          <w:tcPr>
+            <w:tcW w:w="1838" w:type="dxa"/>
+          </w:tcPr>
+          <w:p>
+            <w:r>
+              <w:t>Nominal scenario</w:t>
+            </w:r>
+          </w:p>
+        </w:tc>
+        <w:tc>
+          <w:tcPr>
+            <w:tcW w:w="7790" w:type="dxa"/>
+          </w:tcPr>
+          <w:p>
+            <w:r>
+              <w:t>Registered user sends a request to remove the station</w:t>
+            </w:r>
+          </w:p>
+        </w:tc>
+      </w:tr>
+      <w:tr>
+        <w:tc>
+          <w:tcPr>
+            <w:tcW w:w="1838" w:type="dxa"/>
+          </w:tcPr>
+          <w:p>
+            <w:r>
+              <w:t>Variants</w:t>
+            </w:r>
+          </w:p>
+        </w:tc>
+        <w:tc>
+          <w:tcPr>
+            <w:tcW w:w="7790" w:type="dxa"/>
+          </w:tcPr>
+          <w:p/>
+        </w:tc>
+      </w:tr>
+    </w:tbl>
+    <w:p/>
+    <w:tbl>
+      <w:tblPr>
+        <w:tblStyle w:val="TableGrid"/>
+        <w:tblW w:w="0" w:type="auto"/>
+        <w:tblBorders>
+          <w:top w:val="none" w:sz="0" w:space="0" w:color="auto"/>
+          <w:left w:val="none" w:sz="0" w:space="0" w:color="auto"/>
+          <w:bottom w:val="none" w:sz="0" w:space="0" w:color="auto"/>
+          <w:right w:val="none" w:sz="0" w:space="0" w:color="auto"/>
+          <w:insideH w:val="single" w:sz="4" w:space="0" w:color="A6A6A6" w:themeColor="background1" w:themeShade="A6"/>
+          <w:insideV w:val="single" w:sz="4" w:space="0" w:color="A6A6A6" w:themeColor="background1" w:themeShade="A6"/>
+        </w:tblBorders>
+        <w:tblLook w:val="04A0" w:firstRow="1" w:lastRow="0" w:firstColumn="1" w:lastColumn="0" w:noHBand="0" w:noVBand="1"/>
+      </w:tblPr>
+      <w:tblGrid>
+        <w:gridCol w:w="1838"/>
+        <w:gridCol w:w="7790"/>
+      </w:tblGrid>
+      <w:tr>
+        <w:tc>
+          <w:tcPr>
+            <w:tcW w:w="9628" w:type="dxa"/>
+            <w:gridSpan w:val="2"/>
+            <w:vAlign w:val="center"/>
+          </w:tcPr>
+          <w:p>
+            <w:pPr>
+              <w:jc w:val="center"/>
+            </w:pPr>
+            <w:r>
+              <w:lastRenderedPageBreak/>
+              <w:t>Use case 8, UC8 – FR8 Remove user</w:t>
+            </w:r>
+          </w:p>
+        </w:tc>
+      </w:tr>
+      <w:tr>
+        <w:tc>
+          <w:tcPr>
+            <w:tcW w:w="1838" w:type="dxa"/>
+          </w:tcPr>
+          <w:p>
+            <w:r>
+              <w:t>Actors involved</w:t>
+            </w:r>
+          </w:p>
+        </w:tc>
+        <w:tc>
+          <w:tcPr>
+            <w:tcW w:w="7790" w:type="dxa"/>
+          </w:tcPr>
+          <w:p>
+            <w:r>
+              <w:t>Administrator</w:t>
+            </w:r>
+          </w:p>
+        </w:tc>
+      </w:tr>
+      <w:tr>
+        <w:tc>
+          <w:tcPr>
+            <w:tcW w:w="1838" w:type="dxa"/>
+          </w:tcPr>
+          <w:p>
+            <w:r>
+              <w:t>Pre condition</w:t>
+            </w:r>
+          </w:p>
+        </w:tc>
+        <w:tc>
+          <w:tcPr>
+            <w:tcW w:w="7790" w:type="dxa"/>
+          </w:tcPr>
+          <w:p>
+            <w:r>
+              <w:t>Administrator receives account remove request</w:t>
+            </w:r>
+          </w:p>
+        </w:tc>
+      </w:tr>
+      <w:tr>
+        <w:tc>
+          <w:tcPr>
+            <w:tcW w:w="1838" w:type="dxa"/>
+          </w:tcPr>
+          <w:p>
+            <w:r>
+              <w:t>Post condition</w:t>
+            </w:r>
+          </w:p>
+        </w:tc>
+        <w:tc>
+          <w:tcPr>
+            <w:tcW w:w="7790" w:type="dxa"/>
+          </w:tcPr>
+          <w:p>
+            <w:r>
+              <w:t>User is completely removed from the database</w:t>
+            </w:r>
+          </w:p>
+        </w:tc>
+      </w:tr>
+      <w:tr>
+        <w:tc>
+          <w:tcPr>
+            <w:tcW w:w="1838" w:type="dxa"/>
+          </w:tcPr>
+          <w:p>
+            <w:r>
+              <w:t>Nominal scenario</w:t>
+            </w:r>
+          </w:p>
+        </w:tc>
+        <w:tc>
+          <w:tcPr>
+            <w:tcW w:w="7790" w:type="dxa"/>
+          </w:tcPr>
+          <w:p>
+            <w:r>
+              <w:t>Registered user sends a request to remove his/her account</w:t>
+            </w:r>
+          </w:p>
+        </w:tc>
+      </w:tr>
+      <w:tr>
+        <w:tc>
+          <w:tcPr>
+            <w:tcW w:w="1838" w:type="dxa"/>
+          </w:tcPr>
+          <w:p>
+            <w:r>
+              <w:t>Variants</w:t>
+            </w:r>
+          </w:p>
+        </w:tc>
+        <w:tc>
+          <w:tcPr>
+            <w:tcW w:w="7790" w:type="dxa"/>
+          </w:tcPr>
+          <w:p/>
+        </w:tc>
+      </w:tr>
+    </w:tbl>
+    <w:p/>
+    <w:tbl>
+      <w:tblPr>
+        <w:tblStyle w:val="TableGrid"/>
+        <w:tblW w:w="0" w:type="auto"/>
+        <w:tblBorders>
+          <w:top w:val="none" w:sz="0" w:space="0" w:color="auto"/>
+          <w:left w:val="none" w:sz="0" w:space="0" w:color="auto"/>
+          <w:bottom w:val="none" w:sz="0" w:space="0" w:color="auto"/>
+          <w:right w:val="none" w:sz="0" w:space="0" w:color="auto"/>
+          <w:insideH w:val="single" w:sz="4" w:space="0" w:color="A6A6A6" w:themeColor="background1" w:themeShade="A6"/>
+          <w:insideV w:val="single" w:sz="4" w:space="0" w:color="A6A6A6" w:themeColor="background1" w:themeShade="A6"/>
+        </w:tblBorders>
+        <w:tblLook w:val="04A0" w:firstRow="1" w:lastRow="0" w:firstColumn="1" w:lastColumn="0" w:noHBand="0" w:noVBand="1"/>
+      </w:tblPr>
+      <w:tblGrid>
+        <w:gridCol w:w="1838"/>
+        <w:gridCol w:w="7790"/>
+      </w:tblGrid>
+      <w:tr>
+        <w:tc>
+          <w:tcPr>
+            <w:tcW w:w="9628" w:type="dxa"/>
+            <w:gridSpan w:val="2"/>
+            <w:vAlign w:val="center"/>
+          </w:tcPr>
+          <w:p>
+            <w:pPr>
+              <w:jc w:val="center"/>
+            </w:pPr>
+            <w:r>
+              <w:t>Use case 9, UC9 – FR9 Block user</w:t>
+            </w:r>
+          </w:p>
+        </w:tc>
+      </w:tr>
+      <w:tr>
+        <w:tc>
+          <w:tcPr>
+            <w:tcW w:w="1838" w:type="dxa"/>
+          </w:tcPr>
+          <w:p>
+            <w:r>
+              <w:t>Actors involved</w:t>
+            </w:r>
+          </w:p>
+        </w:tc>
+        <w:tc>
+          <w:tcPr>
+            <w:tcW w:w="7790" w:type="dxa"/>
+          </w:tcPr>
+          <w:p>
+            <w:r>
+              <w:t>App database</w:t>
+            </w:r>
+          </w:p>
+        </w:tc>
+      </w:tr>
+      <w:tr>
+        <w:tc>
+          <w:tcPr>
+            <w:tcW w:w="1838" w:type="dxa"/>
+          </w:tcPr>
+          <w:p>
+            <w:r>
+              <w:t>Pre condition</w:t>
+            </w:r>
+          </w:p>
+        </w:tc>
+        <w:tc>
+          <w:tcPr>
+            <w:tcW w:w="7790" w:type="dxa"/>
+          </w:tcPr>
+          <w:p>
+            <w:r>
+              <w:t>Registered user has very low fidelity</w:t>
+            </w:r>
+          </w:p>
+        </w:tc>
+      </w:tr>
+      <w:tr>
+        <w:tc>
+          <w:tcPr>
+            <w:tcW w:w="1838" w:type="dxa"/>
+          </w:tcPr>
+          <w:p>
+            <w:r>
+              <w:t>Post condition</w:t>
+            </w:r>
+          </w:p>
+        </w:tc>
+        <w:tc>
+          <w:tcPr>
+            <w:tcW w:w="7790" w:type="dxa"/>
+          </w:tcPr>
+          <w:p>
+            <w:r>
+              <w:t>Registration authority is suspended for 1 week</w:t>
+            </w:r>
+          </w:p>
+        </w:tc>
+      </w:tr>
+      <w:tr>
+        <w:tc>
+          <w:tcPr>
+            <w:tcW w:w="1838" w:type="dxa"/>
+          </w:tcPr>
+          <w:p>
+            <w:r>
+              <w:t>Nominal scenario</w:t>
+            </w:r>
+          </w:p>
+        </w:tc>
+        <w:tc>
+          <w:tcPr>
+            <w:tcW w:w="7790" w:type="dxa"/>
+          </w:tcPr>
+          <w:p>
+            <w:r>
+              <w:t>Registered user continuously sends unreliable update requests</w:t>
+            </w:r>
+          </w:p>
+        </w:tc>
+      </w:tr>
+      <w:tr>
+        <w:tc>
+          <w:tcPr>
+            <w:tcW w:w="1838" w:type="dxa"/>
+          </w:tcPr>
+          <w:p>
+            <w:r>
+              <w:t>Variants</w:t>
+            </w:r>
+          </w:p>
+        </w:tc>
+        <w:tc>
+          <w:tcPr>
+            <w:tcW w:w="7790" w:type="dxa"/>
+          </w:tcPr>
+          <w:p/>
         </w:tc>
       </w:tr>
     </w:tbl>
@@ -3667,9 +4036,8 @@
           <w:numId w:val="1"/>
         </w:numPr>
       </w:pPr>
-      <w:bookmarkStart w:id="7" w:name="_Toc36914550"/>
-      <w:r>
-        <w:lastRenderedPageBreak/>
+      <w:bookmarkStart w:id="7" w:name="_Toc37431853"/>
+      <w:r>
         <w:t>Use case diagram</w:t>
       </w:r>
       <w:bookmarkEnd w:id="7"/>
@@ -3693,22 +4061,34 @@
         <w:jc w:val="both"/>
       </w:pPr>
       <w:r>
+        <w:t>Some of the registered users have supervisor authorities. Any user can send a price update request. Only the supervisors can confirm or reject an update request</w:t>
+      </w:r>
+      <w:r>
+        <w:t>. All actions and information stored in the application database.</w:t>
+      </w:r>
+      <w:r>
+        <w:rPr>
+          <w:noProof/>
+        </w:rPr>
+        <w:t xml:space="preserve"> </w:t>
+      </w:r>
+      <w:r>
         <w:rPr>
           <w:noProof/>
         </w:rPr>
         <w:drawing>
-          <wp:anchor distT="0" distB="0" distL="114300" distR="114300" simplePos="0" relativeHeight="251665408" behindDoc="0" locked="0" layoutInCell="1" allowOverlap="1" wp14:anchorId="7CFE035A" wp14:editId="6429DAEE">
+          <wp:anchor distT="0" distB="0" distL="114300" distR="114300" simplePos="0" relativeHeight="251640832" behindDoc="0" locked="0" layoutInCell="1" allowOverlap="1" wp14:anchorId="5C16C8D2" wp14:editId="7462A09F">
             <wp:simplePos x="0" y="0"/>
             <wp:positionH relativeFrom="column">
               <wp:posOffset>3810</wp:posOffset>
             </wp:positionH>
             <wp:positionV relativeFrom="paragraph">
-              <wp:posOffset>674370</wp:posOffset>
+              <wp:posOffset>553085</wp:posOffset>
             </wp:positionV>
-            <wp:extent cx="6120130" cy="2943225"/>
-            <wp:effectExtent l="0" t="0" r="0" b="9525"/>
+            <wp:extent cx="6120130" cy="2684780"/>
+            <wp:effectExtent l="0" t="0" r="0" b="1270"/>
             <wp:wrapTopAndBottom/>
-            <wp:docPr id="5" name="Picture 5"/>
+            <wp:docPr id="2" name="Picture 2"/>
             <wp:cNvGraphicFramePr>
               <a:graphicFrameLocks xmlns:a="http://schemas.openxmlformats.org/drawingml/2006/main" noChangeAspect="1"/>
             </wp:cNvGraphicFramePr>
@@ -3734,7 +4114,7 @@
                   <pic:spPr>
                     <a:xfrm>
                       <a:off x="0" y="0"/>
-                      <a:ext cx="6120130" cy="2943225"/>
+                      <a:ext cx="6120130" cy="2684780"/>
                     </a:xfrm>
                     <a:prstGeom prst="rect">
                       <a:avLst/>
@@ -3746,18 +4126,6 @@
           </wp:anchor>
         </w:drawing>
       </w:r>
-      <w:r>
-        <w:t>Some of the registered users have supervisor authorities. Any user can send a price update request. Only the supervisors can confirm or reject an update request</w:t>
-      </w:r>
-      <w:r>
-        <w:t>. All actions and information stored in the application database.</w:t>
-      </w:r>
-      <w:r>
-        <w:rPr>
-          <w:noProof/>
-        </w:rPr>
-        <w:t xml:space="preserve"> </w:t>
-      </w:r>
     </w:p>
     <w:p>
       <w:pPr>
@@ -3775,7 +4143,7 @@
           <w:numId w:val="1"/>
         </w:numPr>
       </w:pPr>
-      <w:bookmarkStart w:id="8" w:name="_Toc36914551"/>
+      <w:bookmarkStart w:id="8" w:name="_Toc37431854"/>
       <w:r>
         <w:t>Relevant scenarios</w:t>
       </w:r>
@@ -3785,6 +4153,14 @@
       <w:tblPr>
         <w:tblStyle w:val="TableGrid"/>
         <w:tblW w:w="0" w:type="auto"/>
+        <w:tblBorders>
+          <w:top w:val="none" w:sz="0" w:space="0" w:color="auto"/>
+          <w:left w:val="none" w:sz="0" w:space="0" w:color="auto"/>
+          <w:bottom w:val="none" w:sz="0" w:space="0" w:color="auto"/>
+          <w:right w:val="none" w:sz="0" w:space="0" w:color="auto"/>
+          <w:insideH w:val="single" w:sz="4" w:space="0" w:color="A6A6A6" w:themeColor="background1" w:themeShade="A6"/>
+          <w:insideV w:val="single" w:sz="4" w:space="0" w:color="A6A6A6" w:themeColor="background1" w:themeShade="A6"/>
+        </w:tblBorders>
         <w:tblLook w:val="04A0" w:firstRow="1" w:lastRow="0" w:firstColumn="1" w:lastColumn="0" w:noHBand="0" w:noVBand="1"/>
       </w:tblPr>
       <w:tblGrid>
@@ -3857,13 +4233,13 @@
           </w:tcPr>
           <w:p>
             <w:r>
-              <w:t>User wants to select</w:t>
-            </w:r>
-            <w:r>
-              <w:t xml:space="preserve"> the</w:t>
-            </w:r>
-            <w:r>
-              <w:t xml:space="preserve"> region manually</w:t>
+              <w:t>Registered user</w:t>
+            </w:r>
+            <w:r>
+              <w:t xml:space="preserve"> wants to se</w:t>
+            </w:r>
+            <w:r>
+              <w:t>nd an update request</w:t>
             </w:r>
           </w:p>
         </w:tc>
@@ -3883,7 +4259,11 @@
           <w:tcPr>
             <w:tcW w:w="7932" w:type="dxa"/>
           </w:tcPr>
-          <w:p/>
+          <w:p>
+            <w:r>
+              <w:t>User taps on a station</w:t>
+            </w:r>
+          </w:p>
         </w:tc>
       </w:tr>
       <w:tr>
@@ -3903,7 +4283,7 @@
           </w:tcPr>
           <w:p>
             <w:r>
-              <w:t>Stations and prices in the selected region are shown to the user</w:t>
+              <w:t>User sends a request to update price</w:t>
             </w:r>
           </w:p>
         </w:tc>
@@ -3967,7 +4347,57 @@
           </w:tcPr>
           <w:p>
             <w:r>
-              <w:t>User pans, makes zoom in and out by using the touch screen</w:t>
+              <w:t xml:space="preserve">User </w:t>
+            </w:r>
+            <w:r>
+              <w:t>taps on a station</w:t>
+            </w:r>
+          </w:p>
+        </w:tc>
+      </w:tr>
+      <w:tr>
+        <w:tc>
+          <w:tcPr>
+            <w:tcW w:w="1696" w:type="dxa"/>
+          </w:tcPr>
+          <w:p>
+            <w:r>
+              <w:t>2</w:t>
+            </w:r>
+          </w:p>
+        </w:tc>
+        <w:tc>
+          <w:tcPr>
+            <w:tcW w:w="7932" w:type="dxa"/>
+          </w:tcPr>
+          <w:p>
+            <w:r>
+              <w:t xml:space="preserve">In the menu selects </w:t>
+            </w:r>
+            <w:r>
+              <w:t>a fuel type</w:t>
+            </w:r>
+          </w:p>
+        </w:tc>
+      </w:tr>
+      <w:tr>
+        <w:tc>
+          <w:tcPr>
+            <w:tcW w:w="1696" w:type="dxa"/>
+          </w:tcPr>
+          <w:p>
+            <w:r>
+              <w:t>4</w:t>
+            </w:r>
+          </w:p>
+        </w:tc>
+        <w:tc>
+          <w:tcPr>
+            <w:tcW w:w="7932" w:type="dxa"/>
+          </w:tcPr>
+          <w:p>
+            <w:r>
+              <w:t>Inserts new price and taps on send</w:t>
             </w:r>
           </w:p>
         </w:tc>
@@ -3978,6 +4408,14 @@
       <w:tblPr>
         <w:tblStyle w:val="TableGrid"/>
         <w:tblW w:w="0" w:type="auto"/>
+        <w:tblBorders>
+          <w:top w:val="none" w:sz="0" w:space="0" w:color="auto"/>
+          <w:left w:val="none" w:sz="0" w:space="0" w:color="auto"/>
+          <w:bottom w:val="none" w:sz="0" w:space="0" w:color="auto"/>
+          <w:right w:val="none" w:sz="0" w:space="0" w:color="auto"/>
+          <w:insideH w:val="single" w:sz="4" w:space="0" w:color="A6A6A6" w:themeColor="background1" w:themeShade="A6"/>
+          <w:insideV w:val="single" w:sz="4" w:space="0" w:color="A6A6A6" w:themeColor="background1" w:themeShade="A6"/>
+        </w:tblBorders>
         <w:tblLook w:val="04A0" w:firstRow="1" w:lastRow="0" w:firstColumn="1" w:lastColumn="0" w:noHBand="0" w:noVBand="1"/>
       </w:tblPr>
       <w:tblGrid>
@@ -4064,7 +4502,10 @@
           </w:tcPr>
           <w:p>
             <w:r>
-              <w:t>User wants to send a price update request</w:t>
+              <w:t xml:space="preserve">User wants to </w:t>
+            </w:r>
+            <w:r>
+              <w:t>see the stations which only sells a specific type of fuel</w:t>
             </w:r>
           </w:p>
         </w:tc>
@@ -4084,11 +4525,7 @@
           <w:tcPr>
             <w:tcW w:w="7932" w:type="dxa"/>
           </w:tcPr>
-          <w:p>
-            <w:r>
-              <w:t>Station and gas type must exist</w:t>
-            </w:r>
-          </w:p>
+          <w:p/>
         </w:tc>
       </w:tr>
       <w:tr>
@@ -4108,7 +4545,7 @@
           </w:tcPr>
           <w:p>
             <w:r>
-              <w:t>An update request is received by the database maintainer and the other registered users are notified</w:t>
+              <w:t>Only corresponding stations are shown on the map</w:t>
             </w:r>
           </w:p>
         </w:tc>
@@ -4172,74 +4609,7 @@
           </w:tcPr>
           <w:p>
             <w:r>
-              <w:t>User selects a gas station to visualize gasoline types</w:t>
-            </w:r>
-          </w:p>
-        </w:tc>
-      </w:tr>
-      <w:tr>
-        <w:tc>
-          <w:tcPr>
-            <w:tcW w:w="1696" w:type="dxa"/>
-          </w:tcPr>
-          <w:p>
-            <w:r>
-              <w:t>2</w:t>
-            </w:r>
-          </w:p>
-        </w:tc>
-        <w:tc>
-          <w:tcPr>
-            <w:tcW w:w="7932" w:type="dxa"/>
-          </w:tcPr>
-          <w:p>
-            <w:r>
-              <w:t>User taps and hold on the target gas type</w:t>
-            </w:r>
-          </w:p>
-        </w:tc>
-      </w:tr>
-      <w:tr>
-        <w:tc>
-          <w:tcPr>
-            <w:tcW w:w="1696" w:type="dxa"/>
-          </w:tcPr>
-          <w:p>
-            <w:r>
-              <w:t>3</w:t>
-            </w:r>
-          </w:p>
-        </w:tc>
-        <w:tc>
-          <w:tcPr>
-            <w:tcW w:w="7932" w:type="dxa"/>
-          </w:tcPr>
-          <w:p>
-            <w:r>
-              <w:t xml:space="preserve">In the </w:t>
-            </w:r>
-            <w:proofErr w:type="gramStart"/>
-            <w:r>
-              <w:t>pop up</w:t>
-            </w:r>
-            <w:proofErr w:type="gramEnd"/>
-            <w:r>
-              <w:t xml:space="preserve"> menu, user taps</w:t>
-            </w:r>
-            <w:r>
-              <w:t xml:space="preserve"> on</w:t>
-            </w:r>
-            <w:r>
-              <w:t xml:space="preserve"> </w:t>
-            </w:r>
-            <w:r>
-              <w:t>“</w:t>
-            </w:r>
-            <w:r>
-              <w:t>send update request</w:t>
-            </w:r>
-            <w:r>
-              <w:t>”</w:t>
+              <w:t>On the main menu the user selects filter fuel type</w:t>
             </w:r>
           </w:p>
         </w:tc>
@@ -4250,6 +4620,14 @@
       <w:tblPr>
         <w:tblStyle w:val="TableGrid"/>
         <w:tblW w:w="0" w:type="auto"/>
+        <w:tblBorders>
+          <w:top w:val="none" w:sz="0" w:space="0" w:color="auto"/>
+          <w:left w:val="none" w:sz="0" w:space="0" w:color="auto"/>
+          <w:bottom w:val="none" w:sz="0" w:space="0" w:color="auto"/>
+          <w:right w:val="none" w:sz="0" w:space="0" w:color="auto"/>
+          <w:insideH w:val="single" w:sz="4" w:space="0" w:color="A6A6A6" w:themeColor="background1" w:themeShade="A6"/>
+          <w:insideV w:val="single" w:sz="4" w:space="0" w:color="A6A6A6" w:themeColor="background1" w:themeShade="A6"/>
+        </w:tblBorders>
         <w:tblLook w:val="04A0" w:firstRow="1" w:lastRow="0" w:firstColumn="1" w:lastColumn="0" w:noHBand="0" w:noVBand="1"/>
       </w:tblPr>
       <w:tblGrid>
@@ -4329,7 +4707,10 @@
           </w:tcPr>
           <w:p>
             <w:r>
-              <w:t>User wants to see the prices in his current location</w:t>
+              <w:t xml:space="preserve">User wants to see </w:t>
+            </w:r>
+            <w:r>
+              <w:t>only one brand</w:t>
             </w:r>
           </w:p>
         </w:tc>
@@ -4349,11 +4730,7 @@
           <w:tcPr>
             <w:tcW w:w="7932" w:type="dxa"/>
           </w:tcPr>
-          <w:p>
-            <w:r>
-              <w:t>Live location must be switched on in phone settings</w:t>
-            </w:r>
-          </w:p>
+          <w:p/>
         </w:tc>
       </w:tr>
       <w:tr>
@@ -4363,7 +4740,6 @@
           </w:tcPr>
           <w:p>
             <w:r>
-              <w:lastRenderedPageBreak/>
               <w:t>Post condition</w:t>
             </w:r>
           </w:p>
@@ -4374,7 +4750,7 @@
           </w:tcPr>
           <w:p>
             <w:r>
-              <w:t>All the nearby gas stations are shown on to the user</w:t>
+              <w:t>Only corresponding stations are shown on the map</w:t>
             </w:r>
           </w:p>
         </w:tc>
@@ -4438,7 +4814,7 @@
           </w:tcPr>
           <w:p>
             <w:r>
-              <w:t>In the application menu screen user selects “show nearby stations”</w:t>
+              <w:t>On the main menu the user selects filter brand</w:t>
             </w:r>
           </w:p>
         </w:tc>
@@ -4449,6 +4825,14 @@
       <w:tblPr>
         <w:tblStyle w:val="TableGrid"/>
         <w:tblW w:w="0" w:type="auto"/>
+        <w:tblBorders>
+          <w:top w:val="none" w:sz="0" w:space="0" w:color="auto"/>
+          <w:left w:val="none" w:sz="0" w:space="0" w:color="auto"/>
+          <w:bottom w:val="none" w:sz="0" w:space="0" w:color="auto"/>
+          <w:right w:val="none" w:sz="0" w:space="0" w:color="auto"/>
+          <w:insideH w:val="single" w:sz="4" w:space="0" w:color="A6A6A6" w:themeColor="background1" w:themeShade="A6"/>
+          <w:insideV w:val="single" w:sz="4" w:space="0" w:color="A6A6A6" w:themeColor="background1" w:themeShade="A6"/>
+        </w:tblBorders>
         <w:tblLook w:val="04A0" w:firstRow="1" w:lastRow="0" w:firstColumn="1" w:lastColumn="0" w:noHBand="0" w:noVBand="1"/>
       </w:tblPr>
       <w:tblGrid>
@@ -4528,7 +4912,7 @@
           </w:tcPr>
           <w:p>
             <w:r>
-              <w:t>User wants to see the prices of a specific gas type</w:t>
+              <w:t>User wants to see extra services provided by the station</w:t>
             </w:r>
           </w:p>
         </w:tc>
@@ -4548,7 +4932,11 @@
           <w:tcPr>
             <w:tcW w:w="7932" w:type="dxa"/>
           </w:tcPr>
-          <w:p/>
+          <w:p>
+            <w:r>
+              <w:t>A station must be selected</w:t>
+            </w:r>
+          </w:p>
         </w:tc>
       </w:tr>
       <w:tr>
@@ -4568,15 +4956,7 @@
           </w:tcPr>
           <w:p>
             <w:r>
-              <w:t xml:space="preserve">Price of the </w:t>
-            </w:r>
-            <w:proofErr w:type="spellStart"/>
-            <w:r>
-              <w:t>selectedgas</w:t>
-            </w:r>
-            <w:proofErr w:type="spellEnd"/>
-            <w:r>
-              <w:t xml:space="preserve"> type in nearby gas stations are shown</w:t>
+              <w:t>The extra services at the selected station are shown</w:t>
             </w:r>
           </w:p>
         </w:tc>
@@ -4587,6 +4967,14 @@
       <w:tblPr>
         <w:tblStyle w:val="TableGrid"/>
         <w:tblW w:w="0" w:type="auto"/>
+        <w:tblBorders>
+          <w:top w:val="none" w:sz="0" w:space="0" w:color="auto"/>
+          <w:left w:val="none" w:sz="0" w:space="0" w:color="auto"/>
+          <w:bottom w:val="none" w:sz="0" w:space="0" w:color="auto"/>
+          <w:right w:val="none" w:sz="0" w:space="0" w:color="auto"/>
+          <w:insideH w:val="single" w:sz="4" w:space="0" w:color="A6A6A6" w:themeColor="background1" w:themeShade="A6"/>
+          <w:insideV w:val="single" w:sz="4" w:space="0" w:color="A6A6A6" w:themeColor="background1" w:themeShade="A6"/>
+        </w:tblBorders>
         <w:tblLook w:val="04A0" w:firstRow="1" w:lastRow="0" w:firstColumn="1" w:lastColumn="0" w:noHBand="0" w:noVBand="1"/>
       </w:tblPr>
       <w:tblGrid>
@@ -4669,7 +5057,7 @@
               <w:t xml:space="preserve">User wants to </w:t>
             </w:r>
             <w:r>
-              <w:t>filter gas stations</w:t>
+              <w:t>rate the services</w:t>
             </w:r>
           </w:p>
         </w:tc>
@@ -4691,7 +5079,7 @@
           </w:tcPr>
           <w:p>
             <w:r>
-              <w:t>There must be nearby gas stations</w:t>
+              <w:t>A station must be selected</w:t>
             </w:r>
           </w:p>
         </w:tc>
@@ -4713,49 +5101,7 @@
           </w:tcPr>
           <w:p>
             <w:r>
-              <w:t>The nearest selected gas station is shown in the application GUI</w:t>
-            </w:r>
-          </w:p>
-        </w:tc>
-      </w:tr>
-      <w:tr>
-        <w:tc>
-          <w:tcPr>
-            <w:tcW w:w="1696" w:type="dxa"/>
-          </w:tcPr>
-          <w:p>
-            <w:pPr>
-              <w:rPr>
-                <w:b/>
-                <w:bCs/>
-              </w:rPr>
-            </w:pPr>
-            <w:r>
-              <w:rPr>
-                <w:b/>
-                <w:bCs/>
-              </w:rPr>
-              <w:t>Step#</w:t>
-            </w:r>
-          </w:p>
-        </w:tc>
-        <w:tc>
-          <w:tcPr>
-            <w:tcW w:w="7932" w:type="dxa"/>
-          </w:tcPr>
-          <w:p>
-            <w:pPr>
-              <w:rPr>
-                <w:b/>
-                <w:bCs/>
-              </w:rPr>
-            </w:pPr>
-            <w:r>
-              <w:rPr>
-                <w:b/>
-                <w:bCs/>
-              </w:rPr>
-              <w:t>Step description</w:t>
+              <w:t>User rates the station from 0 to 5</w:t>
             </w:r>
           </w:p>
         </w:tc>
@@ -4766,6 +5112,14 @@
       <w:tblPr>
         <w:tblStyle w:val="TableGrid"/>
         <w:tblW w:w="0" w:type="auto"/>
+        <w:tblBorders>
+          <w:top w:val="none" w:sz="0" w:space="0" w:color="auto"/>
+          <w:left w:val="none" w:sz="0" w:space="0" w:color="auto"/>
+          <w:bottom w:val="none" w:sz="0" w:space="0" w:color="auto"/>
+          <w:right w:val="none" w:sz="0" w:space="0" w:color="auto"/>
+          <w:insideH w:val="single" w:sz="4" w:space="0" w:color="A6A6A6" w:themeColor="background1" w:themeShade="A6"/>
+          <w:insideV w:val="single" w:sz="4" w:space="0" w:color="A6A6A6" w:themeColor="background1" w:themeShade="A6"/>
+        </w:tblBorders>
         <w:tblLook w:val="04A0" w:firstRow="1" w:lastRow="0" w:firstColumn="1" w:lastColumn="0" w:noHBand="0" w:noVBand="1"/>
       </w:tblPr>
       <w:tblGrid>
@@ -4823,7 +5177,7 @@
                 <w:b/>
                 <w:bCs/>
               </w:rPr>
-              <w:t>56</w:t>
+              <w:t>6</w:t>
             </w:r>
           </w:p>
         </w:tc>
@@ -4845,10 +5199,7 @@
           </w:tcPr>
           <w:p>
             <w:r>
-              <w:t xml:space="preserve">User wants to </w:t>
-            </w:r>
-            <w:r>
-              <w:t>see extra services provided by the station</w:t>
+              <w:t>User wants to reject or confirm an update request</w:t>
             </w:r>
           </w:p>
         </w:tc>
@@ -4880,6 +5231,24 @@
           <w:tcPr>
             <w:tcW w:w="1696" w:type="dxa"/>
           </w:tcPr>
+          <w:p/>
+        </w:tc>
+        <w:tc>
+          <w:tcPr>
+            <w:tcW w:w="7932" w:type="dxa"/>
+          </w:tcPr>
+          <w:p>
+            <w:r>
+              <w:t>Un update request must be sent for that station</w:t>
+            </w:r>
+          </w:p>
+        </w:tc>
+      </w:tr>
+      <w:tr>
+        <w:tc>
+          <w:tcPr>
+            <w:tcW w:w="1696" w:type="dxa"/>
+          </w:tcPr>
           <w:p>
             <w:r>
               <w:t>Post condition</w:t>
@@ -4892,7 +5261,7 @@
           </w:tcPr>
           <w:p>
             <w:r>
-              <w:t>The extra services at the selected station are shown</w:t>
+              <w:t>User confirms or rejects the request</w:t>
             </w:r>
           </w:p>
         </w:tc>
@@ -4903,6 +5272,14 @@
       <w:tblPr>
         <w:tblStyle w:val="TableGrid"/>
         <w:tblW w:w="0" w:type="auto"/>
+        <w:tblBorders>
+          <w:top w:val="none" w:sz="0" w:space="0" w:color="auto"/>
+          <w:left w:val="none" w:sz="0" w:space="0" w:color="auto"/>
+          <w:bottom w:val="none" w:sz="0" w:space="0" w:color="auto"/>
+          <w:right w:val="none" w:sz="0" w:space="0" w:color="auto"/>
+          <w:insideH w:val="single" w:sz="4" w:space="0" w:color="A6A6A6" w:themeColor="background1" w:themeShade="A6"/>
+          <w:insideV w:val="single" w:sz="4" w:space="0" w:color="A6A6A6" w:themeColor="background1" w:themeShade="A6"/>
+        </w:tblBorders>
         <w:tblLook w:val="04A0" w:firstRow="1" w:lastRow="0" w:firstColumn="1" w:lastColumn="0" w:noHBand="0" w:noVBand="1"/>
       </w:tblPr>
       <w:tblGrid>
@@ -4982,7 +5359,7 @@
           </w:tcPr>
           <w:p>
             <w:r>
-              <w:t>User wants to rate or wants to write comments about the station</w:t>
+              <w:t>User wants add a new station to the system</w:t>
             </w:r>
           </w:p>
         </w:tc>
@@ -5002,11 +5379,7 @@
           <w:tcPr>
             <w:tcW w:w="7932" w:type="dxa"/>
           </w:tcPr>
-          <w:p>
-            <w:r>
-              <w:t>User must be registered</w:t>
-            </w:r>
-          </w:p>
+          <w:p/>
         </w:tc>
       </w:tr>
       <w:tr>
@@ -5024,91 +5397,9 @@
           <w:tcPr>
             <w:tcW w:w="7932" w:type="dxa"/>
           </w:tcPr>
-          <w:p/>
-        </w:tc>
-      </w:tr>
-      <w:tr>
-        <w:tc>
-          <w:tcPr>
-            <w:tcW w:w="1696" w:type="dxa"/>
-          </w:tcPr>
-          <w:p>
-            <w:pPr>
-              <w:rPr>
-                <w:b/>
-                <w:bCs/>
-              </w:rPr>
-            </w:pPr>
-            <w:r>
-              <w:rPr>
-                <w:b/>
-                <w:bCs/>
-              </w:rPr>
-              <w:t>Step#</w:t>
-            </w:r>
-          </w:p>
-        </w:tc>
-        <w:tc>
-          <w:tcPr>
-            <w:tcW w:w="7932" w:type="dxa"/>
-          </w:tcPr>
-          <w:p>
-            <w:pPr>
-              <w:rPr>
-                <w:b/>
-                <w:bCs/>
-              </w:rPr>
-            </w:pPr>
-            <w:r>
-              <w:rPr>
-                <w:b/>
-                <w:bCs/>
-              </w:rPr>
-              <w:t>Step description</w:t>
-            </w:r>
-          </w:p>
-        </w:tc>
-      </w:tr>
-      <w:tr>
-        <w:tc>
-          <w:tcPr>
-            <w:tcW w:w="1696" w:type="dxa"/>
-          </w:tcPr>
-          <w:p>
-            <w:r>
-              <w:t>1</w:t>
-            </w:r>
-          </w:p>
-        </w:tc>
-        <w:tc>
-          <w:tcPr>
-            <w:tcW w:w="7932" w:type="dxa"/>
-          </w:tcPr>
-          <w:p>
-            <w:r>
-              <w:t>User selects a gas station</w:t>
-            </w:r>
-          </w:p>
-        </w:tc>
-      </w:tr>
-      <w:tr>
-        <w:tc>
-          <w:tcPr>
-            <w:tcW w:w="1696" w:type="dxa"/>
-          </w:tcPr>
-          <w:p>
-            <w:r>
-              <w:t>2</w:t>
-            </w:r>
-          </w:p>
-        </w:tc>
-        <w:tc>
-          <w:tcPr>
-            <w:tcW w:w="7932" w:type="dxa"/>
-          </w:tcPr>
-          <w:p>
-            <w:r>
-              <w:t>User rates or send comment about the station</w:t>
+          <w:p>
+            <w:r>
+              <w:t>User sends s request to add the new station</w:t>
             </w:r>
           </w:p>
         </w:tc>
@@ -5119,6 +5410,14 @@
       <w:tblPr>
         <w:tblStyle w:val="TableGrid"/>
         <w:tblW w:w="0" w:type="auto"/>
+        <w:tblBorders>
+          <w:top w:val="none" w:sz="0" w:space="0" w:color="auto"/>
+          <w:left w:val="none" w:sz="0" w:space="0" w:color="auto"/>
+          <w:bottom w:val="none" w:sz="0" w:space="0" w:color="auto"/>
+          <w:right w:val="none" w:sz="0" w:space="0" w:color="auto"/>
+          <w:insideH w:val="single" w:sz="4" w:space="0" w:color="A6A6A6" w:themeColor="background1" w:themeShade="A6"/>
+          <w:insideV w:val="single" w:sz="4" w:space="0" w:color="A6A6A6" w:themeColor="background1" w:themeShade="A6"/>
+        </w:tblBorders>
         <w:tblLook w:val="04A0" w:firstRow="1" w:lastRow="0" w:firstColumn="1" w:lastColumn="0" w:noHBand="0" w:noVBand="1"/>
       </w:tblPr>
       <w:tblGrid>
@@ -5176,7 +5475,7 @@
                 <w:b/>
                 <w:bCs/>
               </w:rPr>
-              <w:t>9</w:t>
+              <w:t>8</w:t>
             </w:r>
           </w:p>
         </w:tc>
@@ -5198,13 +5497,7 @@
           </w:tcPr>
           <w:p>
             <w:r>
-              <w:t>User wants to see any kid of discount or</w:t>
-            </w:r>
-            <w:r>
-              <w:t xml:space="preserve"> special</w:t>
-            </w:r>
-            <w:r>
-              <w:t xml:space="preserve"> offer at a station</w:t>
+              <w:t>Administrator removes a user</w:t>
             </w:r>
           </w:p>
         </w:tc>
@@ -5226,7 +5519,7 @@
           </w:tcPr>
           <w:p>
             <w:r>
-              <w:t>Station and gas type must exist</w:t>
+              <w:t>User sends a request to remove his/her account</w:t>
             </w:r>
           </w:p>
         </w:tc>
@@ -5248,49 +5541,7 @@
           </w:tcPr>
           <w:p>
             <w:r>
-              <w:t>Any offer or discount is shown to user</w:t>
-            </w:r>
-          </w:p>
-        </w:tc>
-      </w:tr>
-      <w:tr>
-        <w:tc>
-          <w:tcPr>
-            <w:tcW w:w="1696" w:type="dxa"/>
-          </w:tcPr>
-          <w:p>
-            <w:pPr>
-              <w:rPr>
-                <w:b/>
-                <w:bCs/>
-              </w:rPr>
-            </w:pPr>
-            <w:r>
-              <w:rPr>
-                <w:b/>
-                <w:bCs/>
-              </w:rPr>
-              <w:t>Step#</w:t>
-            </w:r>
-          </w:p>
-        </w:tc>
-        <w:tc>
-          <w:tcPr>
-            <w:tcW w:w="7932" w:type="dxa"/>
-          </w:tcPr>
-          <w:p>
-            <w:pPr>
-              <w:rPr>
-                <w:b/>
-                <w:bCs/>
-              </w:rPr>
-            </w:pPr>
-            <w:r>
-              <w:rPr>
-                <w:b/>
-                <w:bCs/>
-              </w:rPr>
-              <w:t>Step description</w:t>
+              <w:t>Account is removed</w:t>
             </w:r>
           </w:p>
         </w:tc>
@@ -5301,6 +5552,14 @@
       <w:tblPr>
         <w:tblStyle w:val="TableGrid"/>
         <w:tblW w:w="0" w:type="auto"/>
+        <w:tblBorders>
+          <w:top w:val="none" w:sz="0" w:space="0" w:color="auto"/>
+          <w:left w:val="none" w:sz="0" w:space="0" w:color="auto"/>
+          <w:bottom w:val="none" w:sz="0" w:space="0" w:color="auto"/>
+          <w:right w:val="none" w:sz="0" w:space="0" w:color="auto"/>
+          <w:insideH w:val="single" w:sz="4" w:space="0" w:color="A6A6A6" w:themeColor="background1" w:themeShade="A6"/>
+          <w:insideV w:val="single" w:sz="4" w:space="0" w:color="A6A6A6" w:themeColor="background1" w:themeShade="A6"/>
+        </w:tblBorders>
         <w:tblLook w:val="04A0" w:firstRow="1" w:lastRow="0" w:firstColumn="1" w:lastColumn="0" w:noHBand="0" w:noVBand="1"/>
       </w:tblPr>
       <w:tblGrid>
@@ -5324,7 +5583,7 @@
                 <w:b/>
                 <w:bCs/>
               </w:rPr>
-              <w:t>Scenario ID: S</w:t>
+              <w:t>Scenario ID: SC</w:t>
             </w:r>
             <w:r>
               <w:rPr>
@@ -5358,7 +5617,7 @@
                 <w:b/>
                 <w:bCs/>
               </w:rPr>
-              <w:t>10</w:t>
+              <w:t>9</w:t>
             </w:r>
           </w:p>
         </w:tc>
@@ -5380,7 +5639,7 @@
           </w:tcPr>
           <w:p>
             <w:r>
-              <w:t>Supervisor (user) wants to confirm or reject an update request</w:t>
+              <w:t xml:space="preserve">Administrator blocks an account </w:t>
             </w:r>
           </w:p>
         </w:tc>
@@ -5400,19 +5659,7 @@
           <w:tcPr>
             <w:tcW w:w="7932" w:type="dxa"/>
           </w:tcPr>
-          <w:p>
-            <w:r>
-              <w:t xml:space="preserve">User must be registered and must have supervisor </w:t>
-            </w:r>
-            <w:r>
-              <w:t>authorization</w:t>
-            </w:r>
-          </w:p>
-          <w:p>
-            <w:r>
-              <w:t>Supervisor must select a station which is subject of an update request</w:t>
-            </w:r>
-          </w:p>
+          <w:p/>
         </w:tc>
       </w:tr>
       <w:tr>
@@ -5432,102 +5679,12 @@
           </w:tcPr>
           <w:p>
             <w:r>
-              <w:t>The update request is confirmed or rejected</w:t>
-            </w:r>
-          </w:p>
-        </w:tc>
-      </w:tr>
-      <w:tr>
-        <w:tc>
-          <w:tcPr>
-            <w:tcW w:w="1696" w:type="dxa"/>
-          </w:tcPr>
-          <w:p>
-            <w:pPr>
-              <w:rPr>
-                <w:b/>
-                <w:bCs/>
-              </w:rPr>
-            </w:pPr>
-            <w:r>
-              <w:rPr>
-                <w:b/>
-                <w:bCs/>
-              </w:rPr>
-              <w:t>Step#</w:t>
-            </w:r>
-          </w:p>
-        </w:tc>
-        <w:tc>
-          <w:tcPr>
-            <w:tcW w:w="7932" w:type="dxa"/>
-          </w:tcPr>
-          <w:p>
-            <w:pPr>
-              <w:rPr>
-                <w:b/>
-                <w:bCs/>
-              </w:rPr>
-            </w:pPr>
-            <w:r>
-              <w:rPr>
-                <w:b/>
-                <w:bCs/>
-              </w:rPr>
-              <w:t>Step description</w:t>
-            </w:r>
-          </w:p>
-        </w:tc>
-      </w:tr>
-      <w:tr>
-        <w:tc>
-          <w:tcPr>
-            <w:tcW w:w="1696" w:type="dxa"/>
-          </w:tcPr>
-          <w:p>
-            <w:r>
-              <w:t>1</w:t>
-            </w:r>
-          </w:p>
-        </w:tc>
-        <w:tc>
-          <w:tcPr>
-            <w:tcW w:w="7932" w:type="dxa"/>
-          </w:tcPr>
-          <w:p>
-            <w:r>
-              <w:t xml:space="preserve">Supervisor user </w:t>
-            </w:r>
-            <w:r>
-              <w:t>is notified about update request</w:t>
-            </w:r>
-          </w:p>
-        </w:tc>
-      </w:tr>
-      <w:tr>
-        <w:tc>
-          <w:tcPr>
-            <w:tcW w:w="1696" w:type="dxa"/>
-          </w:tcPr>
-          <w:p>
-            <w:r>
-              <w:t>2</w:t>
-            </w:r>
-          </w:p>
-        </w:tc>
-        <w:tc>
-          <w:tcPr>
-            <w:tcW w:w="7932" w:type="dxa"/>
-          </w:tcPr>
-          <w:p>
-            <w:r>
-              <w:t>S/he confirms or rejects the request</w:t>
+              <w:t>Account is blocked for a certain time</w:t>
             </w:r>
           </w:p>
         </w:tc>
       </w:tr>
     </w:tbl>
-    <w:p/>
     <w:p>
       <w:pPr>
         <w:pStyle w:val="Heading1"/>
@@ -5536,25 +5693,25 @@
           <w:numId w:val="1"/>
         </w:numPr>
       </w:pPr>
-      <w:bookmarkStart w:id="9" w:name="_Toc36914552"/>
+      <w:bookmarkStart w:id="9" w:name="_Toc37431855"/>
       <w:r>
         <w:rPr>
           <w:noProof/>
         </w:rPr>
         <w:lastRenderedPageBreak/>
         <w:drawing>
-          <wp:anchor distT="0" distB="0" distL="114300" distR="114300" simplePos="0" relativeHeight="251666432" behindDoc="0" locked="0" layoutInCell="1" allowOverlap="1" wp14:anchorId="5BC377C7" wp14:editId="0C3FCF05">
+          <wp:anchor distT="0" distB="0" distL="114300" distR="114300" simplePos="0" relativeHeight="251641856" behindDoc="0" locked="0" layoutInCell="1" allowOverlap="1" wp14:anchorId="2DEB3FA9" wp14:editId="06B8EBE0">
             <wp:simplePos x="0" y="0"/>
             <wp:positionH relativeFrom="margin">
-              <wp:posOffset>1069340</wp:posOffset>
+              <wp:align>center</wp:align>
             </wp:positionH>
             <wp:positionV relativeFrom="paragraph">
-              <wp:posOffset>347980</wp:posOffset>
+              <wp:posOffset>311661</wp:posOffset>
             </wp:positionV>
-            <wp:extent cx="3981450" cy="2838450"/>
-            <wp:effectExtent l="0" t="0" r="0" b="0"/>
+            <wp:extent cx="4619625" cy="2743200"/>
+            <wp:effectExtent l="0" t="0" r="9525" b="0"/>
             <wp:wrapTopAndBottom/>
-            <wp:docPr id="8" name="Picture 8"/>
+            <wp:docPr id="4" name="Picture 4"/>
             <wp:cNvGraphicFramePr>
               <a:graphicFrameLocks xmlns:a="http://schemas.openxmlformats.org/drawingml/2006/main" noChangeAspect="1"/>
             </wp:cNvGraphicFramePr>
@@ -5580,7 +5737,7 @@
                   <pic:spPr>
                     <a:xfrm>
                       <a:off x="0" y="0"/>
-                      <a:ext cx="3981450" cy="2838450"/>
+                      <a:ext cx="4619625" cy="2743200"/>
                     </a:xfrm>
                     <a:prstGeom prst="rect">
                       <a:avLst/>
@@ -5595,14 +5752,746 @@
       <w:r>
         <w:t>Glossary</w:t>
       </w:r>
-      <w:bookmarkStart w:id="10" w:name="_GoBack"/>
       <w:bookmarkEnd w:id="9"/>
-      <w:bookmarkEnd w:id="10"/>
     </w:p>
-    <w:p/>
+    <w:p>
+      <w:pPr>
+        <w:pStyle w:val="Heading1"/>
+        <w:numPr>
+          <w:ilvl w:val="0"/>
+          <w:numId w:val="1"/>
+        </w:numPr>
+      </w:pPr>
+      <w:r>
+        <w:rPr>
+          <w:noProof/>
+        </w:rPr>
+        <mc:AlternateContent>
+          <mc:Choice Requires="wpg">
+            <w:drawing>
+              <wp:anchor distT="0" distB="0" distL="114300" distR="114300" simplePos="0" relativeHeight="251680768" behindDoc="0" locked="0" layoutInCell="1" allowOverlap="1" wp14:anchorId="2B8BB9B6" wp14:editId="7F3DAA71">
+                <wp:simplePos x="0" y="0"/>
+                <wp:positionH relativeFrom="column">
+                  <wp:posOffset>4305</wp:posOffset>
+                </wp:positionH>
+                <wp:positionV relativeFrom="paragraph">
+                  <wp:posOffset>3237980</wp:posOffset>
+                </wp:positionV>
+                <wp:extent cx="6110885" cy="4373112"/>
+                <wp:effectExtent l="0" t="0" r="4445" b="8890"/>
+                <wp:wrapTopAndBottom/>
+                <wp:docPr id="25" name="Group 25"/>
+                <wp:cNvGraphicFramePr/>
+                <a:graphic xmlns:a="http://schemas.openxmlformats.org/drawingml/2006/main">
+                  <a:graphicData uri="http://schemas.microsoft.com/office/word/2010/wordprocessingGroup">
+                    <wpg:wgp>
+                      <wpg:cNvGrpSpPr/>
+                      <wpg:grpSpPr>
+                        <a:xfrm>
+                          <a:off x="0" y="0"/>
+                          <a:ext cx="6110885" cy="4373112"/>
+                          <a:chOff x="0" y="0"/>
+                          <a:chExt cx="6110885" cy="4373112"/>
+                        </a:xfrm>
+                      </wpg:grpSpPr>
+                      <pic:pic xmlns:pic="http://schemas.openxmlformats.org/drawingml/2006/picture">
+                        <pic:nvPicPr>
+                          <pic:cNvPr id="7" name="Picture 7"/>
+                          <pic:cNvPicPr>
+                            <a:picLocks noChangeAspect="1"/>
+                          </pic:cNvPicPr>
+                        </pic:nvPicPr>
+                        <pic:blipFill>
+                          <a:blip r:embed="rId11" cstate="print">
+                            <a:extLst>
+                              <a:ext uri="{28A0092B-C50C-407E-A947-70E740481C1C}">
+                                <a14:useLocalDpi xmlns:a14="http://schemas.microsoft.com/office/drawing/2010/main" val="0"/>
+                              </a:ext>
+                            </a:extLst>
+                          </a:blip>
+                          <a:stretch>
+                            <a:fillRect/>
+                          </a:stretch>
+                        </pic:blipFill>
+                        <pic:spPr>
+                          <a:xfrm>
+                            <a:off x="0" y="11876"/>
+                            <a:ext cx="2073275" cy="4103370"/>
+                          </a:xfrm>
+                          <a:prstGeom prst="rect">
+                            <a:avLst/>
+                          </a:prstGeom>
+                        </pic:spPr>
+                      </pic:pic>
+                      <pic:pic xmlns:pic="http://schemas.openxmlformats.org/drawingml/2006/picture">
+                        <pic:nvPicPr>
+                          <pic:cNvPr id="10" name="Picture 10"/>
+                          <pic:cNvPicPr>
+                            <a:picLocks noChangeAspect="1"/>
+                          </pic:cNvPicPr>
+                        </pic:nvPicPr>
+                        <pic:blipFill>
+                          <a:blip r:embed="rId12" cstate="print">
+                            <a:extLst>
+                              <a:ext uri="{28A0092B-C50C-407E-A947-70E740481C1C}">
+                                <a14:useLocalDpi xmlns:a14="http://schemas.microsoft.com/office/drawing/2010/main" val="0"/>
+                              </a:ext>
+                            </a:extLst>
+                          </a:blip>
+                          <a:stretch>
+                            <a:fillRect/>
+                          </a:stretch>
+                        </pic:blipFill>
+                        <pic:spPr>
+                          <a:xfrm>
+                            <a:off x="2018805" y="11876"/>
+                            <a:ext cx="2073275" cy="4103370"/>
+                          </a:xfrm>
+                          <a:prstGeom prst="rect">
+                            <a:avLst/>
+                          </a:prstGeom>
+                        </pic:spPr>
+                      </pic:pic>
+                      <pic:pic xmlns:pic="http://schemas.openxmlformats.org/drawingml/2006/picture">
+                        <pic:nvPicPr>
+                          <pic:cNvPr id="11" name="Picture 11"/>
+                          <pic:cNvPicPr>
+                            <a:picLocks noChangeAspect="1"/>
+                          </pic:cNvPicPr>
+                        </pic:nvPicPr>
+                        <pic:blipFill>
+                          <a:blip r:embed="rId13" cstate="print">
+                            <a:extLst>
+                              <a:ext uri="{28A0092B-C50C-407E-A947-70E740481C1C}">
+                                <a14:useLocalDpi xmlns:a14="http://schemas.microsoft.com/office/drawing/2010/main" val="0"/>
+                              </a:ext>
+                            </a:extLst>
+                          </a:blip>
+                          <a:stretch>
+                            <a:fillRect/>
+                          </a:stretch>
+                        </pic:blipFill>
+                        <pic:spPr>
+                          <a:xfrm>
+                            <a:off x="4037610" y="0"/>
+                            <a:ext cx="2073275" cy="4103370"/>
+                          </a:xfrm>
+                          <a:prstGeom prst="rect">
+                            <a:avLst/>
+                          </a:prstGeom>
+                        </pic:spPr>
+                      </pic:pic>
+                      <wps:wsp>
+                        <wps:cNvPr id="217" name="Text Box 2"/>
+                        <wps:cNvSpPr txBox="1">
+                          <a:spLocks noChangeArrowheads="1"/>
+                        </wps:cNvSpPr>
+                        <wps:spPr bwMode="auto">
+                          <a:xfrm>
+                            <a:off x="653143" y="4085112"/>
+                            <a:ext cx="756000" cy="288000"/>
+                          </a:xfrm>
+                          <a:prstGeom prst="rect">
+                            <a:avLst/>
+                          </a:prstGeom>
+                          <a:solidFill>
+                            <a:srgbClr val="FFFFFF"/>
+                          </a:solidFill>
+                          <a:ln w="9525">
+                            <a:noFill/>
+                            <a:miter lim="800000"/>
+                            <a:headEnd/>
+                            <a:tailEnd/>
+                          </a:ln>
+                        </wps:spPr>
+                        <wps:txbx>
+                          <w:txbxContent>
+                            <w:p>
+                              <w:r>
+                                <w:t>First page</w:t>
+                              </w:r>
+                            </w:p>
+                          </w:txbxContent>
+                        </wps:txbx>
+                        <wps:bodyPr rot="0" vert="horz" wrap="square" lIns="91440" tIns="45720" rIns="91440" bIns="45720" anchor="t" anchorCtr="0">
+                          <a:noAutofit/>
+                        </wps:bodyPr>
+                      </wps:wsp>
+                      <wps:wsp>
+                        <wps:cNvPr id="13" name="Text Box 2"/>
+                        <wps:cNvSpPr txBox="1">
+                          <a:spLocks noChangeArrowheads="1"/>
+                        </wps:cNvSpPr>
+                        <wps:spPr bwMode="auto">
+                          <a:xfrm>
+                            <a:off x="2600696" y="4085112"/>
+                            <a:ext cx="902335" cy="287655"/>
+                          </a:xfrm>
+                          <a:prstGeom prst="rect">
+                            <a:avLst/>
+                          </a:prstGeom>
+                          <a:solidFill>
+                            <a:srgbClr val="FFFFFF"/>
+                          </a:solidFill>
+                          <a:ln w="9525">
+                            <a:noFill/>
+                            <a:miter lim="800000"/>
+                            <a:headEnd/>
+                            <a:tailEnd/>
+                          </a:ln>
+                        </wps:spPr>
+                        <wps:txbx>
+                          <w:txbxContent>
+                            <w:p>
+                              <w:r>
+                                <w:t>Home</w:t>
+                              </w:r>
+                              <w:r>
+                                <w:t xml:space="preserve"> page</w:t>
+                              </w:r>
+                            </w:p>
+                          </w:txbxContent>
+                        </wps:txbx>
+                        <wps:bodyPr rot="0" vert="horz" wrap="square" lIns="91440" tIns="45720" rIns="91440" bIns="45720" anchor="t" anchorCtr="0">
+                          <a:noAutofit/>
+                        </wps:bodyPr>
+                      </wps:wsp>
+                      <wps:wsp>
+                        <wps:cNvPr id="14" name="Text Box 2"/>
+                        <wps:cNvSpPr txBox="1">
+                          <a:spLocks noChangeArrowheads="1"/>
+                        </wps:cNvSpPr>
+                        <wps:spPr bwMode="auto">
+                          <a:xfrm>
+                            <a:off x="4227615" y="4085112"/>
+                            <a:ext cx="1691640" cy="287655"/>
+                          </a:xfrm>
+                          <a:prstGeom prst="rect">
+                            <a:avLst/>
+                          </a:prstGeom>
+                          <a:solidFill>
+                            <a:srgbClr val="FFFFFF"/>
+                          </a:solidFill>
+                          <a:ln w="9525">
+                            <a:noFill/>
+                            <a:miter lim="800000"/>
+                            <a:headEnd/>
+                            <a:tailEnd/>
+                          </a:ln>
+                        </wps:spPr>
+                        <wps:txbx>
+                          <w:txbxContent>
+                            <w:p>
+                              <w:pPr>
+                                <w:rPr>
+                                  <w:lang w:val="it-IT"/>
+                                </w:rPr>
+                              </w:pPr>
+                              <w:r>
+                                <w:rPr>
+                                  <w:lang w:val="it-IT"/>
+                                </w:rPr>
+                                <w:t>Anonymous user combo box</w:t>
+                              </w:r>
+                            </w:p>
+                          </w:txbxContent>
+                        </wps:txbx>
+                        <wps:bodyPr rot="0" vert="horz" wrap="square" lIns="0" tIns="45720" rIns="0" bIns="45720" anchor="t" anchorCtr="0">
+                          <a:noAutofit/>
+                        </wps:bodyPr>
+                      </wps:wsp>
+                    </wpg:wgp>
+                  </a:graphicData>
+                </a:graphic>
+              </wp:anchor>
+            </w:drawing>
+          </mc:Choice>
+          <mc:Fallback>
+            <w:pict>
+              <v:group w14:anchorId="2B8BB9B6" id="Group 25" o:spid="_x0000_s1026" style="position:absolute;left:0;text-align:left;margin-left:.35pt;margin-top:254.95pt;width:481.15pt;height:344.35pt;z-index:251680768" coordsize="61108,43731" o:gfxdata="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">
+                <v:shapetype id="_x0000_t75" coordsize="21600,21600" o:spt="75" o:preferrelative="t" path="m@4@5l@4@11@9@11@9@5xe" filled="f" stroked="f">
+                  <v:stroke joinstyle="miter"/>
+                  <v:formulas>
+                    <v:f eqn="if lineDrawn pixelLineWidth 0"/>
+                    <v:f eqn="sum @0 1 0"/>
+                    <v:f eqn="sum 0 0 @1"/>
+                    <v:f eqn="prod @2 1 2"/>
+                    <v:f eqn="prod @3 21600 pixelWidth"/>
+                    <v:f eqn="prod @3 21600 pixelHeight"/>
+                    <v:f eqn="sum @0 0 1"/>
+                    <v:f eqn="prod @6 1 2"/>
+                    <v:f eqn="prod @7 21600 pixelWidth"/>
+                    <v:f eqn="sum @8 21600 0"/>
+                    <v:f eqn="prod @7 21600 pixelHeight"/>
+                    <v:f eqn="sum @10 21600 0"/>
+                  </v:formulas>
+                  <v:path o:extrusionok="f" gradientshapeok="t" o:connecttype="rect"/>
+                  <o:lock v:ext="edit" aspectratio="t"/>
+                </v:shapetype>
+                <v:shape id="Picture 7" o:spid="_x0000_s1027" type="#_x0000_t75" style="position:absolute;top:118;width:20732;height:41034;visibility:visible;mso-wrap-style:square" o:gfxdata="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">
+                  <v:imagedata r:id="rId14" o:title=""/>
+                </v:shape>
+                <v:shape id="Picture 10" o:spid="_x0000_s1028" type="#_x0000_t75" style="position:absolute;left:20188;top:118;width:20732;height:41034;visibility:visible;mso-wrap-style:square" o:gfxdata="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">
+                  <v:imagedata r:id="rId15" o:title=""/>
+                </v:shape>
+                <v:shape id="Picture 11" o:spid="_x0000_s1029" type="#_x0000_t75" style="position:absolute;left:40376;width:20732;height:41033;visibility:visible;mso-wrap-style:square" o:gfxdata="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">
+                  <v:imagedata r:id="rId16" o:title=""/>
+                </v:shape>
+                <v:shapetype id="_x0000_t202" coordsize="21600,21600" o:spt="202" path="m,l,21600r21600,l21600,xe">
+                  <v:stroke joinstyle="miter"/>
+                  <v:path gradientshapeok="t" o:connecttype="rect"/>
+                </v:shapetype>
+                <v:shape id="Text Box 2" o:spid="_x0000_s1030" type="#_x0000_t202" style="position:absolute;left:6531;top:40851;width:7560;height:2880;visibility:visible;mso-wrap-style:square;v-text-anchor:top" o:gfxdata="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" stroked="f">
+                  <v:textbox>
+                    <w:txbxContent>
+                      <w:p>
+                        <w:r>
+                          <w:t>First page</w:t>
+                        </w:r>
+                      </w:p>
+                    </w:txbxContent>
+                  </v:textbox>
+                </v:shape>
+                <v:shape id="Text Box 2" o:spid="_x0000_s1031" type="#_x0000_t202" style="position:absolute;left:26006;top:40851;width:9024;height:2876;visibility:visible;mso-wrap-style:square;v-text-anchor:top" o:gfxdata="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" stroked="f">
+                  <v:textbox>
+                    <w:txbxContent>
+                      <w:p>
+                        <w:r>
+                          <w:t>Home</w:t>
+                        </w:r>
+                        <w:r>
+                          <w:t xml:space="preserve"> page</w:t>
+                        </w:r>
+                      </w:p>
+                    </w:txbxContent>
+                  </v:textbox>
+                </v:shape>
+                <v:shape id="Text Box 2" o:spid="_x0000_s1032" type="#_x0000_t202" style="position:absolute;left:42276;top:40851;width:16916;height:2876;visibility:visible;mso-wrap-style:square;v-text-anchor:top" o:gfxdata="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" stroked="f">
+                  <v:textbox inset="0,,0">
+                    <w:txbxContent>
+                      <w:p>
+                        <w:pPr>
+                          <w:rPr>
+                            <w:lang w:val="it-IT"/>
+                          </w:rPr>
+                        </w:pPr>
+                        <w:r>
+                          <w:rPr>
+                            <w:lang w:val="it-IT"/>
+                          </w:rPr>
+                          <w:t>Anonymous user combo box</w:t>
+                        </w:r>
+                      </w:p>
+                    </w:txbxContent>
+                  </v:textbox>
+                </v:shape>
+                <w10:wrap type="topAndBottom"/>
+              </v:group>
+            </w:pict>
+          </mc:Fallback>
+        </mc:AlternateContent>
+      </w:r>
+      <w:r>
+        <w:t>User interface</w:t>
+      </w:r>
+    </w:p>
+    <w:p>
+      <w:pPr>
+        <w:jc w:val="both"/>
+      </w:pPr>
+      <w:r>
+        <w:t>When the application is started, application logo is shown to the user. In the home page map is shown directly. If live location is of the device is switched of, it asks to activate it. Every user is signed as anonymous user if not signed in. In the top up menu, anonymous user see</w:t>
+      </w:r>
+      <w:r>
+        <w:t>s</w:t>
+      </w:r>
+      <w:r>
+        <w:t xml:space="preserve"> filtering options, app rate button and sign in button.</w:t>
+      </w:r>
+    </w:p>
+    <w:p>
+      <w:pPr>
+        <w:jc w:val="both"/>
+      </w:pPr>
+      <w:r>
+        <w:rPr>
+          <w:noProof/>
+        </w:rPr>
+        <w:lastRenderedPageBreak/>
+        <mc:AlternateContent>
+          <mc:Choice Requires="wpg">
+            <w:drawing>
+              <wp:anchor distT="0" distB="0" distL="114300" distR="114300" simplePos="0" relativeHeight="251691008" behindDoc="0" locked="0" layoutInCell="1" allowOverlap="1" wp14:anchorId="6788075A" wp14:editId="65EB3511">
+                <wp:simplePos x="0" y="0"/>
+                <wp:positionH relativeFrom="column">
+                  <wp:posOffset>4305</wp:posOffset>
+                </wp:positionH>
+                <wp:positionV relativeFrom="paragraph">
+                  <wp:posOffset>2730</wp:posOffset>
+                </wp:positionV>
+                <wp:extent cx="6110885" cy="4372766"/>
+                <wp:effectExtent l="0" t="0" r="4445" b="8890"/>
+                <wp:wrapTopAndBottom/>
+                <wp:docPr id="29" name="Group 29"/>
+                <wp:cNvGraphicFramePr/>
+                <a:graphic xmlns:a="http://schemas.openxmlformats.org/drawingml/2006/main">
+                  <a:graphicData uri="http://schemas.microsoft.com/office/word/2010/wordprocessingGroup">
+                    <wpg:wgp>
+                      <wpg:cNvGrpSpPr/>
+                      <wpg:grpSpPr>
+                        <a:xfrm>
+                          <a:off x="0" y="0"/>
+                          <a:ext cx="6110885" cy="4372766"/>
+                          <a:chOff x="0" y="0"/>
+                          <a:chExt cx="6110885" cy="4372766"/>
+                        </a:xfrm>
+                      </wpg:grpSpPr>
+                      <pic:pic xmlns:pic="http://schemas.openxmlformats.org/drawingml/2006/picture">
+                        <pic:nvPicPr>
+                          <pic:cNvPr id="21" name="Picture 21"/>
+                          <pic:cNvPicPr>
+                            <a:picLocks noChangeAspect="1"/>
+                          </pic:cNvPicPr>
+                        </pic:nvPicPr>
+                        <pic:blipFill>
+                          <a:blip r:embed="rId17">
+                            <a:extLst>
+                              <a:ext uri="{28A0092B-C50C-407E-A947-70E740481C1C}">
+                                <a14:useLocalDpi xmlns:a14="http://schemas.microsoft.com/office/drawing/2010/main" val="0"/>
+                              </a:ext>
+                            </a:extLst>
+                          </a:blip>
+                          <a:stretch>
+                            <a:fillRect/>
+                          </a:stretch>
+                        </pic:blipFill>
+                        <pic:spPr>
+                          <a:xfrm>
+                            <a:off x="0" y="0"/>
+                            <a:ext cx="2073275" cy="4103370"/>
+                          </a:xfrm>
+                          <a:prstGeom prst="rect">
+                            <a:avLst/>
+                          </a:prstGeom>
+                        </pic:spPr>
+                      </pic:pic>
+                      <pic:pic xmlns:pic="http://schemas.openxmlformats.org/drawingml/2006/picture">
+                        <pic:nvPicPr>
+                          <pic:cNvPr id="22" name="Picture 22"/>
+                          <pic:cNvPicPr>
+                            <a:picLocks noChangeAspect="1"/>
+                          </pic:cNvPicPr>
+                        </pic:nvPicPr>
+                        <pic:blipFill>
+                          <a:blip r:embed="rId18">
+                            <a:extLst>
+                              <a:ext uri="{28A0092B-C50C-407E-A947-70E740481C1C}">
+                                <a14:useLocalDpi xmlns:a14="http://schemas.microsoft.com/office/drawing/2010/main" val="0"/>
+                              </a:ext>
+                            </a:extLst>
+                          </a:blip>
+                          <a:stretch>
+                            <a:fillRect/>
+                          </a:stretch>
+                        </pic:blipFill>
+                        <pic:spPr>
+                          <a:xfrm>
+                            <a:off x="2018805" y="0"/>
+                            <a:ext cx="2073275" cy="4103370"/>
+                          </a:xfrm>
+                          <a:prstGeom prst="rect">
+                            <a:avLst/>
+                          </a:prstGeom>
+                        </pic:spPr>
+                      </pic:pic>
+                      <pic:pic xmlns:pic="http://schemas.openxmlformats.org/drawingml/2006/picture">
+                        <pic:nvPicPr>
+                          <pic:cNvPr id="23" name="Picture 23"/>
+                          <pic:cNvPicPr>
+                            <a:picLocks noChangeAspect="1"/>
+                          </pic:cNvPicPr>
+                        </pic:nvPicPr>
+                        <pic:blipFill>
+                          <a:blip r:embed="rId19">
+                            <a:extLst>
+                              <a:ext uri="{28A0092B-C50C-407E-A947-70E740481C1C}">
+                                <a14:useLocalDpi xmlns:a14="http://schemas.microsoft.com/office/drawing/2010/main" val="0"/>
+                              </a:ext>
+                            </a:extLst>
+                          </a:blip>
+                          <a:stretch>
+                            <a:fillRect/>
+                          </a:stretch>
+                        </pic:blipFill>
+                        <pic:spPr>
+                          <a:xfrm>
+                            <a:off x="4037610" y="0"/>
+                            <a:ext cx="2073275" cy="4103370"/>
+                          </a:xfrm>
+                          <a:prstGeom prst="rect">
+                            <a:avLst/>
+                          </a:prstGeom>
+                        </pic:spPr>
+                      </pic:pic>
+                      <wps:wsp>
+                        <wps:cNvPr id="24" name="Text Box 2"/>
+                        <wps:cNvSpPr txBox="1">
+                          <a:spLocks noChangeArrowheads="1"/>
+                        </wps:cNvSpPr>
+                        <wps:spPr bwMode="auto">
+                          <a:xfrm>
+                            <a:off x="237506" y="4085111"/>
+                            <a:ext cx="1583690" cy="287655"/>
+                          </a:xfrm>
+                          <a:prstGeom prst="rect">
+                            <a:avLst/>
+                          </a:prstGeom>
+                          <a:solidFill>
+                            <a:srgbClr val="FFFFFF"/>
+                          </a:solidFill>
+                          <a:ln w="9525">
+                            <a:noFill/>
+                            <a:miter lim="800000"/>
+                            <a:headEnd/>
+                            <a:tailEnd/>
+                          </a:ln>
+                        </wps:spPr>
+                        <wps:txbx>
+                          <w:txbxContent>
+                            <w:p>
+                              <w:pPr>
+                                <w:rPr>
+                                  <w:lang w:val="it-IT"/>
+                                </w:rPr>
+                              </w:pPr>
+                              <w:r>
+                                <w:rPr>
+                                  <w:lang w:val="it-IT"/>
+                                </w:rPr>
+                                <w:t>Registered user combo box</w:t>
+                              </w:r>
+                            </w:p>
+                          </w:txbxContent>
+                        </wps:txbx>
+                        <wps:bodyPr rot="0" vert="horz" wrap="square" lIns="0" tIns="45720" rIns="0" bIns="45720" anchor="t" anchorCtr="0">
+                          <a:noAutofit/>
+                        </wps:bodyPr>
+                      </wps:wsp>
+                      <wps:wsp>
+                        <wps:cNvPr id="26" name="Text Box 2"/>
+                        <wps:cNvSpPr txBox="1">
+                          <a:spLocks noChangeArrowheads="1"/>
+                        </wps:cNvSpPr>
+                        <wps:spPr bwMode="auto">
+                          <a:xfrm>
+                            <a:off x="2434441" y="4085111"/>
+                            <a:ext cx="1246505" cy="287655"/>
+                          </a:xfrm>
+                          <a:prstGeom prst="rect">
+                            <a:avLst/>
+                          </a:prstGeom>
+                          <a:solidFill>
+                            <a:srgbClr val="FFFFFF"/>
+                          </a:solidFill>
+                          <a:ln w="9525">
+                            <a:noFill/>
+                            <a:miter lim="800000"/>
+                            <a:headEnd/>
+                            <a:tailEnd/>
+                          </a:ln>
+                        </wps:spPr>
+                        <wps:txbx>
+                          <w:txbxContent>
+                            <w:p>
+                              <w:pPr>
+                                <w:rPr>
+                                  <w:lang w:val="it-IT"/>
+                                </w:rPr>
+                              </w:pPr>
+                              <w:r>
+                                <w:rPr>
+                                  <w:lang w:val="it-IT"/>
+                                </w:rPr>
+                                <w:t>U</w:t>
+                              </w:r>
+                              <w:r>
+                                <w:rPr>
+                                  <w:lang w:val="it-IT"/>
+                                </w:rPr>
+                                <w:t>ser</w:t>
+                              </w:r>
+                              <w:r>
+                                <w:rPr>
+                                  <w:lang w:val="it-IT"/>
+                                </w:rPr>
+                                <w:t xml:space="preserve"> selected station</w:t>
+                              </w:r>
+                            </w:p>
+                          </w:txbxContent>
+                        </wps:txbx>
+                        <wps:bodyPr rot="0" vert="horz" wrap="square" lIns="0" tIns="45720" rIns="0" bIns="45720" anchor="t" anchorCtr="0">
+                          <a:noAutofit/>
+                        </wps:bodyPr>
+                      </wps:wsp>
+                      <wps:wsp>
+                        <wps:cNvPr id="28" name="Text Box 2"/>
+                        <wps:cNvSpPr txBox="1">
+                          <a:spLocks noChangeArrowheads="1"/>
+                        </wps:cNvSpPr>
+                        <wps:spPr bwMode="auto">
+                          <a:xfrm>
+                            <a:off x="4156363" y="4073236"/>
+                            <a:ext cx="1835785" cy="287655"/>
+                          </a:xfrm>
+                          <a:prstGeom prst="rect">
+                            <a:avLst/>
+                          </a:prstGeom>
+                          <a:solidFill>
+                            <a:srgbClr val="FFFFFF"/>
+                          </a:solidFill>
+                          <a:ln w="9525">
+                            <a:noFill/>
+                            <a:miter lim="800000"/>
+                            <a:headEnd/>
+                            <a:tailEnd/>
+                          </a:ln>
+                        </wps:spPr>
+                        <wps:txbx>
+                          <w:txbxContent>
+                            <w:p>
+                              <w:pPr>
+                                <w:rPr>
+                                  <w:lang w:val="it-IT"/>
+                                </w:rPr>
+                              </w:pPr>
+                              <w:r>
+                                <w:rPr>
+                                  <w:lang w:val="it-IT"/>
+                                </w:rPr>
+                                <w:t>Registered u</w:t>
+                              </w:r>
+                              <w:r>
+                                <w:rPr>
+                                  <w:lang w:val="it-IT"/>
+                                </w:rPr>
+                                <w:t>ser selected station</w:t>
+                              </w:r>
+                            </w:p>
+                          </w:txbxContent>
+                        </wps:txbx>
+                        <wps:bodyPr rot="0" vert="horz" wrap="square" lIns="0" tIns="45720" rIns="0" bIns="45720" anchor="t" anchorCtr="0">
+                          <a:noAutofit/>
+                        </wps:bodyPr>
+                      </wps:wsp>
+                    </wpg:wgp>
+                  </a:graphicData>
+                </a:graphic>
+              </wp:anchor>
+            </w:drawing>
+          </mc:Choice>
+          <mc:Fallback>
+            <w:pict>
+              <v:group w14:anchorId="6788075A" id="Group 29" o:spid="_x0000_s1033" style="position:absolute;left:0;text-align:left;margin-left:.35pt;margin-top:.2pt;width:481.15pt;height:344.3pt;z-index:251691008" coordsize="61108,43727" o:gfxdata="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">
+                <v:shape id="Picture 21" o:spid="_x0000_s1034" type="#_x0000_t75" style="position:absolute;width:20732;height:41033;visibility:visible;mso-wrap-style:square" o:gfxdata="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">
+                  <v:imagedata r:id="rId20" o:title=""/>
+                </v:shape>
+                <v:shape id="Picture 22" o:spid="_x0000_s1035" type="#_x0000_t75" style="position:absolute;left:20188;width:20732;height:41033;visibility:visible;mso-wrap-style:square" o:gfxdata="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">
+                  <v:imagedata r:id="rId21" o:title=""/>
+                </v:shape>
+                <v:shape id="Picture 23" o:spid="_x0000_s1036" type="#_x0000_t75" style="position:absolute;left:40376;width:20732;height:41033;visibility:visible;mso-wrap-style:square" o:gfxdata="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">
+                  <v:imagedata r:id="rId22" o:title=""/>
+                </v:shape>
+                <v:shape id="Text Box 2" o:spid="_x0000_s1037" type="#_x0000_t202" style="position:absolute;left:2375;top:40851;width:15836;height:2876;visibility:visible;mso-wrap-style:square;v-text-anchor:top" o:gfxdata="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" stroked="f">
+                  <v:textbox inset="0,,0">
+                    <w:txbxContent>
+                      <w:p>
+                        <w:pPr>
+                          <w:rPr>
+                            <w:lang w:val="it-IT"/>
+                          </w:rPr>
+                        </w:pPr>
+                        <w:r>
+                          <w:rPr>
+                            <w:lang w:val="it-IT"/>
+                          </w:rPr>
+                          <w:t>Registered user combo box</w:t>
+                        </w:r>
+                      </w:p>
+                    </w:txbxContent>
+                  </v:textbox>
+                </v:shape>
+                <v:shape id="Text Box 2" o:spid="_x0000_s1038" type="#_x0000_t202" style="position:absolute;left:24344;top:40851;width:12465;height:2876;visibility:visible;mso-wrap-style:square;v-text-anchor:top" o:gfxdata="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" stroked="f">
+                  <v:textbox inset="0,,0">
+                    <w:txbxContent>
+                      <w:p>
+                        <w:pPr>
+                          <w:rPr>
+                            <w:lang w:val="it-IT"/>
+                          </w:rPr>
+                        </w:pPr>
+                        <w:r>
+                          <w:rPr>
+                            <w:lang w:val="it-IT"/>
+                          </w:rPr>
+                          <w:t>U</w:t>
+                        </w:r>
+                        <w:r>
+                          <w:rPr>
+                            <w:lang w:val="it-IT"/>
+                          </w:rPr>
+                          <w:t>ser</w:t>
+                        </w:r>
+                        <w:r>
+                          <w:rPr>
+                            <w:lang w:val="it-IT"/>
+                          </w:rPr>
+                          <w:t xml:space="preserve"> selected station</w:t>
+                        </w:r>
+                      </w:p>
+                    </w:txbxContent>
+                  </v:textbox>
+                </v:shape>
+                <v:shape id="Text Box 2" o:spid="_x0000_s1039" type="#_x0000_t202" style="position:absolute;left:41563;top:40732;width:18358;height:2876;visibility:visible;mso-wrap-style:square;v-text-anchor:top" o:gfxdata="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" stroked="f">
+                  <v:textbox inset="0,,0">
+                    <w:txbxContent>
+                      <w:p>
+                        <w:pPr>
+                          <w:rPr>
+                            <w:lang w:val="it-IT"/>
+                          </w:rPr>
+                        </w:pPr>
+                        <w:r>
+                          <w:rPr>
+                            <w:lang w:val="it-IT"/>
+                          </w:rPr>
+                          <w:t>Registered u</w:t>
+                        </w:r>
+                        <w:r>
+                          <w:rPr>
+                            <w:lang w:val="it-IT"/>
+                          </w:rPr>
+                          <w:t>ser selected station</w:t>
+                        </w:r>
+                      </w:p>
+                    </w:txbxContent>
+                  </v:textbox>
+                </v:shape>
+                <w10:wrap type="topAndBottom"/>
+              </v:group>
+            </w:pict>
+          </mc:Fallback>
+        </mc:AlternateContent>
+      </w:r>
+      <w:r>
+        <w:t xml:space="preserve">If the user is registered, s/he sees insert new station, sign out and remove accounts options in the pop up menu in addition to the default options. When a station is </w:t>
+      </w:r>
+      <w:r>
+        <w:t>selected, every user see the address, status, extra services, user rate and pending update requests. In the right side of the screen all fuel type prices shown in a list. If the user is registered, s/he sees confirm and deny request, update status, update price, update services and station rate buttons in addition to the default ones.</w:t>
+      </w:r>
+    </w:p>
     <w:sectPr>
-      <w:headerReference w:type="default" r:id="rId11"/>
-      <w:footerReference w:type="default" r:id="rId12"/>
+      <w:headerReference w:type="default" r:id="rId23"/>
+      <w:footerReference w:type="default" r:id="rId24"/>
       <w:pgSz w:w="11906" w:h="16838"/>
       <w:pgMar w:top="1417" w:right="1134" w:bottom="1276" w:left="1134" w:header="708" w:footer="708" w:gutter="0"/>
       <w:cols w:space="708"/>
@@ -6697,7 +7586,7 @@
 </file>
 
 <file path=customXml/itemProps1.xml><?xml version="1.0" encoding="utf-8"?>
-<ds:datastoreItem xmlns:ds="http://schemas.openxmlformats.org/officeDocument/2006/customXml" ds:itemID="{0E1FD708-7CE8-4D26-B9D0-FD1EF67B4495}">
+<ds:datastoreItem xmlns:ds="http://schemas.openxmlformats.org/officeDocument/2006/customXml" ds:itemID="{C3F65C22-EDE6-47A6-83FA-1D7520246280}">
   <ds:schemaRefs>
     <ds:schemaRef ds:uri="http://schemas.openxmlformats.org/officeDocument/2006/bibliography"/>
   </ds:schemaRefs>

</xml_diff>